<commit_message>
progress for february 17
</commit_message>
<xml_diff>
--- a/indeks provinsi risiko lingkungan.docx
+++ b/indeks provinsi risiko lingkungan.docx
@@ -42,7 +42,27 @@
             <w:szCs w:val="24"/>
             <w:u w:val="single"/>
           </w:rPr>
-          <w:t>Peringkat IDM 2024</w:t>
+          <w:t>Peringkat IDM 20</w:t>
+        </w:r>
+        <w:r>
+          <w:rPr>
+            <w:rFonts w:ascii="Barlow Semi Condensed" w:eastAsia="Barlow Semi Condensed" w:hAnsi="Barlow Semi Condensed" w:cs="Barlow Semi Condensed"/>
+            <w:color w:val="1155CC"/>
+            <w:sz w:val="24"/>
+            <w:szCs w:val="24"/>
+            <w:u w:val="single"/>
+          </w:rPr>
+          <w:t>2</w:t>
+        </w:r>
+        <w:r>
+          <w:rPr>
+            <w:rFonts w:ascii="Barlow Semi Condensed" w:eastAsia="Barlow Semi Condensed" w:hAnsi="Barlow Semi Condensed" w:cs="Barlow Semi Condensed"/>
+            <w:color w:val="1155CC"/>
+            <w:sz w:val="24"/>
+            <w:szCs w:val="24"/>
+            <w:u w:val="single"/>
+          </w:rPr>
+          <w:t>4</w:t>
         </w:r>
       </w:hyperlink>
     </w:p>
@@ -75,7 +95,37 @@
             <w:szCs w:val="24"/>
             <w:u w:val="single"/>
           </w:rPr>
-          <w:t>SOP IDM 2024.pdf</w:t>
+          <w:t>SOP</w:t>
+        </w:r>
+        <w:r>
+          <w:rPr>
+            <w:rFonts w:ascii="Barlow Semi Condensed" w:eastAsia="Barlow Semi Condensed" w:hAnsi="Barlow Semi Condensed" w:cs="Barlow Semi Condensed"/>
+            <w:color w:val="1155CC"/>
+            <w:sz w:val="24"/>
+            <w:szCs w:val="24"/>
+            <w:u w:val="single"/>
+          </w:rPr>
+          <w:t xml:space="preserve"> </w:t>
+        </w:r>
+        <w:r>
+          <w:rPr>
+            <w:rFonts w:ascii="Barlow Semi Condensed" w:eastAsia="Barlow Semi Condensed" w:hAnsi="Barlow Semi Condensed" w:cs="Barlow Semi Condensed"/>
+            <w:color w:val="1155CC"/>
+            <w:sz w:val="24"/>
+            <w:szCs w:val="24"/>
+            <w:u w:val="single"/>
+          </w:rPr>
+          <w:t>I</w:t>
+        </w:r>
+        <w:r>
+          <w:rPr>
+            <w:rFonts w:ascii="Barlow Semi Condensed" w:eastAsia="Barlow Semi Condensed" w:hAnsi="Barlow Semi Condensed" w:cs="Barlow Semi Condensed"/>
+            <w:color w:val="1155CC"/>
+            <w:sz w:val="24"/>
+            <w:szCs w:val="24"/>
+            <w:u w:val="single"/>
+          </w:rPr>
+          <w:t>DM 2024.pdf</w:t>
         </w:r>
       </w:hyperlink>
       <w:r>
@@ -108,27 +158,7 @@
             <w:szCs w:val="24"/>
             <w:u w:val="single"/>
           </w:rPr>
-          <w:t>Hazards, Exposure and Vulnerability in Indonesia: A risk assessment across regions and province</w:t>
-        </w:r>
-        <w:r>
-          <w:rPr>
-            <w:rFonts w:ascii="Barlow Semi Condensed" w:eastAsia="Barlow Semi Condensed" w:hAnsi="Barlow Semi Condensed" w:cs="Barlow Semi Condensed"/>
-            <w:color w:val="1155CC"/>
-            <w:sz w:val="24"/>
-            <w:szCs w:val="24"/>
-            <w:u w:val="single"/>
-          </w:rPr>
-          <w:t>s</w:t>
-        </w:r>
-        <w:r>
-          <w:rPr>
-            <w:rFonts w:ascii="Barlow Semi Condensed" w:eastAsia="Barlow Semi Condensed" w:hAnsi="Barlow Semi Condensed" w:cs="Barlow Semi Condensed"/>
-            <w:color w:val="1155CC"/>
-            <w:sz w:val="24"/>
-            <w:szCs w:val="24"/>
-            <w:u w:val="single"/>
-          </w:rPr>
-          <w:t xml:space="preserve"> to inform the development of an Adaptive Social Protection Road Map - UNU Collections</w:t>
+          <w:t>Hazards, Exposure and Vulnerability in Indonesia: A risk assessment across regions and provinces to inform the development of an Adaptive Social Protection Road Map - UNU Collections</w:t>
         </w:r>
       </w:hyperlink>
     </w:p>
@@ -630,6 +660,70 @@
     </w:p>
     <w:p>
       <w:pPr>
+        <w:numPr>
+          <w:ilvl w:val="0"/>
+          <w:numId w:val="2"/>
+        </w:numPr>
+        <w:rPr>
+          <w:rFonts w:ascii="Barlow Semi Condensed" w:eastAsia="Barlow Semi Condensed" w:hAnsi="Barlow Semi Condensed" w:cs="Barlow Semi Condensed"/>
+          <w:sz w:val="24"/>
+          <w:szCs w:val="24"/>
+        </w:rPr>
+      </w:pPr>
+      <w:r>
+        <w:rPr>
+          <w:rFonts w:ascii="Barlow Semi Condensed" w:eastAsia="Barlow Semi Condensed" w:hAnsi="Barlow Semi Condensed" w:cs="Barlow Semi Condensed"/>
+          <w:sz w:val="24"/>
+          <w:szCs w:val="24"/>
+        </w:rPr>
+        <w:t>Persentase Kontribusi Perikanan Terhadap Produk Domestik Regional Bruto Atas Dasar Harga Berlaku (PDRB ADHB) Menurut Provinsi, 2019–2023</w:t>
+      </w:r>
+    </w:p>
+    <w:p>
+      <w:pPr>
+        <w:numPr>
+          <w:ilvl w:val="0"/>
+          <w:numId w:val="2"/>
+        </w:numPr>
+        <w:rPr>
+          <w:rFonts w:ascii="Barlow Semi Condensed" w:eastAsia="Barlow Semi Condensed" w:hAnsi="Barlow Semi Condensed" w:cs="Barlow Semi Condensed"/>
+          <w:sz w:val="24"/>
+          <w:szCs w:val="24"/>
+        </w:rPr>
+      </w:pPr>
+      <w:r>
+        <w:rPr>
+          <w:rFonts w:ascii="Barlow Semi Condensed" w:eastAsia="Barlow Semi Condensed" w:hAnsi="Barlow Semi Condensed" w:cs="Barlow Semi Condensed"/>
+          <w:sz w:val="24"/>
+          <w:szCs w:val="24"/>
+        </w:rPr>
+        <w:lastRenderedPageBreak/>
+        <w:t>Jumlah Nelayan di Laut Menurut Provinsi (orang), 2019–2022</w:t>
+      </w:r>
+    </w:p>
+    <w:p>
+      <w:pPr>
+        <w:numPr>
+          <w:ilvl w:val="0"/>
+          <w:numId w:val="2"/>
+        </w:numPr>
+        <w:rPr>
+          <w:rFonts w:ascii="Barlow Semi Condensed" w:eastAsia="Barlow Semi Condensed" w:hAnsi="Barlow Semi Condensed" w:cs="Barlow Semi Condensed"/>
+          <w:sz w:val="24"/>
+          <w:szCs w:val="24"/>
+        </w:rPr>
+      </w:pPr>
+      <w:r>
+        <w:rPr>
+          <w:rFonts w:ascii="Barlow Semi Condensed" w:eastAsia="Barlow Semi Condensed" w:hAnsi="Barlow Semi Condensed" w:cs="Barlow Semi Condensed"/>
+          <w:sz w:val="24"/>
+          <w:szCs w:val="24"/>
+        </w:rPr>
+        <w:t>Jumlah dan Persentase Desa Tepi Laut Menurut Keberadaan Bank, 2024</w:t>
+      </w:r>
+    </w:p>
+    <w:p>
+      <w:pPr>
         <w:rPr>
           <w:rFonts w:ascii="Barlow Semi Condensed" w:eastAsia="Barlow Semi Condensed" w:hAnsi="Barlow Semi Condensed" w:cs="Barlow Semi Condensed"/>
           <w:sz w:val="24"/>
@@ -673,7 +767,6 @@
           <w:sz w:val="24"/>
           <w:szCs w:val="24"/>
         </w:rPr>
-        <w:lastRenderedPageBreak/>
         <w:t>Banyaknya desa/kelurahan menurut kegiatan pelestarian lingkungan dan pengolahan sampah</w:t>
       </w:r>
     </w:p>
@@ -1100,6 +1193,36 @@
           <w:p>
             <w:pPr>
               <w:widowControl w:val="0"/>
+              <w:numPr>
+                <w:ilvl w:val="0"/>
+                <w:numId w:val="13"/>
+              </w:numPr>
+              <w:pBdr>
+                <w:top w:val="nil"/>
+                <w:left w:val="nil"/>
+                <w:bottom w:val="nil"/>
+                <w:right w:val="nil"/>
+                <w:between w:val="nil"/>
+              </w:pBdr>
+              <w:spacing w:line="240" w:lineRule="auto"/>
+              <w:rPr>
+                <w:rFonts w:ascii="Barlow Semi Condensed" w:eastAsia="Barlow Semi Condensed" w:hAnsi="Barlow Semi Condensed" w:cs="Barlow Semi Condensed"/>
+                <w:sz w:val="24"/>
+                <w:szCs w:val="24"/>
+              </w:rPr>
+            </w:pPr>
+            <w:r>
+              <w:rPr>
+                <w:rFonts w:ascii="Barlow Semi Condensed" w:eastAsia="Barlow Semi Condensed" w:hAnsi="Barlow Semi Condensed" w:cs="Barlow Semi Condensed"/>
+                <w:sz w:val="24"/>
+                <w:szCs w:val="24"/>
+              </w:rPr>
+              <w:t>Indeks Desa Membangun (IDM)</w:t>
+            </w:r>
+          </w:p>
+          <w:p>
+            <w:pPr>
+              <w:widowControl w:val="0"/>
               <w:pBdr>
                 <w:top w:val="nil"/>
                 <w:left w:val="nil"/>
@@ -1181,15 +1304,23 @@
                       </w:rPr>
                       <m:t>I+I+I</m:t>
                     </m:r>
+                    <m:r>
+                      <w:rPr>
+                        <w:rFonts w:ascii="Cambria Math" w:eastAsia="Barlow Semi Condensed" w:hAnsi="Barlow Semi Condensed" w:cs="Barlow Semi Condensed"/>
+                        <w:sz w:val="24"/>
+                        <w:szCs w:val="24"/>
+                      </w:rPr>
+                      <m:t>+I</m:t>
+                    </m:r>
                   </m:num>
                   <m:den>
                     <m:r>
                       <w:rPr>
-                        <w:rFonts w:ascii="Barlow Semi Condensed" w:eastAsia="Barlow Semi Condensed" w:hAnsi="Barlow Semi Condensed" w:cs="Barlow Semi Condensed"/>
+                        <w:rFonts w:ascii="Cambria Math" w:eastAsia="Barlow Semi Condensed" w:hAnsi="Barlow Semi Condensed" w:cs="Barlow Semi Condensed"/>
                         <w:sz w:val="24"/>
                         <w:szCs w:val="24"/>
                       </w:rPr>
-                      <m:t>3</m:t>
+                      <m:t>4</m:t>
                     </m:r>
                   </m:den>
                 </m:f>
@@ -1329,27 +1460,27 @@
               <w:spacing w:line="240" w:lineRule="auto"/>
               <w:rPr>
                 <w:rFonts w:ascii="Barlow Semi Condensed" w:eastAsia="Barlow Semi Condensed" w:hAnsi="Barlow Semi Condensed" w:cs="Barlow Semi Condensed"/>
+                <w:sz w:val="24"/>
+                <w:szCs w:val="24"/>
+              </w:rPr>
+            </w:pPr>
+            <w:r>
+              <w:rPr>
+                <w:rFonts w:ascii="Barlow Semi Condensed" w:eastAsia="Barlow Semi Condensed" w:hAnsi="Barlow Semi Condensed" w:cs="Barlow Semi Condensed"/>
+                <w:sz w:val="24"/>
+                <w:szCs w:val="24"/>
+              </w:rPr>
+              <w:t xml:space="preserve">Skor </w:t>
+            </w:r>
+            <w:r>
+              <w:rPr>
+                <w:rFonts w:ascii="Barlow Semi Condensed" w:eastAsia="Barlow Semi Condensed" w:hAnsi="Barlow Semi Condensed" w:cs="Barlow Semi Condensed"/>
                 <w:i/>
-                <w:sz w:val="24"/>
-                <w:szCs w:val="24"/>
-              </w:rPr>
-            </w:pPr>
-            <w:r>
-              <w:rPr>
-                <w:rFonts w:ascii="Barlow Semi Condensed" w:eastAsia="Barlow Semi Condensed" w:hAnsi="Barlow Semi Condensed" w:cs="Barlow Semi Condensed"/>
-                <w:sz w:val="24"/>
-                <w:szCs w:val="24"/>
-              </w:rPr>
-              <w:t xml:space="preserve">Skor </w:t>
-            </w:r>
-            <w:r>
-              <w:rPr>
-                <w:rFonts w:ascii="Barlow Semi Condensed" w:eastAsia="Barlow Semi Condensed" w:hAnsi="Barlow Semi Condensed" w:cs="Barlow Semi Condensed"/>
-                <w:i/>
-                <w:sz w:val="24"/>
-                <w:szCs w:val="24"/>
-              </w:rPr>
-              <w:t>Banyaknya desa/kelurahan menurut kegiatan pelestarian lingkungan dan pengolahan sampah</w:t>
+                <w:iCs/>
+                <w:sz w:val="24"/>
+                <w:szCs w:val="24"/>
+              </w:rPr>
+              <w:t>Padang Lamun</w:t>
             </w:r>
           </w:p>
           <w:p>
@@ -1365,7 +1496,6 @@
               <w:spacing w:line="240" w:lineRule="auto"/>
               <w:rPr>
                 <w:rFonts w:ascii="Barlow Semi Condensed" w:eastAsia="Barlow Semi Condensed" w:hAnsi="Barlow Semi Condensed" w:cs="Barlow Semi Condensed"/>
-                <w:i/>
                 <w:sz w:val="24"/>
                 <w:szCs w:val="24"/>
               </w:rPr>
@@ -1394,7 +1524,23 @@
                 <w:sz w:val="24"/>
                 <w:szCs w:val="24"/>
               </w:rPr>
-              <w:t xml:space="preserve">Dari </w:t>
+              <w:t>Dari “</w:t>
+            </w:r>
+            <w:r>
+              <w:rPr>
+                <w:rFonts w:ascii="Barlow Semi Condensed" w:eastAsia="Barlow Semi Condensed" w:hAnsi="Barlow Semi Condensed" w:cs="Barlow Semi Condensed"/>
+                <w:sz w:val="24"/>
+                <w:szCs w:val="24"/>
+              </w:rPr>
+              <w:t>Luas dan Persentase Kondisi Padang Lamun Menurut Provinsi, 2023</w:t>
+            </w:r>
+            <w:r>
+              <w:rPr>
+                <w:rFonts w:ascii="Barlow Semi Condensed" w:eastAsia="Barlow Semi Condensed" w:hAnsi="Barlow Semi Condensed" w:cs="Barlow Semi Condensed"/>
+                <w:sz w:val="24"/>
+                <w:szCs w:val="24"/>
+              </w:rPr>
+              <w:t xml:space="preserve">” di </w:t>
             </w:r>
             <w:hyperlink r:id="rId9">
               <w:r>
@@ -1405,7 +1551,7 @@
                   <w:szCs w:val="24"/>
                   <w:u w:val="single"/>
                 </w:rPr>
-                <w:t>Statistik Potensi Desa Indonesia 2024</w:t>
+                <w:t>Statistik Sumber Daya Laut dan Pesisir 2024</w:t>
               </w:r>
             </w:hyperlink>
           </w:p>
@@ -1438,140 +1584,6 @@
                 <w:szCs w:val="24"/>
               </w:rPr>
             </w:pPr>
-            <w:r>
-              <w:rPr>
-                <w:rFonts w:ascii="Barlow Semi Condensed" w:eastAsia="Barlow Semi Condensed" w:hAnsi="Barlow Semi Condensed" w:cs="Barlow Semi Condensed"/>
-                <w:sz w:val="24"/>
-                <w:szCs w:val="24"/>
-              </w:rPr>
-              <w:t>Jika jumlah ketidakadaan pelestarian lingkungan, pengolahan/daur ulang sampah limbah, penggalakan penggunaan pupuk organik:</w:t>
-            </w:r>
-          </w:p>
-          <w:p>
-            <w:pPr>
-              <w:widowControl w:val="0"/>
-              <w:pBdr>
-                <w:top w:val="nil"/>
-                <w:left w:val="nil"/>
-                <w:bottom w:val="nil"/>
-                <w:right w:val="nil"/>
-                <w:between w:val="nil"/>
-              </w:pBdr>
-              <w:spacing w:line="240" w:lineRule="auto"/>
-              <w:rPr>
-                <w:rFonts w:ascii="Barlow Semi Condensed" w:eastAsia="Barlow Semi Condensed" w:hAnsi="Barlow Semi Condensed" w:cs="Barlow Semi Condensed"/>
-                <w:sz w:val="24"/>
-                <w:szCs w:val="24"/>
-              </w:rPr>
-            </w:pPr>
-          </w:p>
-          <w:p>
-            <w:pPr>
-              <w:widowControl w:val="0"/>
-              <w:numPr>
-                <w:ilvl w:val="0"/>
-                <w:numId w:val="1"/>
-              </w:numPr>
-              <w:spacing w:line="240" w:lineRule="auto"/>
-              <w:rPr>
-                <w:rFonts w:ascii="Barlow Semi Condensed" w:eastAsia="Barlow Semi Condensed" w:hAnsi="Barlow Semi Condensed" w:cs="Barlow Semi Condensed"/>
-                <w:sz w:val="24"/>
-                <w:szCs w:val="24"/>
-              </w:rPr>
-            </w:pPr>
-            <m:oMath>
-              <m:r>
-                <w:rPr>
-                  <w:rFonts w:ascii="Cambria Math" w:hAnsi="Cambria Math"/>
-                </w:rPr>
-                <m:t>≤</m:t>
-              </m:r>
-              <m:r>
-                <w:rPr>
-                  <w:rFonts w:ascii="Barlow Semi Condensed" w:eastAsia="Barlow Semi Condensed" w:hAnsi="Barlow Semi Condensed" w:cs="Barlow Semi Condensed"/>
-                  <w:sz w:val="24"/>
-                  <w:szCs w:val="24"/>
-                </w:rPr>
-                <m:t>2468</m:t>
-              </m:r>
-            </m:oMath>
-            <w:r>
-              <w:rPr>
-                <w:rFonts w:ascii="Barlow Semi Condensed" w:eastAsia="Barlow Semi Condensed" w:hAnsi="Barlow Semi Condensed" w:cs="Barlow Semi Condensed"/>
-                <w:sz w:val="24"/>
-                <w:szCs w:val="24"/>
-              </w:rPr>
-              <w:t xml:space="preserve"> maka skor 1</w:t>
-            </w:r>
-          </w:p>
-          <w:p>
-            <w:pPr>
-              <w:widowControl w:val="0"/>
-              <w:numPr>
-                <w:ilvl w:val="0"/>
-                <w:numId w:val="1"/>
-              </w:numPr>
-              <w:spacing w:line="240" w:lineRule="auto"/>
-              <w:rPr>
-                <w:rFonts w:ascii="Barlow Semi Condensed" w:eastAsia="Barlow Semi Condensed" w:hAnsi="Barlow Semi Condensed" w:cs="Barlow Semi Condensed"/>
-                <w:sz w:val="24"/>
-                <w:szCs w:val="24"/>
-              </w:rPr>
-            </w:pPr>
-            <w:r>
-              <w:rPr>
-                <w:rFonts w:ascii="Barlow Semi Condensed" w:eastAsia="Barlow Semi Condensed" w:hAnsi="Barlow Semi Condensed" w:cs="Barlow Semi Condensed"/>
-                <w:sz w:val="24"/>
-                <w:szCs w:val="24"/>
-              </w:rPr>
-              <w:t>2469 – 3978 maka skor 2</w:t>
-            </w:r>
-          </w:p>
-          <w:p>
-            <w:pPr>
-              <w:widowControl w:val="0"/>
-              <w:numPr>
-                <w:ilvl w:val="0"/>
-                <w:numId w:val="1"/>
-              </w:numPr>
-              <w:spacing w:line="240" w:lineRule="auto"/>
-              <w:rPr>
-                <w:rFonts w:ascii="Barlow Semi Condensed" w:eastAsia="Barlow Semi Condensed" w:hAnsi="Barlow Semi Condensed" w:cs="Barlow Semi Condensed"/>
-                <w:sz w:val="24"/>
-                <w:szCs w:val="24"/>
-              </w:rPr>
-            </w:pPr>
-            <w:r>
-              <w:rPr>
-                <w:rFonts w:ascii="Barlow Semi Condensed" w:eastAsia="Barlow Semi Condensed" w:hAnsi="Barlow Semi Condensed" w:cs="Barlow Semi Condensed"/>
-                <w:sz w:val="24"/>
-                <w:szCs w:val="24"/>
-              </w:rPr>
-              <w:t>3979 – 6280 maka skor 3</w:t>
-            </w:r>
-          </w:p>
-          <w:p>
-            <w:pPr>
-              <w:widowControl w:val="0"/>
-              <w:numPr>
-                <w:ilvl w:val="0"/>
-                <w:numId w:val="1"/>
-              </w:numPr>
-              <w:spacing w:line="240" w:lineRule="auto"/>
-              <w:rPr>
-                <w:rFonts w:ascii="Barlow Semi Condensed" w:eastAsia="Barlow Semi Condensed" w:hAnsi="Barlow Semi Condensed" w:cs="Barlow Semi Condensed"/>
-                <w:sz w:val="24"/>
-                <w:szCs w:val="24"/>
-              </w:rPr>
-            </w:pPr>
-            <w:r>
-              <w:rPr>
-                <w:rFonts w:ascii="Barlow Semi Condensed" w:eastAsia="Barlow Semi Condensed" w:hAnsi="Barlow Semi Condensed" w:cs="Barlow Semi Condensed"/>
-                <w:sz w:val="24"/>
-                <w:szCs w:val="24"/>
-              </w:rPr>
-              <w:t>&gt; 6280 maka skor 4</w:t>
-            </w:r>
           </w:p>
         </w:tc>
       </w:tr>
@@ -1620,7 +1632,7 @@
                 <w:sz w:val="24"/>
                 <w:szCs w:val="24"/>
               </w:rPr>
-              <w:t>Luas Mangrove Eksisting dan Potensi Habitat Mangrove (hektare), 2023</w:t>
+              <w:t>Mangrove</w:t>
             </w:r>
           </w:p>
           <w:p>
@@ -1666,6 +1678,39 @@
                 <w:szCs w:val="24"/>
               </w:rPr>
               <w:t xml:space="preserve">Dari </w:t>
+            </w:r>
+            <w:r>
+              <w:rPr>
+                <w:rFonts w:ascii="Barlow Semi Condensed" w:eastAsia="Barlow Semi Condensed" w:hAnsi="Barlow Semi Condensed" w:cs="Barlow Semi Condensed"/>
+                <w:sz w:val="24"/>
+                <w:szCs w:val="24"/>
+              </w:rPr>
+              <w:t>“</w:t>
+            </w:r>
+            <w:r>
+              <w:rPr>
+                <w:rFonts w:ascii="Barlow Semi Condensed" w:eastAsia="Barlow Semi Condensed" w:hAnsi="Barlow Semi Condensed" w:cs="Barlow Semi Condensed"/>
+                <w:sz w:val="24"/>
+                <w:szCs w:val="24"/>
+              </w:rPr>
+              <w:t xml:space="preserve">Luas Mangrove Eksisting dan Potensi </w:t>
+            </w:r>
+            <w:r>
+              <w:rPr>
+                <w:rFonts w:ascii="Barlow Semi Condensed" w:eastAsia="Barlow Semi Condensed" w:hAnsi="Barlow Semi Condensed" w:cs="Barlow Semi Condensed"/>
+                <w:sz w:val="24"/>
+                <w:szCs w:val="24"/>
+              </w:rPr>
+              <w:lastRenderedPageBreak/>
+              <w:t>Habitat Mangrove (hektare), 2023</w:t>
+            </w:r>
+            <w:r>
+              <w:rPr>
+                <w:rFonts w:ascii="Barlow Semi Condensed" w:eastAsia="Barlow Semi Condensed" w:hAnsi="Barlow Semi Condensed" w:cs="Barlow Semi Condensed"/>
+                <w:sz w:val="24"/>
+                <w:szCs w:val="24"/>
+              </w:rPr>
+              <w:t xml:space="preserve">” di </w:t>
             </w:r>
             <w:hyperlink r:id="rId10">
               <w:r>
@@ -1715,7 +1760,24 @@
                 <w:sz w:val="24"/>
                 <w:szCs w:val="24"/>
               </w:rPr>
-              <w:t>Jika jumlah luas mangrove eksisting dan luas mangrove potensi:</w:t>
+              <w:lastRenderedPageBreak/>
+              <w:t>Jika jumlah luas mangrove eksisting dan luas potensi</w:t>
+            </w:r>
+            <w:r>
+              <w:rPr>
+                <w:rFonts w:ascii="Barlow Semi Condensed" w:eastAsia="Barlow Semi Condensed" w:hAnsi="Barlow Semi Condensed" w:cs="Barlow Semi Condensed"/>
+                <w:sz w:val="24"/>
+                <w:szCs w:val="24"/>
+              </w:rPr>
+              <w:t xml:space="preserve"> habitat mangrove</w:t>
+            </w:r>
+            <w:r>
+              <w:rPr>
+                <w:rFonts w:ascii="Barlow Semi Condensed" w:eastAsia="Barlow Semi Condensed" w:hAnsi="Barlow Semi Condensed" w:cs="Barlow Semi Condensed"/>
+                <w:sz w:val="24"/>
+                <w:szCs w:val="24"/>
+              </w:rPr>
+              <w:t>:</w:t>
             </w:r>
           </w:p>
           <w:p>
@@ -1757,6 +1819,7 @@
                   <w:sz w:val="24"/>
                   <w:szCs w:val="24"/>
                 </w:rPr>
+                <w:lastRenderedPageBreak/>
                 <m:t>&lt;14939</m:t>
               </m:r>
             </m:oMath>
@@ -1812,7 +1875,6 @@
                 <w:sz w:val="24"/>
                 <w:szCs w:val="24"/>
               </w:rPr>
-              <w:lastRenderedPageBreak/>
               <w:t>[61262 – 163276) maka skor 3</w:t>
             </w:r>
           </w:p>
@@ -1913,10 +1975,11 @@
               <w:rPr>
                 <w:rFonts w:ascii="Barlow Semi Condensed" w:eastAsia="Barlow Semi Condensed" w:hAnsi="Barlow Semi Condensed" w:cs="Barlow Semi Condensed"/>
                 <w:i/>
-                <w:sz w:val="24"/>
-                <w:szCs w:val="24"/>
-              </w:rPr>
-              <w:t>Luas dan Persentase Kondisi Terumbu Karang Menurut Provinsi, 2023</w:t>
+                <w:iCs/>
+                <w:sz w:val="24"/>
+                <w:szCs w:val="24"/>
+              </w:rPr>
+              <w:t>Terumbu Karang</w:t>
             </w:r>
           </w:p>
           <w:p>
@@ -1961,6 +2024,30 @@
                 <w:szCs w:val="24"/>
               </w:rPr>
               <w:t xml:space="preserve">Dari </w:t>
+            </w:r>
+            <w:r>
+              <w:rPr>
+                <w:rFonts w:ascii="Barlow Semi Condensed" w:eastAsia="Barlow Semi Condensed" w:hAnsi="Barlow Semi Condensed" w:cs="Barlow Semi Condensed"/>
+                <w:sz w:val="24"/>
+                <w:szCs w:val="24"/>
+              </w:rPr>
+              <w:t>“</w:t>
+            </w:r>
+            <w:r>
+              <w:rPr>
+                <w:rFonts w:ascii="Barlow Semi Condensed" w:eastAsia="Barlow Semi Condensed" w:hAnsi="Barlow Semi Condensed" w:cs="Barlow Semi Condensed"/>
+                <w:sz w:val="24"/>
+                <w:szCs w:val="24"/>
+              </w:rPr>
+              <w:t>Luas dan Persentase Kondisi Terumbu Karang Menurut Provinsi, 2023</w:t>
+            </w:r>
+            <w:r>
+              <w:rPr>
+                <w:rFonts w:ascii="Barlow Semi Condensed" w:eastAsia="Barlow Semi Condensed" w:hAnsi="Barlow Semi Condensed" w:cs="Barlow Semi Condensed"/>
+                <w:sz w:val="24"/>
+                <w:szCs w:val="24"/>
+              </w:rPr>
+              <w:t xml:space="preserve">” di </w:t>
             </w:r>
             <w:hyperlink r:id="rId11">
               <w:r>
@@ -2657,6 +2744,7 @@
                 <w:sz w:val="24"/>
                 <w:szCs w:val="24"/>
               </w:rPr>
+              <w:lastRenderedPageBreak/>
               <w:t xml:space="preserve">Skor </w:t>
             </w:r>
             <w:r>
@@ -2666,17 +2754,7 @@
                 <w:sz w:val="24"/>
                 <w:szCs w:val="24"/>
               </w:rPr>
-              <w:t xml:space="preserve">Banyaknya Desa/Kelurahan Menurut </w:t>
-            </w:r>
-            <w:r>
-              <w:rPr>
-                <w:rFonts w:ascii="Barlow Semi Condensed" w:eastAsia="Barlow Semi Condensed" w:hAnsi="Barlow Semi Condensed" w:cs="Barlow Semi Condensed"/>
-                <w:i/>
-                <w:sz w:val="24"/>
-                <w:szCs w:val="24"/>
-              </w:rPr>
-              <w:lastRenderedPageBreak/>
-              <w:t>Provinsi dan Keberadaan Upaya Antisipasi/Mitigasi Bencana Alam, 2024</w:t>
+              <w:t>Banyaknya Desa/Kelurahan Menurut Provinsi dan Keberadaan Upaya Antisipasi/Mitigasi Bencana Alam, 2024</w:t>
             </w:r>
           </w:p>
           <w:p>
@@ -2749,17 +2827,7 @@
                 <w:sz w:val="24"/>
                 <w:szCs w:val="24"/>
               </w:rPr>
-              <w:lastRenderedPageBreak/>
-              <w:t xml:space="preserve">Jika jumlah sistem peringatan dini bencana </w:t>
-            </w:r>
-            <w:r>
-              <w:rPr>
-                <w:rFonts w:ascii="Barlow Semi Condensed" w:eastAsia="Barlow Semi Condensed" w:hAnsi="Barlow Semi Condensed" w:cs="Barlow Semi Condensed"/>
-                <w:sz w:val="24"/>
-                <w:szCs w:val="24"/>
-              </w:rPr>
-              <w:lastRenderedPageBreak/>
-              <w:t>alam, sistem peringatan dini khusus tsunami, perlengkapan keselamatan, rambu-rambu dan jalur evakuasi bencana, dan pembuatan/perawatan/normalisasi selama 3 tahun terakhir yang tidak ada:</w:t>
+              <w:t>Jika jumlah sistem peringatan dini bencana alam, sistem peringatan dini khusus tsunami, perlengkapan keselamatan, rambu-rambu dan jalur evakuasi bencana, dan pembuatan/perawatan/normalisasi selama 3 tahun terakhir yang tidak ada:</w:t>
             </w:r>
           </w:p>
           <w:p>
@@ -2911,7 +2979,6 @@
                 <w:sz w:val="24"/>
                 <w:szCs w:val="24"/>
               </w:rPr>
-              <w:lastRenderedPageBreak/>
               <w:t xml:space="preserve">Skor </w:t>
             </w:r>
             <w:r>
@@ -3432,178 +3499,6 @@
         <w:tc>
           <w:tcPr>
             <w:tcW w:w="4680" w:type="dxa"/>
-            <w:tcMar>
-              <w:top w:w="100" w:type="dxa"/>
-              <w:left w:w="100" w:type="dxa"/>
-              <w:bottom w:w="100" w:type="dxa"/>
-              <w:right w:w="100" w:type="dxa"/>
-            </w:tcMar>
-          </w:tcPr>
-          <w:p>
-            <w:pPr>
-              <w:widowControl w:val="0"/>
-              <w:spacing w:line="240" w:lineRule="auto"/>
-              <w:rPr>
-                <w:rFonts w:ascii="Barlow Semi Condensed" w:eastAsia="Barlow Semi Condensed" w:hAnsi="Barlow Semi Condensed" w:cs="Barlow Semi Condensed"/>
-                <w:i/>
-                <w:sz w:val="24"/>
-                <w:szCs w:val="24"/>
-              </w:rPr>
-            </w:pPr>
-            <w:r>
-              <w:rPr>
-                <w:rFonts w:ascii="Barlow Semi Condensed" w:eastAsia="Barlow Semi Condensed" w:hAnsi="Barlow Semi Condensed" w:cs="Barlow Semi Condensed"/>
-                <w:sz w:val="24"/>
-                <w:szCs w:val="24"/>
-              </w:rPr>
-              <w:t xml:space="preserve">Skor </w:t>
-            </w:r>
-            <w:r>
-              <w:rPr>
-                <w:rFonts w:ascii="Barlow Semi Condensed" w:eastAsia="Barlow Semi Condensed" w:hAnsi="Barlow Semi Condensed" w:cs="Barlow Semi Condensed"/>
-                <w:i/>
-                <w:sz w:val="24"/>
-                <w:szCs w:val="24"/>
-              </w:rPr>
-              <w:t>Persentase Rumah Tangga yang Memiliki Akses terhadap Sumber Air Minum Layak Menurut Provinsi, 2022–2024</w:t>
-            </w:r>
-          </w:p>
-        </w:tc>
-        <w:tc>
-          <w:tcPr>
-            <w:tcW w:w="4680" w:type="dxa"/>
-            <w:tcMar>
-              <w:top w:w="100" w:type="dxa"/>
-              <w:left w:w="100" w:type="dxa"/>
-              <w:bottom w:w="100" w:type="dxa"/>
-              <w:right w:w="100" w:type="dxa"/>
-            </w:tcMar>
-          </w:tcPr>
-          <w:p>
-            <w:pPr>
-              <w:widowControl w:val="0"/>
-              <w:spacing w:line="240" w:lineRule="auto"/>
-              <w:rPr>
-                <w:rFonts w:ascii="Barlow Semi Condensed" w:eastAsia="Barlow Semi Condensed" w:hAnsi="Barlow Semi Condensed" w:cs="Barlow Semi Condensed"/>
-                <w:sz w:val="24"/>
-                <w:szCs w:val="24"/>
-              </w:rPr>
-            </w:pPr>
-          </w:p>
-        </w:tc>
-      </w:tr>
-      <w:tr>
-        <w:tc>
-          <w:tcPr>
-            <w:tcW w:w="4680" w:type="dxa"/>
-            <w:tcMar>
-              <w:top w:w="100" w:type="dxa"/>
-              <w:left w:w="100" w:type="dxa"/>
-              <w:bottom w:w="100" w:type="dxa"/>
-              <w:right w:w="100" w:type="dxa"/>
-            </w:tcMar>
-          </w:tcPr>
-          <w:p>
-            <w:pPr>
-              <w:widowControl w:val="0"/>
-              <w:spacing w:line="240" w:lineRule="auto"/>
-              <w:rPr>
-                <w:rFonts w:ascii="Barlow Semi Condensed" w:eastAsia="Barlow Semi Condensed" w:hAnsi="Barlow Semi Condensed" w:cs="Barlow Semi Condensed"/>
-                <w:i/>
-                <w:sz w:val="24"/>
-                <w:szCs w:val="24"/>
-              </w:rPr>
-            </w:pPr>
-            <w:r>
-              <w:rPr>
-                <w:rFonts w:ascii="Barlow Semi Condensed" w:eastAsia="Barlow Semi Condensed" w:hAnsi="Barlow Semi Condensed" w:cs="Barlow Semi Condensed"/>
-                <w:sz w:val="24"/>
-                <w:szCs w:val="24"/>
-              </w:rPr>
-              <w:t xml:space="preserve">Skor </w:t>
-            </w:r>
-            <w:r>
-              <w:rPr>
-                <w:rFonts w:ascii="Barlow Semi Condensed" w:eastAsia="Barlow Semi Condensed" w:hAnsi="Barlow Semi Condensed" w:cs="Barlow Semi Condensed"/>
-                <w:i/>
-                <w:sz w:val="24"/>
-                <w:szCs w:val="24"/>
-              </w:rPr>
-              <w:t>Rata-Rata Konsumsi Kalori per Kapita Sehari dari Ikan Menurut Provinsi dan Tipe Daerah (kkal), 2022–2024</w:t>
-            </w:r>
-          </w:p>
-          <w:p>
-            <w:pPr>
-              <w:widowControl w:val="0"/>
-              <w:spacing w:line="240" w:lineRule="auto"/>
-              <w:rPr>
-                <w:rFonts w:ascii="Barlow Semi Condensed" w:eastAsia="Barlow Semi Condensed" w:hAnsi="Barlow Semi Condensed" w:cs="Barlow Semi Condensed"/>
-                <w:i/>
-                <w:sz w:val="24"/>
-                <w:szCs w:val="24"/>
-              </w:rPr>
-            </w:pPr>
-          </w:p>
-          <w:p>
-            <w:pPr>
-              <w:widowControl w:val="0"/>
-              <w:spacing w:line="240" w:lineRule="auto"/>
-              <w:rPr>
-                <w:rFonts w:ascii="Barlow Semi Condensed" w:eastAsia="Barlow Semi Condensed" w:hAnsi="Barlow Semi Condensed" w:cs="Barlow Semi Condensed"/>
-                <w:i/>
-                <w:sz w:val="24"/>
-                <w:szCs w:val="24"/>
-              </w:rPr>
-            </w:pPr>
-            <w:r>
-              <w:rPr>
-                <w:rFonts w:ascii="Barlow Semi Condensed" w:eastAsia="Barlow Semi Condensed" w:hAnsi="Barlow Semi Condensed" w:cs="Barlow Semi Condensed"/>
-                <w:sz w:val="24"/>
-                <w:szCs w:val="24"/>
-              </w:rPr>
-              <w:t xml:space="preserve">Dari </w:t>
-            </w:r>
-            <w:hyperlink r:id="rId17">
-              <w:r>
-                <w:rPr>
-                  <w:rFonts w:ascii="Barlow Semi Condensed" w:eastAsia="Barlow Semi Condensed" w:hAnsi="Barlow Semi Condensed" w:cs="Barlow Semi Condensed"/>
-                  <w:color w:val="1155CC"/>
-                  <w:sz w:val="24"/>
-                  <w:szCs w:val="24"/>
-                  <w:u w:val="single"/>
-                </w:rPr>
-                <w:t>Statistik Sumber Daya Laut dan Pesisir 2024</w:t>
-              </w:r>
-            </w:hyperlink>
-          </w:p>
-        </w:tc>
-        <w:tc>
-          <w:tcPr>
-            <w:tcW w:w="4680" w:type="dxa"/>
-            <w:tcMar>
-              <w:top w:w="100" w:type="dxa"/>
-              <w:left w:w="100" w:type="dxa"/>
-              <w:bottom w:w="100" w:type="dxa"/>
-              <w:right w:w="100" w:type="dxa"/>
-            </w:tcMar>
-          </w:tcPr>
-          <w:p>
-            <w:pPr>
-              <w:widowControl w:val="0"/>
-              <w:spacing w:line="240" w:lineRule="auto"/>
-              <w:rPr>
-                <w:rFonts w:ascii="Barlow Semi Condensed" w:eastAsia="Barlow Semi Condensed" w:hAnsi="Barlow Semi Condensed" w:cs="Barlow Semi Condensed"/>
-                <w:sz w:val="24"/>
-                <w:szCs w:val="24"/>
-              </w:rPr>
-            </w:pPr>
-          </w:p>
-        </w:tc>
-      </w:tr>
-      <w:tr>
-        <w:tc>
-          <w:tcPr>
-            <w:tcW w:w="4680" w:type="dxa"/>
             <w:shd w:val="clear" w:color="auto" w:fill="FFFF00"/>
             <w:tcMar>
               <w:top w:w="100" w:type="dxa"/>
@@ -3628,7 +3523,6 @@
                 <w:sz w:val="24"/>
                 <w:szCs w:val="24"/>
               </w:rPr>
-              <w:lastRenderedPageBreak/>
               <w:t>Indeks Tata Kelola + Ekonomi  (ITKE)</w:t>
             </w:r>
           </w:p>
@@ -3792,7 +3686,7 @@
               </w:rPr>
               <w:t xml:space="preserve">Dari </w:t>
             </w:r>
-            <w:hyperlink r:id="rId18">
+            <w:hyperlink r:id="rId17">
               <w:r>
                 <w:rPr>
                   <w:rFonts w:ascii="Barlow Semi Condensed" w:eastAsia="Barlow Semi Condensed" w:hAnsi="Barlow Semi Condensed" w:cs="Barlow Semi Condensed"/>
@@ -4035,6 +3929,7 @@
                 <w:sz w:val="24"/>
                 <w:szCs w:val="24"/>
               </w:rPr>
+              <w:lastRenderedPageBreak/>
               <w:t xml:space="preserve">Skor </w:t>
             </w:r>
             <w:r>
@@ -4091,7 +3986,7 @@
               </w:rPr>
               <w:t xml:space="preserve">Dari </w:t>
             </w:r>
-            <w:hyperlink r:id="rId19">
+            <w:hyperlink r:id="rId18">
               <w:r>
                 <w:rPr>
                   <w:rFonts w:ascii="Barlow Semi Condensed" w:eastAsia="Barlow Semi Condensed" w:hAnsi="Barlow Semi Condensed" w:cs="Barlow Semi Condensed"/>
@@ -4372,7 +4267,7 @@
               </w:rPr>
               <w:t xml:space="preserve">Dari </w:t>
             </w:r>
-            <w:hyperlink r:id="rId20">
+            <w:hyperlink r:id="rId19">
               <w:r>
                 <w:rPr>
                   <w:rFonts w:ascii="Barlow Semi Condensed" w:eastAsia="Barlow Semi Condensed" w:hAnsi="Barlow Semi Condensed" w:cs="Barlow Semi Condensed"/>
@@ -4568,6 +4463,434 @@
                 <w:szCs w:val="24"/>
               </w:rPr>
               <w:t xml:space="preserve"> maka skor 4</w:t>
+            </w:r>
+          </w:p>
+        </w:tc>
+      </w:tr>
+      <w:tr>
+        <w:tc>
+          <w:tcPr>
+            <w:tcW w:w="4680" w:type="dxa"/>
+            <w:shd w:val="clear" w:color="auto" w:fill="FFFF00"/>
+            <w:tcMar>
+              <w:top w:w="100" w:type="dxa"/>
+              <w:left w:w="100" w:type="dxa"/>
+              <w:bottom w:w="100" w:type="dxa"/>
+              <w:right w:w="100" w:type="dxa"/>
+            </w:tcMar>
+          </w:tcPr>
+          <w:p>
+            <w:pPr>
+              <w:widowControl w:val="0"/>
+              <w:pBdr>
+                <w:top w:val="nil"/>
+                <w:left w:val="nil"/>
+                <w:bottom w:val="nil"/>
+                <w:right w:val="nil"/>
+                <w:between w:val="nil"/>
+              </w:pBdr>
+              <w:spacing w:line="240" w:lineRule="auto"/>
+              <w:rPr>
+                <w:rFonts w:ascii="Barlow Semi Condensed" w:eastAsia="Barlow Semi Condensed" w:hAnsi="Barlow Semi Condensed" w:cs="Barlow Semi Condensed"/>
+                <w:sz w:val="24"/>
+                <w:szCs w:val="24"/>
+              </w:rPr>
+            </w:pPr>
+            <w:r>
+              <w:rPr>
+                <w:rFonts w:ascii="Barlow Semi Condensed" w:eastAsia="Barlow Semi Condensed" w:hAnsi="Barlow Semi Condensed" w:cs="Barlow Semi Condensed"/>
+                <w:sz w:val="24"/>
+                <w:szCs w:val="24"/>
+              </w:rPr>
+              <w:t xml:space="preserve">Indeks </w:t>
+            </w:r>
+            <w:r>
+              <w:rPr>
+                <w:rFonts w:ascii="Barlow Semi Condensed" w:eastAsia="Barlow Semi Condensed" w:hAnsi="Barlow Semi Condensed" w:cs="Barlow Semi Condensed"/>
+                <w:sz w:val="24"/>
+                <w:szCs w:val="24"/>
+              </w:rPr>
+              <w:t>Provinsi Membangun</w:t>
+            </w:r>
+            <w:r>
+              <w:rPr>
+                <w:rFonts w:ascii="Barlow Semi Condensed" w:eastAsia="Barlow Semi Condensed" w:hAnsi="Barlow Semi Condensed" w:cs="Barlow Semi Condensed"/>
+                <w:sz w:val="24"/>
+                <w:szCs w:val="24"/>
+              </w:rPr>
+              <w:t xml:space="preserve"> (I</w:t>
+            </w:r>
+            <w:r>
+              <w:rPr>
+                <w:rFonts w:ascii="Barlow Semi Condensed" w:eastAsia="Barlow Semi Condensed" w:hAnsi="Barlow Semi Condensed" w:cs="Barlow Semi Condensed"/>
+                <w:sz w:val="24"/>
+                <w:szCs w:val="24"/>
+              </w:rPr>
+              <w:t>PM</w:t>
+            </w:r>
+            <w:r>
+              <w:rPr>
+                <w:rFonts w:ascii="Barlow Semi Condensed" w:eastAsia="Barlow Semi Condensed" w:hAnsi="Barlow Semi Condensed" w:cs="Barlow Semi Condensed"/>
+                <w:sz w:val="24"/>
+                <w:szCs w:val="24"/>
+              </w:rPr>
+              <w:t>)</w:t>
+            </w:r>
+          </w:p>
+        </w:tc>
+        <w:tc>
+          <w:tcPr>
+            <w:tcW w:w="4680" w:type="dxa"/>
+            <w:shd w:val="clear" w:color="auto" w:fill="FFFF00"/>
+            <w:tcMar>
+              <w:top w:w="100" w:type="dxa"/>
+              <w:left w:w="100" w:type="dxa"/>
+              <w:bottom w:w="100" w:type="dxa"/>
+              <w:right w:w="100" w:type="dxa"/>
+            </w:tcMar>
+          </w:tcPr>
+          <w:p>
+            <w:pPr>
+              <w:widowControl w:val="0"/>
+              <w:pBdr>
+                <w:top w:val="nil"/>
+                <w:left w:val="nil"/>
+                <w:bottom w:val="nil"/>
+                <w:right w:val="nil"/>
+                <w:between w:val="nil"/>
+              </w:pBdr>
+              <w:spacing w:line="240" w:lineRule="auto"/>
+              <w:rPr>
+                <w:rFonts w:ascii="Barlow Semi Condensed" w:eastAsia="Barlow Semi Condensed" w:hAnsi="Barlow Semi Condensed" w:cs="Barlow Semi Condensed"/>
+                <w:sz w:val="24"/>
+                <w:szCs w:val="24"/>
+              </w:rPr>
+            </w:pPr>
+            <m:oMathPara>
+              <m:oMath>
+                <m:r>
+                  <w:rPr>
+                    <w:rFonts w:ascii="Cambria Math" w:eastAsia="Barlow Semi Condensed" w:hAnsi="Cambria Math" w:cs="Barlow Semi Condensed"/>
+                    <w:sz w:val="24"/>
+                    <w:szCs w:val="24"/>
+                  </w:rPr>
+                  <m:t>IPM=</m:t>
+                </m:r>
+                <m:f>
+                  <m:fPr>
+                    <m:ctrlPr>
+                      <w:rPr>
+                        <w:rFonts w:ascii="Cambria Math" w:eastAsia="Barlow Semi Condensed" w:hAnsi="Cambria Math" w:cs="Barlow Semi Condensed"/>
+                        <w:sz w:val="24"/>
+                        <w:szCs w:val="24"/>
+                      </w:rPr>
+                    </m:ctrlPr>
+                  </m:fPr>
+                  <m:num>
+                    <m:r>
+                      <w:rPr>
+                        <w:rFonts w:ascii="Cambria Math" w:eastAsia="Barlow Semi Condensed" w:hAnsi="Cambria Math" w:cs="Barlow Semi Condensed"/>
+                        <w:sz w:val="24"/>
+                        <w:szCs w:val="24"/>
+                      </w:rPr>
+                      <m:t>ΣNilai IDM</m:t>
+                    </m:r>
+                  </m:num>
+                  <m:den>
+                    <m:r>
+                      <w:rPr>
+                        <w:rFonts w:ascii="Cambria Math" w:eastAsia="Barlow Semi Condensed" w:hAnsi="Cambria Math" w:cs="Barlow Semi Condensed"/>
+                        <w:sz w:val="24"/>
+                        <w:szCs w:val="24"/>
+                      </w:rPr>
+                      <m:t>Jumlah Desa</m:t>
+                    </m:r>
+                  </m:den>
+                </m:f>
+              </m:oMath>
+            </m:oMathPara>
+          </w:p>
+        </w:tc>
+      </w:tr>
+      <w:tr>
+        <w:tc>
+          <w:tcPr>
+            <w:tcW w:w="4680" w:type="dxa"/>
+            <w:shd w:val="clear" w:color="auto" w:fill="auto"/>
+            <w:tcMar>
+              <w:top w:w="100" w:type="dxa"/>
+              <w:left w:w="100" w:type="dxa"/>
+              <w:bottom w:w="100" w:type="dxa"/>
+              <w:right w:w="100" w:type="dxa"/>
+            </w:tcMar>
+          </w:tcPr>
+          <w:p>
+            <w:pPr>
+              <w:widowControl w:val="0"/>
+              <w:pBdr>
+                <w:top w:val="nil"/>
+                <w:left w:val="nil"/>
+                <w:bottom w:val="nil"/>
+                <w:right w:val="nil"/>
+                <w:between w:val="nil"/>
+              </w:pBdr>
+              <w:spacing w:line="240" w:lineRule="auto"/>
+              <w:rPr>
+                <w:rFonts w:ascii="Barlow Semi Condensed" w:eastAsia="Barlow Semi Condensed" w:hAnsi="Barlow Semi Condensed" w:cs="Barlow Semi Condensed"/>
+                <w:sz w:val="24"/>
+                <w:szCs w:val="24"/>
+              </w:rPr>
+            </w:pPr>
+            <w:r>
+              <w:rPr>
+                <w:rFonts w:ascii="Barlow Semi Condensed" w:eastAsia="Barlow Semi Condensed" w:hAnsi="Barlow Semi Condensed" w:cs="Barlow Semi Condensed"/>
+                <w:sz w:val="24"/>
+                <w:szCs w:val="24"/>
+              </w:rPr>
+              <w:t>Rata-rata</w:t>
+            </w:r>
+            <w:r>
+              <w:rPr>
+                <w:rFonts w:ascii="Barlow Semi Condensed" w:eastAsia="Barlow Semi Condensed" w:hAnsi="Barlow Semi Condensed" w:cs="Barlow Semi Condensed"/>
+                <w:sz w:val="24"/>
+                <w:szCs w:val="24"/>
+              </w:rPr>
+              <w:t xml:space="preserve"> Indeks Desa Membangun 2024</w:t>
+            </w:r>
+          </w:p>
+        </w:tc>
+        <w:tc>
+          <w:tcPr>
+            <w:tcW w:w="4680" w:type="dxa"/>
+            <w:shd w:val="clear" w:color="auto" w:fill="auto"/>
+            <w:tcMar>
+              <w:top w:w="100" w:type="dxa"/>
+              <w:left w:w="100" w:type="dxa"/>
+              <w:bottom w:w="100" w:type="dxa"/>
+              <w:right w:w="100" w:type="dxa"/>
+            </w:tcMar>
+          </w:tcPr>
+          <w:p>
+            <w:pPr>
+              <w:widowControl w:val="0"/>
+              <w:pBdr>
+                <w:top w:val="nil"/>
+                <w:left w:val="nil"/>
+                <w:bottom w:val="nil"/>
+                <w:right w:val="nil"/>
+                <w:between w:val="nil"/>
+              </w:pBdr>
+              <w:spacing w:line="240" w:lineRule="auto"/>
+              <w:rPr>
+                <w:rFonts w:ascii="Barlow Semi Condensed" w:eastAsia="Barlow Semi Condensed" w:hAnsi="Barlow Semi Condensed" w:cs="Barlow Semi Condensed"/>
+                <w:sz w:val="24"/>
+                <w:szCs w:val="24"/>
+              </w:rPr>
+            </w:pPr>
+            <w:r>
+              <w:rPr>
+                <w:rFonts w:ascii="Barlow Semi Condensed" w:eastAsia="Barlow Semi Condensed" w:hAnsi="Barlow Semi Condensed" w:cs="Barlow Semi Condensed"/>
+                <w:sz w:val="24"/>
+                <w:szCs w:val="24"/>
+              </w:rPr>
+              <w:t xml:space="preserve">Indeks Desa Membangun </w:t>
+            </w:r>
+            <w:r>
+              <w:rPr>
+                <w:rFonts w:ascii="Barlow Semi Condensed" w:eastAsia="Barlow Semi Condensed" w:hAnsi="Barlow Semi Condensed" w:cs="Barlow Semi Condensed"/>
+                <w:sz w:val="24"/>
+                <w:szCs w:val="24"/>
+              </w:rPr>
+              <w:t xml:space="preserve">diperhitungkan oleh KemenDesa dan </w:t>
+            </w:r>
+            <w:r>
+              <w:rPr>
+                <w:rFonts w:ascii="Barlow Semi Condensed" w:eastAsia="Barlow Semi Condensed" w:hAnsi="Barlow Semi Condensed" w:cs="Barlow Semi Condensed"/>
+                <w:sz w:val="24"/>
+                <w:szCs w:val="24"/>
+              </w:rPr>
+              <w:t xml:space="preserve">dibentuk berdasarkan tiga indeks, yaitu </w:t>
+            </w:r>
+            <w:r>
+              <w:rPr>
+                <w:rFonts w:ascii="Barlow Semi Condensed" w:eastAsia="Barlow Semi Condensed" w:hAnsi="Barlow Semi Condensed" w:cs="Barlow Semi Condensed"/>
+                <w:sz w:val="24"/>
+                <w:szCs w:val="24"/>
+              </w:rPr>
+              <w:t>Indeks Ketahanan Sosial,</w:t>
+            </w:r>
+            <w:r>
+              <w:rPr>
+                <w:rFonts w:ascii="Barlow Semi Condensed" w:eastAsia="Barlow Semi Condensed" w:hAnsi="Barlow Semi Condensed" w:cs="Barlow Semi Condensed"/>
+                <w:sz w:val="24"/>
+                <w:szCs w:val="24"/>
+              </w:rPr>
+              <w:t xml:space="preserve"> </w:t>
+            </w:r>
+            <w:r>
+              <w:rPr>
+                <w:rFonts w:ascii="Barlow Semi Condensed" w:eastAsia="Barlow Semi Condensed" w:hAnsi="Barlow Semi Condensed" w:cs="Barlow Semi Condensed"/>
+                <w:sz w:val="24"/>
+                <w:szCs w:val="24"/>
+              </w:rPr>
+              <w:t>Indeks Ketahanan Ekonomi dan Indeks</w:t>
+            </w:r>
+            <w:r>
+              <w:rPr>
+                <w:rFonts w:ascii="Barlow Semi Condensed" w:eastAsia="Barlow Semi Condensed" w:hAnsi="Barlow Semi Condensed" w:cs="Barlow Semi Condensed"/>
+                <w:sz w:val="24"/>
+                <w:szCs w:val="24"/>
+              </w:rPr>
+              <w:t xml:space="preserve"> </w:t>
+            </w:r>
+            <w:r>
+              <w:rPr>
+                <w:rFonts w:ascii="Barlow Semi Condensed" w:eastAsia="Barlow Semi Condensed" w:hAnsi="Barlow Semi Condensed" w:cs="Barlow Semi Condensed"/>
+                <w:sz w:val="24"/>
+                <w:szCs w:val="24"/>
+              </w:rPr>
+              <w:t>Ketahanan</w:t>
+            </w:r>
+            <w:r>
+              <w:rPr>
+                <w:rFonts w:ascii="Barlow Semi Condensed" w:eastAsia="Barlow Semi Condensed" w:hAnsi="Barlow Semi Condensed" w:cs="Barlow Semi Condensed"/>
+                <w:sz w:val="24"/>
+                <w:szCs w:val="24"/>
+              </w:rPr>
+              <w:t xml:space="preserve"> </w:t>
+            </w:r>
+            <w:r>
+              <w:rPr>
+                <w:rFonts w:ascii="Barlow Semi Condensed" w:eastAsia="Barlow Semi Condensed" w:hAnsi="Barlow Semi Condensed" w:cs="Barlow Semi Condensed"/>
+                <w:sz w:val="24"/>
+                <w:szCs w:val="24"/>
+              </w:rPr>
+              <w:t>Ekologi/Lingkungan</w:t>
+            </w:r>
+            <w:r>
+              <w:rPr>
+                <w:rFonts w:ascii="Barlow Semi Condensed" w:eastAsia="Barlow Semi Condensed" w:hAnsi="Barlow Semi Condensed" w:cs="Barlow Semi Condensed"/>
+                <w:sz w:val="24"/>
+                <w:szCs w:val="24"/>
+              </w:rPr>
+              <w:t xml:space="preserve">. </w:t>
+            </w:r>
+          </w:p>
+          <w:p>
+            <w:pPr>
+              <w:widowControl w:val="0"/>
+              <w:pBdr>
+                <w:top w:val="nil"/>
+                <w:left w:val="nil"/>
+                <w:bottom w:val="nil"/>
+                <w:right w:val="nil"/>
+                <w:between w:val="nil"/>
+              </w:pBdr>
+              <w:spacing w:line="240" w:lineRule="auto"/>
+              <w:rPr>
+                <w:rFonts w:ascii="Barlow Semi Condensed" w:eastAsia="Barlow Semi Condensed" w:hAnsi="Barlow Semi Condensed" w:cs="Barlow Semi Condensed"/>
+                <w:sz w:val="24"/>
+                <w:szCs w:val="24"/>
+              </w:rPr>
+            </w:pPr>
+          </w:p>
+          <w:p>
+            <w:pPr>
+              <w:widowControl w:val="0"/>
+              <w:pBdr>
+                <w:top w:val="nil"/>
+                <w:left w:val="nil"/>
+                <w:bottom w:val="nil"/>
+                <w:right w:val="nil"/>
+                <w:between w:val="nil"/>
+              </w:pBdr>
+              <w:spacing w:line="240" w:lineRule="auto"/>
+              <w:rPr>
+                <w:rFonts w:ascii="Barlow Semi Condensed" w:eastAsia="Barlow Semi Condensed" w:hAnsi="Barlow Semi Condensed" w:cs="Barlow Semi Condensed"/>
+                <w:sz w:val="24"/>
+                <w:szCs w:val="24"/>
+              </w:rPr>
+            </w:pPr>
+            <w:r>
+              <w:rPr>
+                <w:rFonts w:ascii="Barlow Semi Condensed" w:eastAsia="Barlow Semi Condensed" w:hAnsi="Barlow Semi Condensed" w:cs="Barlow Semi Condensed"/>
+                <w:sz w:val="24"/>
+                <w:szCs w:val="24"/>
+              </w:rPr>
+              <w:t xml:space="preserve">Metedologi hitungan bisa ditemukan di sini: </w:t>
+            </w:r>
+            <w:hyperlink r:id="rId20" w:history="1">
+              <w:r>
+                <w:rPr>
+                  <w:rStyle w:val="Hyperlink"/>
+                  <w:rFonts w:ascii="Barlow Semi Condensed" w:eastAsia="Barlow Semi Condensed" w:hAnsi="Barlow Semi Condensed" w:cs="Barlow Semi Condensed"/>
+                  <w:sz w:val="24"/>
+                  <w:szCs w:val="24"/>
+                </w:rPr>
+                <w:t>SOP IDM 20</w:t>
+              </w:r>
+              <w:r>
+                <w:rPr>
+                  <w:rStyle w:val="Hyperlink"/>
+                  <w:rFonts w:ascii="Barlow Semi Condensed" w:eastAsia="Barlow Semi Condensed" w:hAnsi="Barlow Semi Condensed" w:cs="Barlow Semi Condensed"/>
+                  <w:sz w:val="24"/>
+                  <w:szCs w:val="24"/>
+                </w:rPr>
+                <w:t>2</w:t>
+              </w:r>
+              <w:r>
+                <w:rPr>
+                  <w:rStyle w:val="Hyperlink"/>
+                  <w:rFonts w:ascii="Barlow Semi Condensed" w:eastAsia="Barlow Semi Condensed" w:hAnsi="Barlow Semi Condensed" w:cs="Barlow Semi Condensed"/>
+                  <w:sz w:val="24"/>
+                  <w:szCs w:val="24"/>
+                </w:rPr>
+                <w:t>4</w:t>
+              </w:r>
+            </w:hyperlink>
+          </w:p>
+          <w:p>
+            <w:pPr>
+              <w:widowControl w:val="0"/>
+              <w:pBdr>
+                <w:top w:val="nil"/>
+                <w:left w:val="nil"/>
+                <w:bottom w:val="nil"/>
+                <w:right w:val="nil"/>
+                <w:between w:val="nil"/>
+              </w:pBdr>
+              <w:spacing w:line="240" w:lineRule="auto"/>
+              <w:rPr>
+                <w:rFonts w:ascii="Barlow Semi Condensed" w:eastAsia="Barlow Semi Condensed" w:hAnsi="Barlow Semi Condensed" w:cs="Barlow Semi Condensed"/>
+                <w:sz w:val="24"/>
+                <w:szCs w:val="24"/>
+              </w:rPr>
+            </w:pPr>
+          </w:p>
+          <w:p>
+            <w:pPr>
+              <w:widowControl w:val="0"/>
+              <w:pBdr>
+                <w:top w:val="nil"/>
+                <w:left w:val="nil"/>
+                <w:bottom w:val="nil"/>
+                <w:right w:val="nil"/>
+                <w:between w:val="nil"/>
+              </w:pBdr>
+              <w:spacing w:line="240" w:lineRule="auto"/>
+              <w:rPr>
+                <w:rFonts w:ascii="Barlow Semi Condensed" w:eastAsia="Barlow Semi Condensed" w:hAnsi="Barlow Semi Condensed" w:cs="Barlow Semi Condensed"/>
+                <w:sz w:val="24"/>
+                <w:szCs w:val="24"/>
+              </w:rPr>
+            </w:pPr>
+            <w:r>
+              <w:rPr>
+                <w:rFonts w:ascii="Barlow Semi Condensed" w:eastAsia="Barlow Semi Condensed" w:hAnsi="Barlow Semi Condensed" w:cs="Barlow Semi Condensed"/>
+                <w:sz w:val="24"/>
+                <w:szCs w:val="24"/>
+              </w:rPr>
+              <w:t>Tidak ada data untuk Jakarta</w:t>
             </w:r>
           </w:p>
         </w:tc>
@@ -7700,7 +8023,6 @@
   <w:style w:type="character" w:default="1" w:styleId="DefaultParagraphFont">
     <w:name w:val="Default Paragraph Font"/>
     <w:uiPriority w:val="1"/>
-    <w:semiHidden/>
     <w:unhideWhenUsed/>
   </w:style>
   <w:style w:type="table" w:default="1" w:styleId="TableNormal">
@@ -7769,6 +8091,41 @@
         <w:right w:w="100" w:type="dxa"/>
       </w:tblCellMar>
     </w:tblPr>
+  </w:style>
+  <w:style w:type="character" w:styleId="Hyperlink">
+    <w:name w:val="Hyperlink"/>
+    <w:basedOn w:val="DefaultParagraphFont"/>
+    <w:uiPriority w:val="99"/>
+    <w:unhideWhenUsed/>
+    <w:rsid w:val="00AD09E8"/>
+    <w:rPr>
+      <w:color w:val="0000FF" w:themeColor="hyperlink"/>
+      <w:u w:val="single"/>
+    </w:rPr>
+  </w:style>
+  <w:style w:type="character" w:styleId="UnresolvedMention">
+    <w:name w:val="Unresolved Mention"/>
+    <w:basedOn w:val="DefaultParagraphFont"/>
+    <w:uiPriority w:val="99"/>
+    <w:semiHidden/>
+    <w:unhideWhenUsed/>
+    <w:rsid w:val="00AD09E8"/>
+    <w:rPr>
+      <w:color w:val="605E5C"/>
+      <w:shd w:val="clear" w:color="auto" w:fill="E1DFDD"/>
+    </w:rPr>
+  </w:style>
+  <w:style w:type="character" w:styleId="FollowedHyperlink">
+    <w:name w:val="FollowedHyperlink"/>
+    <w:basedOn w:val="DefaultParagraphFont"/>
+    <w:uiPriority w:val="99"/>
+    <w:semiHidden/>
+    <w:unhideWhenUsed/>
+    <w:rsid w:val="00DF7D82"/>
+    <w:rPr>
+      <w:color w:val="800080" w:themeColor="followedHyperlink"/>
+      <w:u w:val="single"/>
+    </w:rPr>
   </w:style>
 </w:styles>
 </file>

</xml_diff>

<commit_message>
Update indeks provinsi risiko lingkungan.docx
</commit_message>
<xml_diff>
--- a/indeks provinsi risiko lingkungan.docx
+++ b/indeks provinsi risiko lingkungan.docx
@@ -42,27 +42,7 @@
             <w:szCs w:val="24"/>
             <w:u w:val="single"/>
           </w:rPr>
-          <w:t>Peringkat IDM 20</w:t>
-        </w:r>
-        <w:r>
-          <w:rPr>
-            <w:rFonts w:ascii="Barlow Semi Condensed" w:eastAsia="Barlow Semi Condensed" w:hAnsi="Barlow Semi Condensed" w:cs="Barlow Semi Condensed"/>
-            <w:color w:val="1155CC"/>
-            <w:sz w:val="24"/>
-            <w:szCs w:val="24"/>
-            <w:u w:val="single"/>
-          </w:rPr>
-          <w:t>2</w:t>
-        </w:r>
-        <w:r>
-          <w:rPr>
-            <w:rFonts w:ascii="Barlow Semi Condensed" w:eastAsia="Barlow Semi Condensed" w:hAnsi="Barlow Semi Condensed" w:cs="Barlow Semi Condensed"/>
-            <w:color w:val="1155CC"/>
-            <w:sz w:val="24"/>
-            <w:szCs w:val="24"/>
-            <w:u w:val="single"/>
-          </w:rPr>
-          <w:t>4</w:t>
+          <w:t>Peringkat IDM 2024</w:t>
         </w:r>
       </w:hyperlink>
     </w:p>
@@ -95,37 +75,7 @@
             <w:szCs w:val="24"/>
             <w:u w:val="single"/>
           </w:rPr>
-          <w:t>SOP</w:t>
-        </w:r>
-        <w:r>
-          <w:rPr>
-            <w:rFonts w:ascii="Barlow Semi Condensed" w:eastAsia="Barlow Semi Condensed" w:hAnsi="Barlow Semi Condensed" w:cs="Barlow Semi Condensed"/>
-            <w:color w:val="1155CC"/>
-            <w:sz w:val="24"/>
-            <w:szCs w:val="24"/>
-            <w:u w:val="single"/>
-          </w:rPr>
-          <w:t xml:space="preserve"> </w:t>
-        </w:r>
-        <w:r>
-          <w:rPr>
-            <w:rFonts w:ascii="Barlow Semi Condensed" w:eastAsia="Barlow Semi Condensed" w:hAnsi="Barlow Semi Condensed" w:cs="Barlow Semi Condensed"/>
-            <w:color w:val="1155CC"/>
-            <w:sz w:val="24"/>
-            <w:szCs w:val="24"/>
-            <w:u w:val="single"/>
-          </w:rPr>
-          <w:t>I</w:t>
-        </w:r>
-        <w:r>
-          <w:rPr>
-            <w:rFonts w:ascii="Barlow Semi Condensed" w:eastAsia="Barlow Semi Condensed" w:hAnsi="Barlow Semi Condensed" w:cs="Barlow Semi Condensed"/>
-            <w:color w:val="1155CC"/>
-            <w:sz w:val="24"/>
-            <w:szCs w:val="24"/>
-            <w:u w:val="single"/>
-          </w:rPr>
-          <w:t>DM 2024.pdf</w:t>
+          <w:t>SOP IDM 2024.pdf</w:t>
         </w:r>
       </w:hyperlink>
       <w:r>
@@ -409,6 +359,69 @@
     </w:p>
     <w:p>
       <w:pPr>
+        <w:numPr>
+          <w:ilvl w:val="0"/>
+          <w:numId w:val="4"/>
+        </w:numPr>
+        <w:rPr>
+          <w:rFonts w:ascii="Barlow Semi Condensed" w:eastAsia="Barlow Semi Condensed" w:hAnsi="Barlow Semi Condensed" w:cs="Barlow Semi Condensed"/>
+          <w:sz w:val="24"/>
+          <w:szCs w:val="24"/>
+        </w:rPr>
+      </w:pPr>
+      <w:r>
+        <w:rPr>
+          <w:rFonts w:ascii="Barlow Semi Condensed" w:eastAsia="Barlow Semi Condensed" w:hAnsi="Barlow Semi Condensed" w:cs="Barlow Semi Condensed"/>
+          <w:sz w:val="24"/>
+          <w:szCs w:val="24"/>
+        </w:rPr>
+        <w:t>Banyaknya Desa/Kelurahan Menurut Provinsi dan Keberadaan Upaya Antisipasi/Mitigasi Bencana Alam, 2024</w:t>
+      </w:r>
+    </w:p>
+    <w:p>
+      <w:pPr>
+        <w:numPr>
+          <w:ilvl w:val="0"/>
+          <w:numId w:val="4"/>
+        </w:numPr>
+        <w:rPr>
+          <w:rFonts w:ascii="Barlow Semi Condensed" w:eastAsia="Barlow Semi Condensed" w:hAnsi="Barlow Semi Condensed" w:cs="Barlow Semi Condensed"/>
+          <w:sz w:val="24"/>
+          <w:szCs w:val="24"/>
+        </w:rPr>
+      </w:pPr>
+      <w:r>
+        <w:rPr>
+          <w:rFonts w:ascii="Barlow Semi Condensed" w:eastAsia="Barlow Semi Condensed" w:hAnsi="Barlow Semi Condensed" w:cs="Barlow Semi Condensed"/>
+          <w:sz w:val="24"/>
+          <w:szCs w:val="24"/>
+        </w:rPr>
+        <w:t>Jumlah Desa Tepi Laut Menurut Keberadaan Warga Penerima Surat Keterangan Tidak Mampu, 2024</w:t>
+      </w:r>
+    </w:p>
+    <w:p>
+      <w:pPr>
+        <w:numPr>
+          <w:ilvl w:val="0"/>
+          <w:numId w:val="4"/>
+        </w:numPr>
+        <w:rPr>
+          <w:rFonts w:ascii="Barlow Semi Condensed" w:eastAsia="Barlow Semi Condensed" w:hAnsi="Barlow Semi Condensed" w:cs="Barlow Semi Condensed"/>
+          <w:sz w:val="24"/>
+          <w:szCs w:val="24"/>
+        </w:rPr>
+      </w:pPr>
+      <w:r>
+        <w:rPr>
+          <w:rFonts w:ascii="Barlow Semi Condensed" w:eastAsia="Barlow Semi Condensed" w:hAnsi="Barlow Semi Condensed" w:cs="Barlow Semi Condensed"/>
+          <w:sz w:val="24"/>
+          <w:szCs w:val="24"/>
+        </w:rPr>
+        <w:t>Persentase Rumah Tangga yang Menempati Rumah yang Memenuhi Syarat Ketahanan Bangunan Menurut Provinsi, 2022–2024</w:t>
+      </w:r>
+    </w:p>
+    <w:p>
+      <w:pPr>
         <w:rPr>
           <w:rFonts w:ascii="Barlow Semi Condensed" w:eastAsia="Barlow Semi Condensed" w:hAnsi="Barlow Semi Condensed" w:cs="Barlow Semi Condensed"/>
           <w:sz w:val="24"/>
@@ -609,6 +622,7 @@
           <w:sz w:val="24"/>
           <w:szCs w:val="24"/>
         </w:rPr>
+        <w:lastRenderedPageBreak/>
         <w:t>Projected 2050 value of losses due to sea level rise (in juta IDR) per province</w:t>
       </w:r>
     </w:p>
@@ -697,7 +711,6 @@
           <w:sz w:val="24"/>
           <w:szCs w:val="24"/>
         </w:rPr>
-        <w:lastRenderedPageBreak/>
         <w:t>Jumlah Nelayan di Laut Menurut Provinsi (orang), 2019–2022</w:t>
       </w:r>
     </w:p>
@@ -1089,7 +1102,61 @@
                 <w:sz w:val="24"/>
                 <w:szCs w:val="24"/>
               </w:rPr>
-              <w:t>Indeks Risiko Lingkungan (IRL)</w:t>
+              <w:t xml:space="preserve">Indeks </w:t>
+            </w:r>
+            <w:r>
+              <w:rPr>
+                <w:rFonts w:ascii="Barlow Semi Condensed" w:eastAsia="Barlow Semi Condensed" w:hAnsi="Barlow Semi Condensed" w:cs="Barlow Semi Condensed"/>
+                <w:b/>
+                <w:sz w:val="24"/>
+                <w:szCs w:val="24"/>
+              </w:rPr>
+              <w:t>Provinsi</w:t>
+            </w:r>
+            <w:r>
+              <w:rPr>
+                <w:rFonts w:ascii="Barlow Semi Condensed" w:eastAsia="Barlow Semi Condensed" w:hAnsi="Barlow Semi Condensed" w:cs="Barlow Semi Condensed"/>
+                <w:b/>
+                <w:sz w:val="24"/>
+                <w:szCs w:val="24"/>
+              </w:rPr>
+              <w:t xml:space="preserve"> Lingkungan </w:t>
+            </w:r>
+            <w:r>
+              <w:rPr>
+                <w:rFonts w:ascii="Barlow Semi Condensed" w:eastAsia="Barlow Semi Condensed" w:hAnsi="Barlow Semi Condensed" w:cs="Barlow Semi Condensed"/>
+                <w:b/>
+                <w:sz w:val="24"/>
+                <w:szCs w:val="24"/>
+              </w:rPr>
+              <w:t xml:space="preserve">Kelautan </w:t>
+            </w:r>
+            <w:r>
+              <w:rPr>
+                <w:rFonts w:ascii="Barlow Semi Condensed" w:eastAsia="Barlow Semi Condensed" w:hAnsi="Barlow Semi Condensed" w:cs="Barlow Semi Condensed"/>
+                <w:b/>
+                <w:sz w:val="24"/>
+                <w:szCs w:val="24"/>
+              </w:rPr>
+              <w:t>(I</w:t>
+            </w:r>
+            <w:r>
+              <w:rPr>
+                <w:rFonts w:ascii="Barlow Semi Condensed" w:eastAsia="Barlow Semi Condensed" w:hAnsi="Barlow Semi Condensed" w:cs="Barlow Semi Condensed"/>
+                <w:b/>
+                <w:sz w:val="24"/>
+                <w:szCs w:val="24"/>
+              </w:rPr>
+              <w:t>PLK</w:t>
+            </w:r>
+            <w:r>
+              <w:rPr>
+                <w:rFonts w:ascii="Barlow Semi Condensed" w:eastAsia="Barlow Semi Condensed" w:hAnsi="Barlow Semi Condensed" w:cs="Barlow Semi Condensed"/>
+                <w:b/>
+                <w:sz w:val="24"/>
+                <w:szCs w:val="24"/>
+              </w:rPr>
+              <w:t>)</w:t>
             </w:r>
             <w:r>
               <w:rPr>
@@ -1157,7 +1224,7 @@
                 <w:sz w:val="24"/>
                 <w:szCs w:val="24"/>
               </w:rPr>
-              <w:t>Indeks Tata Kelola + Ekonomi (ITKE)</w:t>
+              <w:t>Indeks Kerawanan (IK)</w:t>
             </w:r>
           </w:p>
           <w:p>
@@ -1187,37 +1254,39 @@
                 <w:sz w:val="24"/>
                 <w:szCs w:val="24"/>
               </w:rPr>
-              <w:t>Indeks Kerawanan (IK)</w:t>
-            </w:r>
-          </w:p>
-          <w:p>
-            <w:pPr>
-              <w:widowControl w:val="0"/>
-              <w:numPr>
-                <w:ilvl w:val="0"/>
-                <w:numId w:val="13"/>
-              </w:numPr>
-              <w:pBdr>
-                <w:top w:val="nil"/>
-                <w:left w:val="nil"/>
-                <w:bottom w:val="nil"/>
-                <w:right w:val="nil"/>
-                <w:between w:val="nil"/>
-              </w:pBdr>
-              <w:spacing w:line="240" w:lineRule="auto"/>
-              <w:rPr>
-                <w:rFonts w:ascii="Barlow Semi Condensed" w:eastAsia="Barlow Semi Condensed" w:hAnsi="Barlow Semi Condensed" w:cs="Barlow Semi Condensed"/>
-                <w:sz w:val="24"/>
-                <w:szCs w:val="24"/>
-              </w:rPr>
-            </w:pPr>
-            <w:r>
-              <w:rPr>
-                <w:rFonts w:ascii="Barlow Semi Condensed" w:eastAsia="Barlow Semi Condensed" w:hAnsi="Barlow Semi Condensed" w:cs="Barlow Semi Condensed"/>
-                <w:sz w:val="24"/>
-                <w:szCs w:val="24"/>
-              </w:rPr>
-              <w:t>Indeks Desa Membangun (IDM)</w:t>
+              <w:t xml:space="preserve">Indeks </w:t>
+            </w:r>
+            <w:r>
+              <w:rPr>
+                <w:rFonts w:ascii="Barlow Semi Condensed" w:eastAsia="Barlow Semi Condensed" w:hAnsi="Barlow Semi Condensed" w:cs="Barlow Semi Condensed"/>
+                <w:sz w:val="24"/>
+                <w:szCs w:val="24"/>
+              </w:rPr>
+              <w:t>Provinsi</w:t>
+            </w:r>
+            <w:r>
+              <w:rPr>
+                <w:rFonts w:ascii="Barlow Semi Condensed" w:eastAsia="Barlow Semi Condensed" w:hAnsi="Barlow Semi Condensed" w:cs="Barlow Semi Condensed"/>
+                <w:sz w:val="24"/>
+                <w:szCs w:val="24"/>
+              </w:rPr>
+              <w:t xml:space="preserve"> Membangun (I</w:t>
+            </w:r>
+            <w:r>
+              <w:rPr>
+                <w:rFonts w:ascii="Barlow Semi Condensed" w:eastAsia="Barlow Semi Condensed" w:hAnsi="Barlow Semi Condensed" w:cs="Barlow Semi Condensed"/>
+                <w:sz w:val="24"/>
+                <w:szCs w:val="24"/>
+              </w:rPr>
+              <w:t>P</w:t>
+            </w:r>
+            <w:r>
+              <w:rPr>
+                <w:rFonts w:ascii="Barlow Semi Condensed" w:eastAsia="Barlow Semi Condensed" w:hAnsi="Barlow Semi Condensed" w:cs="Barlow Semi Condensed"/>
+                <w:sz w:val="24"/>
+                <w:szCs w:val="24"/>
+              </w:rPr>
+              <w:t>M)</w:t>
             </w:r>
           </w:p>
           <w:p>
@@ -1302,7 +1371,7 @@
                         <w:sz w:val="24"/>
                         <w:szCs w:val="24"/>
                       </w:rPr>
-                      <m:t>I+I+I</m:t>
+                      <m:t>I</m:t>
                     </m:r>
                     <m:r>
                       <w:rPr>
@@ -1310,7 +1379,39 @@
                         <w:sz w:val="24"/>
                         <w:szCs w:val="24"/>
                       </w:rPr>
+                      <m:t>LH</m:t>
+                    </m:r>
+                    <m:r>
+                      <w:rPr>
+                        <w:rFonts w:ascii="Barlow Semi Condensed" w:eastAsia="Barlow Semi Condensed" w:hAnsi="Barlow Semi Condensed" w:cs="Barlow Semi Condensed"/>
+                        <w:sz w:val="24"/>
+                        <w:szCs w:val="24"/>
+                      </w:rPr>
                       <m:t>+I</m:t>
+                    </m:r>
+                    <m:r>
+                      <w:rPr>
+                        <w:rFonts w:ascii="Cambria Math" w:eastAsia="Barlow Semi Condensed" w:hAnsi="Barlow Semi Condensed" w:cs="Barlow Semi Condensed"/>
+                        <w:sz w:val="24"/>
+                        <w:szCs w:val="24"/>
+                      </w:rPr>
+                      <m:t>K</m:t>
+                    </m:r>
+                    <m:r>
+                      <w:rPr>
+                        <w:rFonts w:ascii="Barlow Semi Condensed" w:eastAsia="Barlow Semi Condensed" w:hAnsi="Barlow Semi Condensed" w:cs="Barlow Semi Condensed"/>
+                        <w:sz w:val="24"/>
+                        <w:szCs w:val="24"/>
+                      </w:rPr>
+                      <m:t>+I</m:t>
+                    </m:r>
+                    <m:r>
+                      <w:rPr>
+                        <w:rFonts w:ascii="Cambria Math" w:eastAsia="Barlow Semi Condensed" w:hAnsi="Barlow Semi Condensed" w:cs="Barlow Semi Condensed"/>
+                        <w:sz w:val="24"/>
+                        <w:szCs w:val="24"/>
+                      </w:rPr>
+                      <m:t>PM</m:t>
                     </m:r>
                   </m:num>
                   <m:den>
@@ -1320,7 +1421,7 @@
                         <w:sz w:val="24"/>
                         <w:szCs w:val="24"/>
                       </w:rPr>
-                      <m:t>4</m:t>
+                      <m:t>3</m:t>
                     </m:r>
                   </m:den>
                 </m:f>
@@ -1422,11 +1523,11 @@
                   <m:den>
                     <m:r>
                       <w:rPr>
-                        <w:rFonts w:ascii="Barlow Semi Condensed" w:eastAsia="Barlow Semi Condensed" w:hAnsi="Barlow Semi Condensed" w:cs="Barlow Semi Condensed"/>
+                        <w:rFonts w:ascii="Cambria Math" w:eastAsia="Barlow Semi Condensed" w:hAnsi="Cambria Math" w:cs="Barlow Semi Condensed"/>
                         <w:sz w:val="24"/>
                         <w:szCs w:val="24"/>
                       </w:rPr>
-                      <m:t>3</m:t>
+                      <m:t>Jumlah Skor</m:t>
                     </m:r>
                   </m:den>
                 </m:f>
@@ -1524,6 +1625,7 @@
                 <w:sz w:val="24"/>
                 <w:szCs w:val="24"/>
               </w:rPr>
+              <w:lastRenderedPageBreak/>
               <w:t>Dari “</w:t>
             </w:r>
             <w:r>
@@ -1551,7 +1653,27 @@
                   <w:szCs w:val="24"/>
                   <w:u w:val="single"/>
                 </w:rPr>
-                <w:t>Statistik Sumber Daya Laut dan Pesisir 2024</w:t>
+                <w:t>Statistik Sumber Daya Laut dan Pesisi</w:t>
+              </w:r>
+              <w:r>
+                <w:rPr>
+                  <w:rFonts w:ascii="Barlow Semi Condensed" w:eastAsia="Barlow Semi Condensed" w:hAnsi="Barlow Semi Condensed" w:cs="Barlow Semi Condensed"/>
+                  <w:color w:val="1155CC"/>
+                  <w:sz w:val="24"/>
+                  <w:szCs w:val="24"/>
+                  <w:u w:val="single"/>
+                </w:rPr>
+                <w:t>r</w:t>
+              </w:r>
+              <w:r>
+                <w:rPr>
+                  <w:rFonts w:ascii="Barlow Semi Condensed" w:eastAsia="Barlow Semi Condensed" w:hAnsi="Barlow Semi Condensed" w:cs="Barlow Semi Condensed"/>
+                  <w:color w:val="1155CC"/>
+                  <w:sz w:val="24"/>
+                  <w:szCs w:val="24"/>
+                  <w:u w:val="single"/>
+                </w:rPr>
+                <w:t xml:space="preserve"> 2024</w:t>
               </w:r>
             </w:hyperlink>
           </w:p>
@@ -1582,8 +1704,226 @@
                 <w:rFonts w:ascii="Barlow Semi Condensed" w:eastAsia="Barlow Semi Condensed" w:hAnsi="Barlow Semi Condensed" w:cs="Barlow Semi Condensed"/>
                 <w:sz w:val="24"/>
                 <w:szCs w:val="24"/>
+                <w:lang w:val="en-US"/>
               </w:rPr>
             </w:pPr>
+            <w:r>
+              <w:rPr>
+                <w:rFonts w:ascii="Barlow Semi Condensed" w:eastAsia="Barlow Semi Condensed" w:hAnsi="Barlow Semi Condensed" w:cs="Barlow Semi Condensed"/>
+                <w:sz w:val="24"/>
+                <w:szCs w:val="24"/>
+              </w:rPr>
+              <w:lastRenderedPageBreak/>
+              <w:t>Jika jumlah luas padang lamun</w:t>
+            </w:r>
+            <w:r>
+              <w:rPr>
+                <w:rFonts w:ascii="Barlow Semi Condensed" w:eastAsia="Barlow Semi Condensed" w:hAnsi="Barlow Semi Condensed" w:cs="Barlow Semi Condensed"/>
+                <w:sz w:val="24"/>
+                <w:szCs w:val="24"/>
+                <w:lang w:val="en-US"/>
+              </w:rPr>
+              <w:t>:</w:t>
+            </w:r>
+          </w:p>
+          <w:p>
+            <w:pPr>
+              <w:widowControl w:val="0"/>
+              <w:pBdr>
+                <w:top w:val="nil"/>
+                <w:left w:val="nil"/>
+                <w:bottom w:val="nil"/>
+                <w:right w:val="nil"/>
+                <w:between w:val="nil"/>
+              </w:pBdr>
+              <w:spacing w:line="240" w:lineRule="auto"/>
+              <w:rPr>
+                <w:rFonts w:ascii="Barlow Semi Condensed" w:eastAsia="Barlow Semi Condensed" w:hAnsi="Barlow Semi Condensed" w:cs="Barlow Semi Condensed"/>
+                <w:sz w:val="24"/>
+                <w:szCs w:val="24"/>
+                <w:lang w:val="en-US"/>
+              </w:rPr>
+            </w:pPr>
+          </w:p>
+          <w:p>
+            <w:pPr>
+              <w:pStyle w:val="ListParagraph"/>
+              <w:widowControl w:val="0"/>
+              <w:numPr>
+                <w:ilvl w:val="0"/>
+                <w:numId w:val="13"/>
+              </w:numPr>
+              <w:pBdr>
+                <w:top w:val="nil"/>
+                <w:left w:val="nil"/>
+                <w:bottom w:val="nil"/>
+                <w:right w:val="nil"/>
+                <w:between w:val="nil"/>
+              </w:pBdr>
+              <w:spacing w:line="240" w:lineRule="auto"/>
+              <w:rPr>
+                <w:rFonts w:ascii="Barlow Semi Condensed" w:eastAsia="Barlow Semi Condensed" w:hAnsi="Barlow Semi Condensed" w:cs="Barlow Semi Condensed"/>
+                <w:sz w:val="24"/>
+                <w:szCs w:val="24"/>
+                <w:lang w:val="en-US"/>
+              </w:rPr>
+            </w:pPr>
+            <w:r>
+              <w:rPr>
+                <w:rFonts w:ascii="Barlow Semi Condensed" w:eastAsia="Barlow Semi Condensed" w:hAnsi="Barlow Semi Condensed" w:cs="Barlow Semi Condensed"/>
+                <w:sz w:val="24"/>
+                <w:szCs w:val="24"/>
+                <w:lang w:val="en-US"/>
+              </w:rPr>
+              <w:lastRenderedPageBreak/>
+              <w:t>maka skor 0</w:t>
+            </w:r>
+          </w:p>
+          <w:p>
+            <w:pPr>
+              <w:pStyle w:val="ListParagraph"/>
+              <w:widowControl w:val="0"/>
+              <w:numPr>
+                <w:ilvl w:val="0"/>
+                <w:numId w:val="13"/>
+              </w:numPr>
+              <w:pBdr>
+                <w:top w:val="nil"/>
+                <w:left w:val="nil"/>
+                <w:bottom w:val="nil"/>
+                <w:right w:val="nil"/>
+                <w:between w:val="nil"/>
+              </w:pBdr>
+              <w:spacing w:line="240" w:lineRule="auto"/>
+              <w:rPr>
+                <w:rFonts w:ascii="Barlow Semi Condensed" w:eastAsia="Barlow Semi Condensed" w:hAnsi="Barlow Semi Condensed" w:cs="Barlow Semi Condensed"/>
+                <w:sz w:val="24"/>
+                <w:szCs w:val="24"/>
+                <w:lang w:val="en-US"/>
+              </w:rPr>
+            </w:pPr>
+            <w:r>
+              <w:rPr>
+                <w:rFonts w:ascii="Barlow Semi Condensed" w:eastAsia="Barlow Semi Condensed" w:hAnsi="Barlow Semi Condensed" w:cs="Barlow Semi Condensed"/>
+                <w:sz w:val="24"/>
+                <w:szCs w:val="24"/>
+                <w:lang w:val="en-US"/>
+              </w:rPr>
+              <w:t>maka skor 1</w:t>
+            </w:r>
+          </w:p>
+          <w:p>
+            <w:pPr>
+              <w:pStyle w:val="ListParagraph"/>
+              <w:widowControl w:val="0"/>
+              <w:numPr>
+                <w:ilvl w:val="0"/>
+                <w:numId w:val="13"/>
+              </w:numPr>
+              <w:pBdr>
+                <w:top w:val="nil"/>
+                <w:left w:val="nil"/>
+                <w:bottom w:val="nil"/>
+                <w:right w:val="nil"/>
+                <w:between w:val="nil"/>
+              </w:pBdr>
+              <w:spacing w:line="240" w:lineRule="auto"/>
+              <w:rPr>
+                <w:rFonts w:ascii="Barlow Semi Condensed" w:eastAsia="Barlow Semi Condensed" w:hAnsi="Barlow Semi Condensed" w:cs="Barlow Semi Condensed"/>
+                <w:sz w:val="24"/>
+                <w:szCs w:val="24"/>
+                <w:lang w:val="en-US"/>
+              </w:rPr>
+            </w:pPr>
+            <w:r>
+              <w:rPr>
+                <w:rFonts w:ascii="Barlow Semi Condensed" w:eastAsia="Barlow Semi Condensed" w:hAnsi="Barlow Semi Condensed" w:cs="Barlow Semi Condensed"/>
+                <w:sz w:val="24"/>
+                <w:szCs w:val="24"/>
+                <w:lang w:val="en-US"/>
+              </w:rPr>
+              <w:t>maka skor 2</w:t>
+            </w:r>
+          </w:p>
+          <w:p>
+            <w:pPr>
+              <w:pStyle w:val="ListParagraph"/>
+              <w:widowControl w:val="0"/>
+              <w:numPr>
+                <w:ilvl w:val="0"/>
+                <w:numId w:val="13"/>
+              </w:numPr>
+              <w:pBdr>
+                <w:top w:val="nil"/>
+                <w:left w:val="nil"/>
+                <w:bottom w:val="nil"/>
+                <w:right w:val="nil"/>
+                <w:between w:val="nil"/>
+              </w:pBdr>
+              <w:spacing w:line="240" w:lineRule="auto"/>
+              <w:rPr>
+                <w:rFonts w:ascii="Barlow Semi Condensed" w:eastAsia="Barlow Semi Condensed" w:hAnsi="Barlow Semi Condensed" w:cs="Barlow Semi Condensed"/>
+                <w:sz w:val="24"/>
+                <w:szCs w:val="24"/>
+                <w:lang w:val="en-US"/>
+              </w:rPr>
+            </w:pPr>
+            <w:r>
+              <w:rPr>
+                <w:rFonts w:ascii="Barlow Semi Condensed" w:eastAsia="Barlow Semi Condensed" w:hAnsi="Barlow Semi Condensed" w:cs="Barlow Semi Condensed"/>
+                <w:sz w:val="24"/>
+                <w:szCs w:val="24"/>
+                <w:lang w:val="en-US"/>
+              </w:rPr>
+              <w:t>maka skor 3</w:t>
+            </w:r>
+          </w:p>
+          <w:p>
+            <w:pPr>
+              <w:widowControl w:val="0"/>
+              <w:pBdr>
+                <w:top w:val="nil"/>
+                <w:left w:val="nil"/>
+                <w:bottom w:val="nil"/>
+                <w:right w:val="nil"/>
+                <w:between w:val="nil"/>
+              </w:pBdr>
+              <w:spacing w:line="240" w:lineRule="auto"/>
+              <w:rPr>
+                <w:rFonts w:ascii="Barlow Semi Condensed" w:eastAsia="Barlow Semi Condensed" w:hAnsi="Barlow Semi Condensed" w:cs="Barlow Semi Condensed"/>
+                <w:sz w:val="24"/>
+                <w:szCs w:val="24"/>
+                <w:lang w:val="en-US"/>
+              </w:rPr>
+            </w:pPr>
+          </w:p>
+          <w:p>
+            <w:pPr>
+              <w:widowControl w:val="0"/>
+              <w:pBdr>
+                <w:top w:val="nil"/>
+                <w:left w:val="nil"/>
+                <w:bottom w:val="nil"/>
+                <w:right w:val="nil"/>
+                <w:between w:val="nil"/>
+              </w:pBdr>
+              <w:spacing w:line="240" w:lineRule="auto"/>
+              <w:rPr>
+                <w:rFonts w:ascii="Barlow Semi Condensed" w:eastAsia="Barlow Semi Condensed" w:hAnsi="Barlow Semi Condensed" w:cs="Barlow Semi Condensed"/>
+                <w:sz w:val="24"/>
+                <w:szCs w:val="24"/>
+                <w:lang w:val="en-US"/>
+              </w:rPr>
+            </w:pPr>
+            <w:r>
+              <w:rPr>
+                <w:rFonts w:ascii="Barlow Semi Condensed" w:eastAsia="Barlow Semi Condensed" w:hAnsi="Barlow Semi Condensed" w:cs="Barlow Semi Condensed"/>
+                <w:sz w:val="24"/>
+                <w:szCs w:val="24"/>
+                <w:lang w:val="en-US"/>
+              </w:rPr>
+              <w:t>Data untuk 10 provinsi (Aceh, Jambi, Sumatera Selatan, Jawa Barat, DI Yogyakarta, Sulawesi Tengah, Papua Barat Daya, Papua Selatan, Papua Tengah, dan Papua Pegunungan) tidak termasuk</w:t>
+            </w:r>
           </w:p>
         </w:tc>
       </w:tr>
@@ -1623,6 +1963,7 @@
                 <w:sz w:val="24"/>
                 <w:szCs w:val="24"/>
               </w:rPr>
+              <w:lastRenderedPageBreak/>
               <w:t xml:space="preserve">Skor </w:t>
             </w:r>
             <w:r>
@@ -1693,16 +2034,7 @@
                 <w:sz w:val="24"/>
                 <w:szCs w:val="24"/>
               </w:rPr>
-              <w:t xml:space="preserve">Luas Mangrove Eksisting dan Potensi </w:t>
-            </w:r>
-            <w:r>
-              <w:rPr>
-                <w:rFonts w:ascii="Barlow Semi Condensed" w:eastAsia="Barlow Semi Condensed" w:hAnsi="Barlow Semi Condensed" w:cs="Barlow Semi Condensed"/>
-                <w:sz w:val="24"/>
-                <w:szCs w:val="24"/>
-              </w:rPr>
-              <w:lastRenderedPageBreak/>
-              <w:t>Habitat Mangrove (hektare), 2023</w:t>
+              <w:t>Luas Mangrove Eksisting dan Potensi Habitat Mangrove (hektare), 2023</w:t>
             </w:r>
             <w:r>
               <w:rPr>
@@ -1760,7 +2092,6 @@
                 <w:sz w:val="24"/>
                 <w:szCs w:val="24"/>
               </w:rPr>
-              <w:lastRenderedPageBreak/>
               <w:t>Jika jumlah luas mangrove eksisting dan luas potensi</w:t>
             </w:r>
             <w:r>
@@ -1819,7 +2150,6 @@
                   <w:sz w:val="24"/>
                   <w:szCs w:val="24"/>
                 </w:rPr>
-                <w:lastRenderedPageBreak/>
                 <m:t>&lt;14939</m:t>
               </m:r>
             </m:oMath>
@@ -1829,7 +2159,15 @@
                 <w:sz w:val="24"/>
                 <w:szCs w:val="24"/>
               </w:rPr>
-              <w:t xml:space="preserve"> maka skor 1</w:t>
+              <w:t xml:space="preserve"> maka skor </w:t>
+            </w:r>
+            <w:r>
+              <w:rPr>
+                <w:rFonts w:ascii="Barlow Semi Condensed" w:eastAsia="Barlow Semi Condensed" w:hAnsi="Barlow Semi Condensed" w:cs="Barlow Semi Condensed"/>
+                <w:sz w:val="24"/>
+                <w:szCs w:val="24"/>
+              </w:rPr>
+              <w:t>0</w:t>
             </w:r>
           </w:p>
           <w:p>
@@ -1852,7 +2190,15 @@
                 <w:sz w:val="24"/>
                 <w:szCs w:val="24"/>
               </w:rPr>
-              <w:t>[14939 – 61262) maka skor 2</w:t>
+              <w:t xml:space="preserve">[14939 – 61262) maka skor </w:t>
+            </w:r>
+            <w:r>
+              <w:rPr>
+                <w:rFonts w:ascii="Barlow Semi Condensed" w:eastAsia="Barlow Semi Condensed" w:hAnsi="Barlow Semi Condensed" w:cs="Barlow Semi Condensed"/>
+                <w:sz w:val="24"/>
+                <w:szCs w:val="24"/>
+              </w:rPr>
+              <w:t>1</w:t>
             </w:r>
           </w:p>
           <w:p>
@@ -1875,7 +2221,15 @@
                 <w:sz w:val="24"/>
                 <w:szCs w:val="24"/>
               </w:rPr>
-              <w:t>[61262 – 163276) maka skor 3</w:t>
+              <w:t xml:space="preserve">[61262 – 163276) maka skor </w:t>
+            </w:r>
+            <w:r>
+              <w:rPr>
+                <w:rFonts w:ascii="Barlow Semi Condensed" w:eastAsia="Barlow Semi Condensed" w:hAnsi="Barlow Semi Condensed" w:cs="Barlow Semi Condensed"/>
+                <w:sz w:val="24"/>
+                <w:szCs w:val="24"/>
+              </w:rPr>
+              <w:t>2</w:t>
             </w:r>
           </w:p>
           <w:p>
@@ -1898,7 +2252,15 @@
                 <w:sz w:val="24"/>
                 <w:szCs w:val="24"/>
               </w:rPr>
-              <w:t>&gt; 163276 maka skor 4</w:t>
+              <w:t xml:space="preserve">&gt; 163276 maka skor </w:t>
+            </w:r>
+            <w:r>
+              <w:rPr>
+                <w:rFonts w:ascii="Barlow Semi Condensed" w:eastAsia="Barlow Semi Condensed" w:hAnsi="Barlow Semi Condensed" w:cs="Barlow Semi Condensed"/>
+                <w:sz w:val="24"/>
+                <w:szCs w:val="24"/>
+              </w:rPr>
+              <w:t>3</w:t>
             </w:r>
           </w:p>
           <w:p>
@@ -1928,7 +2290,39 @@
                 <w:sz w:val="24"/>
                 <w:szCs w:val="24"/>
               </w:rPr>
-              <w:t>Data untuk Papua Pegunungan tidak termasuk</w:t>
+              <w:t xml:space="preserve">Data untuk </w:t>
+            </w:r>
+            <w:r>
+              <w:rPr>
+                <w:rFonts w:ascii="Barlow Semi Condensed" w:eastAsia="Barlow Semi Condensed" w:hAnsi="Barlow Semi Condensed" w:cs="Barlow Semi Condensed"/>
+                <w:sz w:val="24"/>
+                <w:szCs w:val="24"/>
+              </w:rPr>
+              <w:t>1 provinsi (</w:t>
+            </w:r>
+            <w:r>
+              <w:rPr>
+                <w:rFonts w:ascii="Barlow Semi Condensed" w:eastAsia="Barlow Semi Condensed" w:hAnsi="Barlow Semi Condensed" w:cs="Barlow Semi Condensed"/>
+                <w:sz w:val="24"/>
+                <w:szCs w:val="24"/>
+              </w:rPr>
+              <w:t>Papua Pegunungan</w:t>
+            </w:r>
+            <w:r>
+              <w:rPr>
+                <w:rFonts w:ascii="Barlow Semi Condensed" w:eastAsia="Barlow Semi Condensed" w:hAnsi="Barlow Semi Condensed" w:cs="Barlow Semi Condensed"/>
+                <w:sz w:val="24"/>
+                <w:szCs w:val="24"/>
+              </w:rPr>
+              <w:t>)</w:t>
+            </w:r>
+            <w:r>
+              <w:rPr>
+                <w:rFonts w:ascii="Barlow Semi Condensed" w:eastAsia="Barlow Semi Condensed" w:hAnsi="Barlow Semi Condensed" w:cs="Barlow Semi Condensed"/>
+                <w:sz w:val="24"/>
+                <w:szCs w:val="24"/>
+              </w:rPr>
+              <w:t xml:space="preserve"> tidak termasuk</w:t>
             </w:r>
           </w:p>
         </w:tc>
@@ -1968,7 +2362,6 @@
                 <w:sz w:val="24"/>
                 <w:szCs w:val="24"/>
               </w:rPr>
-              <w:lastRenderedPageBreak/>
               <w:t xml:space="preserve">Skor </w:t>
             </w:r>
             <w:r>
@@ -2145,7 +2538,15 @@
                 <w:sz w:val="24"/>
                 <w:szCs w:val="24"/>
               </w:rPr>
-              <w:t>maka skor 4</w:t>
+              <w:t xml:space="preserve">maka skor </w:t>
+            </w:r>
+            <w:r>
+              <w:rPr>
+                <w:rFonts w:ascii="Barlow Semi Condensed" w:eastAsia="Barlow Semi Condensed" w:hAnsi="Barlow Semi Condensed" w:cs="Barlow Semi Condensed"/>
+                <w:sz w:val="24"/>
+                <w:szCs w:val="24"/>
+              </w:rPr>
+              <w:t>3</w:t>
             </w:r>
           </w:p>
           <w:p>
@@ -2168,7 +2569,15 @@
                 <w:sz w:val="24"/>
                 <w:szCs w:val="24"/>
               </w:rPr>
-              <w:t>maka skor 3</w:t>
+              <w:t xml:space="preserve">maka skor </w:t>
+            </w:r>
+            <w:r>
+              <w:rPr>
+                <w:rFonts w:ascii="Barlow Semi Condensed" w:eastAsia="Barlow Semi Condensed" w:hAnsi="Barlow Semi Condensed" w:cs="Barlow Semi Condensed"/>
+                <w:sz w:val="24"/>
+                <w:szCs w:val="24"/>
+              </w:rPr>
+              <w:t>2</w:t>
             </w:r>
           </w:p>
           <w:p>
@@ -2191,7 +2600,15 @@
                 <w:sz w:val="24"/>
                 <w:szCs w:val="24"/>
               </w:rPr>
-              <w:t>maka skor 2</w:t>
+              <w:t xml:space="preserve">maka skor </w:t>
+            </w:r>
+            <w:r>
+              <w:rPr>
+                <w:rFonts w:ascii="Barlow Semi Condensed" w:eastAsia="Barlow Semi Condensed" w:hAnsi="Barlow Semi Condensed" w:cs="Barlow Semi Condensed"/>
+                <w:sz w:val="24"/>
+                <w:szCs w:val="24"/>
+              </w:rPr>
+              <w:t>1</w:t>
             </w:r>
           </w:p>
           <w:p>
@@ -2214,7 +2631,15 @@
                 <w:sz w:val="24"/>
                 <w:szCs w:val="24"/>
               </w:rPr>
-              <w:t>maka skor 1</w:t>
+              <w:t xml:space="preserve">maka skor </w:t>
+            </w:r>
+            <w:r>
+              <w:rPr>
+                <w:rFonts w:ascii="Barlow Semi Condensed" w:eastAsia="Barlow Semi Condensed" w:hAnsi="Barlow Semi Condensed" w:cs="Barlow Semi Condensed"/>
+                <w:sz w:val="24"/>
+                <w:szCs w:val="24"/>
+              </w:rPr>
+              <w:t>0</w:t>
             </w:r>
           </w:p>
           <w:p>
@@ -2244,7 +2669,55 @@
                 <w:sz w:val="24"/>
                 <w:szCs w:val="24"/>
               </w:rPr>
-              <w:t>Data untuk Aceh, Jambi, Jawa Barat, Sulawesi Tengah, Papua Barat Daya, Papua Selatan, Papua Tengah, dan Papua Pegunungan tidak termasuk</w:t>
+              <w:t>Data untuk</w:t>
+            </w:r>
+            <w:r>
+              <w:rPr>
+                <w:rFonts w:ascii="Barlow Semi Condensed" w:eastAsia="Barlow Semi Condensed" w:hAnsi="Barlow Semi Condensed" w:cs="Barlow Semi Condensed"/>
+                <w:sz w:val="24"/>
+                <w:szCs w:val="24"/>
+              </w:rPr>
+              <w:t xml:space="preserve"> 8 provinsi</w:t>
+            </w:r>
+            <w:r>
+              <w:rPr>
+                <w:rFonts w:ascii="Barlow Semi Condensed" w:eastAsia="Barlow Semi Condensed" w:hAnsi="Barlow Semi Condensed" w:cs="Barlow Semi Condensed"/>
+                <w:sz w:val="24"/>
+                <w:szCs w:val="24"/>
+              </w:rPr>
+              <w:t xml:space="preserve"> </w:t>
+            </w:r>
+            <w:r>
+              <w:rPr>
+                <w:rFonts w:ascii="Barlow Semi Condensed" w:eastAsia="Barlow Semi Condensed" w:hAnsi="Barlow Semi Condensed" w:cs="Barlow Semi Condensed"/>
+                <w:sz w:val="24"/>
+                <w:szCs w:val="24"/>
+              </w:rPr>
+              <w:t>(</w:t>
+            </w:r>
+            <w:r>
+              <w:rPr>
+                <w:rFonts w:ascii="Barlow Semi Condensed" w:eastAsia="Barlow Semi Condensed" w:hAnsi="Barlow Semi Condensed" w:cs="Barlow Semi Condensed"/>
+                <w:sz w:val="24"/>
+                <w:szCs w:val="24"/>
+              </w:rPr>
+              <w:t>Aceh, Jambi, Jawa Barat, Sulawesi Tengah, Papua Barat Daya, Papua Selatan, Papua Tengah, dan Papua Pegunungan</w:t>
+            </w:r>
+            <w:r>
+              <w:rPr>
+                <w:rFonts w:ascii="Barlow Semi Condensed" w:eastAsia="Barlow Semi Condensed" w:hAnsi="Barlow Semi Condensed" w:cs="Barlow Semi Condensed"/>
+                <w:sz w:val="24"/>
+                <w:szCs w:val="24"/>
+              </w:rPr>
+              <w:t>)</w:t>
+            </w:r>
+            <w:r>
+              <w:rPr>
+                <w:rFonts w:ascii="Barlow Semi Condensed" w:eastAsia="Barlow Semi Condensed" w:hAnsi="Barlow Semi Condensed" w:cs="Barlow Semi Condensed"/>
+                <w:sz w:val="24"/>
+                <w:szCs w:val="24"/>
+              </w:rPr>
+              <w:t xml:space="preserve"> tidak termasuk</w:t>
             </w:r>
           </w:p>
         </w:tc>
@@ -2385,7 +2858,7 @@
                 <w:sz w:val="24"/>
                 <w:szCs w:val="24"/>
               </w:rPr>
-              <w:t>Jumlah Korban yang Diakibatkan Bencana Alam Menurut Provinsi, 2018-2023</w:t>
+              <w:t>Jumlah Korban</w:t>
             </w:r>
           </w:p>
           <w:p>
@@ -2452,382 +2925,165 @@
                 <w:szCs w:val="24"/>
               </w:rPr>
             </w:pPr>
-          </w:p>
-          <w:p>
-            <w:pPr>
-              <w:widowControl w:val="0"/>
-              <w:spacing w:line="240" w:lineRule="auto"/>
-              <w:rPr>
-                <w:rFonts w:ascii="Barlow Semi Condensed" w:eastAsia="Barlow Semi Condensed" w:hAnsi="Barlow Semi Condensed" w:cs="Barlow Semi Condensed"/>
-                <w:sz w:val="24"/>
-                <w:szCs w:val="24"/>
-              </w:rPr>
-            </w:pPr>
-          </w:p>
-          <w:p>
-            <w:pPr>
-              <w:widowControl w:val="0"/>
-              <w:spacing w:line="240" w:lineRule="auto"/>
-              <w:rPr>
-                <w:rFonts w:ascii="Barlow Semi Condensed" w:eastAsia="Barlow Semi Condensed" w:hAnsi="Barlow Semi Condensed" w:cs="Barlow Semi Condensed"/>
-                <w:sz w:val="24"/>
-                <w:szCs w:val="24"/>
-              </w:rPr>
-            </w:pPr>
-            <w:r>
-              <w:rPr>
-                <w:rFonts w:ascii="Barlow Semi Condensed" w:eastAsia="Barlow Semi Condensed" w:hAnsi="Barlow Semi Condensed" w:cs="Barlow Semi Condensed"/>
-                <w:sz w:val="24"/>
-                <w:szCs w:val="24"/>
-              </w:rPr>
-              <w:t>Bencana alam termasuk gempa bumi, tsunami, gempa bumi dan tsunami, letusan gunung api, tanah longsor, banjir, kekeringan, kebakaran hutan dan lahan, cuaca ekstrem, dan gelombang pasang/abrasi</w:t>
-            </w:r>
-          </w:p>
-          <w:p>
-            <w:pPr>
-              <w:widowControl w:val="0"/>
-              <w:spacing w:line="240" w:lineRule="auto"/>
-              <w:rPr>
-                <w:rFonts w:ascii="Barlow Semi Condensed" w:eastAsia="Barlow Semi Condensed" w:hAnsi="Barlow Semi Condensed" w:cs="Barlow Semi Condensed"/>
-                <w:sz w:val="24"/>
-                <w:szCs w:val="24"/>
-              </w:rPr>
-            </w:pPr>
-          </w:p>
-          <w:p>
-            <w:pPr>
-              <w:widowControl w:val="0"/>
-              <w:spacing w:line="240" w:lineRule="auto"/>
-              <w:rPr>
-                <w:rFonts w:ascii="Barlow Semi Condensed" w:eastAsia="Barlow Semi Condensed" w:hAnsi="Barlow Semi Condensed" w:cs="Barlow Semi Condensed"/>
-                <w:sz w:val="24"/>
-                <w:szCs w:val="24"/>
-              </w:rPr>
-            </w:pPr>
-            <w:r>
-              <w:rPr>
-                <w:rFonts w:ascii="Barlow Semi Condensed" w:eastAsia="Barlow Semi Condensed" w:hAnsi="Barlow Semi Condensed" w:cs="Barlow Semi Condensed"/>
-                <w:sz w:val="24"/>
-                <w:szCs w:val="24"/>
-              </w:rPr>
-              <w:t>Korban termasuk orang yang meninggal/hilang, orang terluka, dan orang terdampak/mengungsi</w:t>
-            </w:r>
-          </w:p>
-        </w:tc>
-      </w:tr>
-      <w:tr>
-        <w:tc>
-          <w:tcPr>
-            <w:tcW w:w="4680" w:type="dxa"/>
-            <w:tcMar>
-              <w:top w:w="100" w:type="dxa"/>
-              <w:left w:w="100" w:type="dxa"/>
-              <w:bottom w:w="100" w:type="dxa"/>
-              <w:right w:w="100" w:type="dxa"/>
-            </w:tcMar>
-          </w:tcPr>
-          <w:p>
-            <w:pPr>
-              <w:widowControl w:val="0"/>
-              <w:spacing w:line="240" w:lineRule="auto"/>
-              <w:rPr>
-                <w:rFonts w:ascii="Barlow Semi Condensed" w:eastAsia="Barlow Semi Condensed" w:hAnsi="Barlow Semi Condensed" w:cs="Barlow Semi Condensed"/>
-                <w:sz w:val="24"/>
-                <w:szCs w:val="24"/>
-              </w:rPr>
-            </w:pPr>
-            <w:r>
-              <w:rPr>
-                <w:rFonts w:ascii="Barlow Semi Condensed" w:eastAsia="Barlow Semi Condensed" w:hAnsi="Barlow Semi Condensed" w:cs="Barlow Semi Condensed"/>
-                <w:sz w:val="24"/>
-                <w:szCs w:val="24"/>
-              </w:rPr>
-              <w:t xml:space="preserve">Skor </w:t>
-            </w:r>
-            <w:r>
-              <w:rPr>
-                <w:rFonts w:ascii="Barlow Semi Condensed" w:eastAsia="Barlow Semi Condensed" w:hAnsi="Barlow Semi Condensed" w:cs="Barlow Semi Condensed"/>
-                <w:i/>
-                <w:sz w:val="24"/>
-                <w:szCs w:val="24"/>
-              </w:rPr>
-              <w:t>Persentase Rumah Tangga yang Memiliki Akses terhadap Sanitasi Layak Menurut Provinsi, 2022–2024</w:t>
-            </w:r>
-          </w:p>
-          <w:p>
-            <w:pPr>
-              <w:widowControl w:val="0"/>
-              <w:spacing w:line="240" w:lineRule="auto"/>
-              <w:rPr>
-                <w:rFonts w:ascii="Barlow Semi Condensed" w:eastAsia="Barlow Semi Condensed" w:hAnsi="Barlow Semi Condensed" w:cs="Barlow Semi Condensed"/>
-                <w:sz w:val="24"/>
-                <w:szCs w:val="24"/>
-              </w:rPr>
-            </w:pPr>
-          </w:p>
-          <w:p>
-            <w:pPr>
-              <w:widowControl w:val="0"/>
-              <w:spacing w:line="240" w:lineRule="auto"/>
-              <w:rPr>
-                <w:rFonts w:ascii="Barlow Semi Condensed" w:eastAsia="Barlow Semi Condensed" w:hAnsi="Barlow Semi Condensed" w:cs="Barlow Semi Condensed"/>
-                <w:sz w:val="24"/>
-                <w:szCs w:val="24"/>
-              </w:rPr>
-            </w:pPr>
-            <w:r>
-              <w:rPr>
-                <w:rFonts w:ascii="Barlow Semi Condensed" w:eastAsia="Barlow Semi Condensed" w:hAnsi="Barlow Semi Condensed" w:cs="Barlow Semi Condensed"/>
-                <w:sz w:val="24"/>
-                <w:szCs w:val="24"/>
-              </w:rPr>
-              <w:t xml:space="preserve">Dari </w:t>
-            </w:r>
-          </w:p>
-        </w:tc>
-        <w:tc>
-          <w:tcPr>
-            <w:tcW w:w="4680" w:type="dxa"/>
-            <w:tcMar>
-              <w:top w:w="100" w:type="dxa"/>
-              <w:left w:w="100" w:type="dxa"/>
-              <w:bottom w:w="100" w:type="dxa"/>
-              <w:right w:w="100" w:type="dxa"/>
-            </w:tcMar>
-          </w:tcPr>
-          <w:p>
-            <w:pPr>
-              <w:widowControl w:val="0"/>
-              <w:spacing w:line="240" w:lineRule="auto"/>
-              <w:rPr>
-                <w:rFonts w:ascii="Barlow Semi Condensed" w:eastAsia="Barlow Semi Condensed" w:hAnsi="Barlow Semi Condensed" w:cs="Barlow Semi Condensed"/>
-                <w:sz w:val="24"/>
-                <w:szCs w:val="24"/>
-              </w:rPr>
-            </w:pPr>
-          </w:p>
-        </w:tc>
-      </w:tr>
-      <w:tr>
-        <w:tc>
-          <w:tcPr>
-            <w:tcW w:w="4680" w:type="dxa"/>
-            <w:tcMar>
-              <w:top w:w="100" w:type="dxa"/>
-              <w:left w:w="100" w:type="dxa"/>
-              <w:bottom w:w="100" w:type="dxa"/>
-              <w:right w:w="100" w:type="dxa"/>
-            </w:tcMar>
-          </w:tcPr>
-          <w:p>
-            <w:pPr>
-              <w:widowControl w:val="0"/>
-              <w:spacing w:line="240" w:lineRule="auto"/>
-              <w:rPr>
-                <w:rFonts w:ascii="Barlow Semi Condensed" w:eastAsia="Barlow Semi Condensed" w:hAnsi="Barlow Semi Condensed" w:cs="Barlow Semi Condensed"/>
-                <w:i/>
-                <w:sz w:val="24"/>
-                <w:szCs w:val="24"/>
-              </w:rPr>
-            </w:pPr>
-            <w:r>
-              <w:rPr>
-                <w:rFonts w:ascii="Barlow Semi Condensed" w:eastAsia="Barlow Semi Condensed" w:hAnsi="Barlow Semi Condensed" w:cs="Barlow Semi Condensed"/>
-                <w:sz w:val="24"/>
-                <w:szCs w:val="24"/>
-              </w:rPr>
-              <w:t xml:space="preserve">Skor </w:t>
-            </w:r>
-            <w:r>
-              <w:rPr>
-                <w:rFonts w:ascii="Barlow Semi Condensed" w:eastAsia="Barlow Semi Condensed" w:hAnsi="Barlow Semi Condensed" w:cs="Barlow Semi Condensed"/>
-                <w:i/>
-                <w:sz w:val="24"/>
-                <w:szCs w:val="24"/>
-              </w:rPr>
-              <w:t>Jumlah Desa Tepi Laut Menurut Keberadaan Warga Penerima Surat Keterangan Tidak Mampu, 2024</w:t>
-            </w:r>
-          </w:p>
-          <w:p>
-            <w:pPr>
-              <w:widowControl w:val="0"/>
-              <w:spacing w:line="240" w:lineRule="auto"/>
-              <w:rPr>
-                <w:rFonts w:ascii="Barlow Semi Condensed" w:eastAsia="Barlow Semi Condensed" w:hAnsi="Barlow Semi Condensed" w:cs="Barlow Semi Condensed"/>
-                <w:i/>
-                <w:sz w:val="24"/>
-                <w:szCs w:val="24"/>
-              </w:rPr>
-            </w:pPr>
-          </w:p>
-          <w:p>
-            <w:pPr>
-              <w:widowControl w:val="0"/>
-              <w:spacing w:line="240" w:lineRule="auto"/>
-              <w:rPr>
-                <w:rFonts w:ascii="Barlow Semi Condensed" w:eastAsia="Barlow Semi Condensed" w:hAnsi="Barlow Semi Condensed" w:cs="Barlow Semi Condensed"/>
-                <w:i/>
-                <w:sz w:val="24"/>
-                <w:szCs w:val="24"/>
-              </w:rPr>
-            </w:pPr>
-            <w:r>
-              <w:rPr>
-                <w:rFonts w:ascii="Barlow Semi Condensed" w:eastAsia="Barlow Semi Condensed" w:hAnsi="Barlow Semi Condensed" w:cs="Barlow Semi Condensed"/>
-                <w:sz w:val="24"/>
-                <w:szCs w:val="24"/>
-              </w:rPr>
-              <w:t xml:space="preserve">Dari </w:t>
-            </w:r>
-            <w:hyperlink r:id="rId13">
-              <w:r>
-                <w:rPr>
-                  <w:rFonts w:ascii="Barlow Semi Condensed" w:eastAsia="Barlow Semi Condensed" w:hAnsi="Barlow Semi Condensed" w:cs="Barlow Semi Condensed"/>
-                  <w:color w:val="1155CC"/>
-                  <w:sz w:val="24"/>
-                  <w:szCs w:val="24"/>
-                  <w:u w:val="single"/>
-                </w:rPr>
-                <w:t>Statistik Sumber Daya Laut dan Pesisir 2024</w:t>
-              </w:r>
-            </w:hyperlink>
-          </w:p>
-        </w:tc>
-        <w:tc>
-          <w:tcPr>
-            <w:tcW w:w="4680" w:type="dxa"/>
-            <w:tcMar>
-              <w:top w:w="100" w:type="dxa"/>
-              <w:left w:w="100" w:type="dxa"/>
-              <w:bottom w:w="100" w:type="dxa"/>
-              <w:right w:w="100" w:type="dxa"/>
-            </w:tcMar>
-          </w:tcPr>
-          <w:p>
-            <w:pPr>
-              <w:widowControl w:val="0"/>
-              <w:spacing w:line="240" w:lineRule="auto"/>
-              <w:rPr>
-                <w:rFonts w:ascii="Barlow Semi Condensed" w:eastAsia="Barlow Semi Condensed" w:hAnsi="Barlow Semi Condensed" w:cs="Barlow Semi Condensed"/>
-                <w:sz w:val="24"/>
-                <w:szCs w:val="24"/>
-              </w:rPr>
-            </w:pPr>
-          </w:p>
-        </w:tc>
-      </w:tr>
-      <w:tr>
-        <w:tc>
-          <w:tcPr>
-            <w:tcW w:w="4680" w:type="dxa"/>
-            <w:tcMar>
-              <w:top w:w="100" w:type="dxa"/>
-              <w:left w:w="100" w:type="dxa"/>
-              <w:bottom w:w="100" w:type="dxa"/>
-              <w:right w:w="100" w:type="dxa"/>
-            </w:tcMar>
-          </w:tcPr>
-          <w:p>
-            <w:pPr>
-              <w:widowControl w:val="0"/>
-              <w:spacing w:line="240" w:lineRule="auto"/>
-              <w:rPr>
-                <w:rFonts w:ascii="Barlow Semi Condensed" w:eastAsia="Barlow Semi Condensed" w:hAnsi="Barlow Semi Condensed" w:cs="Barlow Semi Condensed"/>
-                <w:i/>
-                <w:sz w:val="24"/>
-                <w:szCs w:val="24"/>
-              </w:rPr>
-            </w:pPr>
-            <w:r>
-              <w:rPr>
-                <w:rFonts w:ascii="Barlow Semi Condensed" w:eastAsia="Barlow Semi Condensed" w:hAnsi="Barlow Semi Condensed" w:cs="Barlow Semi Condensed"/>
-                <w:sz w:val="24"/>
-                <w:szCs w:val="24"/>
-              </w:rPr>
-              <w:lastRenderedPageBreak/>
-              <w:t xml:space="preserve">Skor </w:t>
-            </w:r>
-            <w:r>
-              <w:rPr>
-                <w:rFonts w:ascii="Barlow Semi Condensed" w:eastAsia="Barlow Semi Condensed" w:hAnsi="Barlow Semi Condensed" w:cs="Barlow Semi Condensed"/>
-                <w:i/>
-                <w:sz w:val="24"/>
-                <w:szCs w:val="24"/>
-              </w:rPr>
-              <w:t>Banyaknya Desa/Kelurahan Menurut Provinsi dan Keberadaan Upaya Antisipasi/Mitigasi Bencana Alam, 2024</w:t>
-            </w:r>
-          </w:p>
-          <w:p>
-            <w:pPr>
-              <w:widowControl w:val="0"/>
-              <w:spacing w:line="240" w:lineRule="auto"/>
-              <w:rPr>
-                <w:rFonts w:ascii="Barlow Semi Condensed" w:eastAsia="Barlow Semi Condensed" w:hAnsi="Barlow Semi Condensed" w:cs="Barlow Semi Condensed"/>
-                <w:i/>
-                <w:sz w:val="24"/>
-                <w:szCs w:val="24"/>
-              </w:rPr>
-            </w:pPr>
-          </w:p>
-          <w:p>
-            <w:pPr>
-              <w:widowControl w:val="0"/>
-              <w:spacing w:line="240" w:lineRule="auto"/>
-              <w:rPr>
-                <w:rFonts w:ascii="Barlow Semi Condensed" w:eastAsia="Barlow Semi Condensed" w:hAnsi="Barlow Semi Condensed" w:cs="Barlow Semi Condensed"/>
-                <w:sz w:val="24"/>
-                <w:szCs w:val="24"/>
-              </w:rPr>
-            </w:pPr>
-            <w:r>
-              <w:rPr>
-                <w:rFonts w:ascii="Barlow Semi Condensed" w:eastAsia="Barlow Semi Condensed" w:hAnsi="Barlow Semi Condensed" w:cs="Barlow Semi Condensed"/>
-                <w:sz w:val="24"/>
-                <w:szCs w:val="24"/>
-              </w:rPr>
-              <w:t xml:space="preserve">Dari </w:t>
-            </w:r>
-            <w:hyperlink r:id="rId14">
-              <w:r>
-                <w:rPr>
-                  <w:rFonts w:ascii="Barlow Semi Condensed" w:eastAsia="Barlow Semi Condensed" w:hAnsi="Barlow Semi Condensed" w:cs="Barlow Semi Condensed"/>
-                  <w:color w:val="1155CC"/>
-                  <w:sz w:val="24"/>
-                  <w:szCs w:val="24"/>
-                  <w:u w:val="single"/>
-                </w:rPr>
-                <w:t>Analisis Lingkungan Hidup Berkelanjutan: Perubahan Iklim di Indonesia 2023</w:t>
-              </w:r>
-            </w:hyperlink>
-          </w:p>
-        </w:tc>
-        <w:tc>
-          <w:tcPr>
-            <w:tcW w:w="4680" w:type="dxa"/>
-            <w:tcMar>
-              <w:top w:w="100" w:type="dxa"/>
-              <w:left w:w="100" w:type="dxa"/>
-              <w:bottom w:w="100" w:type="dxa"/>
-              <w:right w:w="100" w:type="dxa"/>
-            </w:tcMar>
-          </w:tcPr>
-          <w:p>
-            <w:pPr>
-              <w:widowControl w:val="0"/>
-              <w:spacing w:line="240" w:lineRule="auto"/>
-              <w:rPr>
-                <w:rFonts w:ascii="Barlow Semi Condensed" w:eastAsia="Barlow Semi Condensed" w:hAnsi="Barlow Semi Condensed" w:cs="Barlow Semi Condensed"/>
-                <w:sz w:val="24"/>
-                <w:szCs w:val="24"/>
-              </w:rPr>
-            </w:pPr>
-            <w:r>
-              <w:rPr>
-                <w:rFonts w:ascii="Barlow Semi Condensed" w:eastAsia="Barlow Semi Condensed" w:hAnsi="Barlow Semi Condensed" w:cs="Barlow Semi Condensed"/>
-                <w:sz w:val="24"/>
-                <w:szCs w:val="24"/>
-              </w:rPr>
-              <w:t>Jika jumlah sistem peringatan dini bencana alam, sistem peringatan dini khusus tsunami, perlengkapan keselamatan, rambu-rambu dan jalur evakuasi bencana, dan pembuatan/perawatan/normalisasi selama 3 tahun terakhir yang tidak ada:</w:t>
+            <w:r>
+              <w:rPr>
+                <w:rFonts w:ascii="Barlow Semi Condensed" w:eastAsia="Barlow Semi Condensed" w:hAnsi="Barlow Semi Condensed" w:cs="Barlow Semi Condensed"/>
+                <w:sz w:val="24"/>
+                <w:szCs w:val="24"/>
+              </w:rPr>
+              <w:t xml:space="preserve">Jika jumlah korban </w:t>
+            </w:r>
+            <w:r>
+              <w:rPr>
+                <w:rFonts w:ascii="Barlow Semi Condensed" w:eastAsia="Barlow Semi Condensed" w:hAnsi="Barlow Semi Condensed" w:cs="Barlow Semi Condensed"/>
+                <w:sz w:val="24"/>
+                <w:szCs w:val="24"/>
+              </w:rPr>
+              <w:t xml:space="preserve">(1) </w:t>
+            </w:r>
+            <w:r>
+              <w:rPr>
+                <w:rFonts w:ascii="Barlow Semi Condensed" w:eastAsia="Barlow Semi Condensed" w:hAnsi="Barlow Semi Condensed" w:cs="Barlow Semi Condensed"/>
+                <w:sz w:val="24"/>
+                <w:szCs w:val="24"/>
+              </w:rPr>
+              <w:t>b</w:t>
+            </w:r>
+            <w:r>
+              <w:rPr>
+                <w:rFonts w:ascii="Barlow Semi Condensed" w:eastAsia="Barlow Semi Condensed" w:hAnsi="Barlow Semi Condensed" w:cs="Barlow Semi Condensed"/>
+                <w:sz w:val="24"/>
+                <w:szCs w:val="24"/>
+              </w:rPr>
+              <w:t xml:space="preserve">anjir, </w:t>
+            </w:r>
+            <w:r>
+              <w:rPr>
+                <w:rFonts w:ascii="Barlow Semi Condensed" w:eastAsia="Barlow Semi Condensed" w:hAnsi="Barlow Semi Condensed" w:cs="Barlow Semi Condensed"/>
+                <w:sz w:val="24"/>
+                <w:szCs w:val="24"/>
+              </w:rPr>
+              <w:t xml:space="preserve">(2) </w:t>
+            </w:r>
+            <w:r>
+              <w:rPr>
+                <w:rFonts w:ascii="Barlow Semi Condensed" w:eastAsia="Barlow Semi Condensed" w:hAnsi="Barlow Semi Condensed" w:cs="Barlow Semi Condensed"/>
+                <w:sz w:val="24"/>
+                <w:szCs w:val="24"/>
+              </w:rPr>
+              <w:t>t</w:t>
+            </w:r>
+            <w:r>
+              <w:rPr>
+                <w:rFonts w:ascii="Barlow Semi Condensed" w:eastAsia="Barlow Semi Condensed" w:hAnsi="Barlow Semi Condensed" w:cs="Barlow Semi Condensed"/>
+                <w:sz w:val="24"/>
+                <w:szCs w:val="24"/>
+              </w:rPr>
+              <w:t xml:space="preserve">sunami, </w:t>
+            </w:r>
+            <w:r>
+              <w:rPr>
+                <w:rFonts w:ascii="Barlow Semi Condensed" w:eastAsia="Barlow Semi Condensed" w:hAnsi="Barlow Semi Condensed" w:cs="Barlow Semi Condensed"/>
+                <w:sz w:val="24"/>
+                <w:szCs w:val="24"/>
+              </w:rPr>
+              <w:t xml:space="preserve">(3) </w:t>
+            </w:r>
+            <w:r>
+              <w:rPr>
+                <w:rFonts w:ascii="Barlow Semi Condensed" w:eastAsia="Barlow Semi Condensed" w:hAnsi="Barlow Semi Condensed" w:cs="Barlow Semi Condensed"/>
+                <w:sz w:val="24"/>
+                <w:szCs w:val="24"/>
+              </w:rPr>
+              <w:t>g</w:t>
+            </w:r>
+            <w:r>
+              <w:rPr>
+                <w:rFonts w:ascii="Barlow Semi Condensed" w:eastAsia="Barlow Semi Condensed" w:hAnsi="Barlow Semi Condensed" w:cs="Barlow Semi Condensed"/>
+                <w:sz w:val="24"/>
+                <w:szCs w:val="24"/>
+              </w:rPr>
+              <w:t xml:space="preserve">empa </w:t>
+            </w:r>
+            <w:r>
+              <w:rPr>
+                <w:rFonts w:ascii="Barlow Semi Condensed" w:eastAsia="Barlow Semi Condensed" w:hAnsi="Barlow Semi Condensed" w:cs="Barlow Semi Condensed"/>
+                <w:sz w:val="24"/>
+                <w:szCs w:val="24"/>
+              </w:rPr>
+              <w:t>b</w:t>
+            </w:r>
+            <w:r>
+              <w:rPr>
+                <w:rFonts w:ascii="Barlow Semi Condensed" w:eastAsia="Barlow Semi Condensed" w:hAnsi="Barlow Semi Condensed" w:cs="Barlow Semi Condensed"/>
+                <w:sz w:val="24"/>
+                <w:szCs w:val="24"/>
+              </w:rPr>
+              <w:t xml:space="preserve">umi dan </w:t>
+            </w:r>
+            <w:r>
+              <w:rPr>
+                <w:rFonts w:ascii="Barlow Semi Condensed" w:eastAsia="Barlow Semi Condensed" w:hAnsi="Barlow Semi Condensed" w:cs="Barlow Semi Condensed"/>
+                <w:sz w:val="24"/>
+                <w:szCs w:val="24"/>
+              </w:rPr>
+              <w:t>t</w:t>
+            </w:r>
+            <w:r>
+              <w:rPr>
+                <w:rFonts w:ascii="Barlow Semi Condensed" w:eastAsia="Barlow Semi Condensed" w:hAnsi="Barlow Semi Condensed" w:cs="Barlow Semi Condensed"/>
+                <w:sz w:val="24"/>
+                <w:szCs w:val="24"/>
+              </w:rPr>
+              <w:t>sunami</w:t>
+            </w:r>
+            <w:r>
+              <w:rPr>
+                <w:rFonts w:ascii="Barlow Semi Condensed" w:eastAsia="Barlow Semi Condensed" w:hAnsi="Barlow Semi Condensed" w:cs="Barlow Semi Condensed"/>
+                <w:sz w:val="24"/>
+                <w:szCs w:val="24"/>
+              </w:rPr>
+              <w:t>, dan (4) gelombang pasang/abrasi</w:t>
+            </w:r>
+            <w:r>
+              <w:rPr>
+                <w:rFonts w:ascii="Barlow Semi Condensed" w:eastAsia="Barlow Semi Condensed" w:hAnsi="Barlow Semi Condensed" w:cs="Barlow Semi Condensed"/>
+                <w:sz w:val="24"/>
+                <w:szCs w:val="24"/>
+              </w:rPr>
+              <w:t xml:space="preserve"> dari tahun </w:t>
+            </w:r>
+            <w:r>
+              <w:rPr>
+                <w:rFonts w:ascii="Barlow Semi Condensed" w:eastAsia="Barlow Semi Condensed" w:hAnsi="Barlow Semi Condensed" w:cs="Barlow Semi Condensed"/>
+                <w:sz w:val="24"/>
+                <w:szCs w:val="24"/>
+              </w:rPr>
+              <w:t>2018</w:t>
+            </w:r>
+            <w:r>
+              <w:rPr>
+                <w:rFonts w:ascii="Barlow Semi Condensed" w:eastAsia="Barlow Semi Condensed" w:hAnsi="Barlow Semi Condensed" w:cs="Barlow Semi Condensed"/>
+                <w:sz w:val="24"/>
+                <w:szCs w:val="24"/>
+              </w:rPr>
+              <w:t xml:space="preserve"> sampai tahun </w:t>
+            </w:r>
+            <w:r>
+              <w:rPr>
+                <w:rFonts w:ascii="Barlow Semi Condensed" w:eastAsia="Barlow Semi Condensed" w:hAnsi="Barlow Semi Condensed" w:cs="Barlow Semi Condensed"/>
+                <w:sz w:val="24"/>
+                <w:szCs w:val="24"/>
+              </w:rPr>
+              <w:t>2023</w:t>
+            </w:r>
+            <w:r>
+              <w:rPr>
+                <w:rFonts w:ascii="Barlow Semi Condensed" w:eastAsia="Barlow Semi Condensed" w:hAnsi="Barlow Semi Condensed" w:cs="Barlow Semi Condensed"/>
+                <w:sz w:val="24"/>
+                <w:szCs w:val="24"/>
+              </w:rPr>
+              <w:t xml:space="preserve">: </w:t>
             </w:r>
           </w:p>
           <w:p>
@@ -2846,8 +3102,15 @@
               <w:widowControl w:val="0"/>
               <w:numPr>
                 <w:ilvl w:val="0"/>
-                <w:numId w:val="19"/>
+                <w:numId w:val="6"/>
               </w:numPr>
+              <w:pBdr>
+                <w:top w:val="nil"/>
+                <w:left w:val="nil"/>
+                <w:bottom w:val="nil"/>
+                <w:right w:val="nil"/>
+                <w:between w:val="nil"/>
+              </w:pBdr>
               <w:spacing w:line="240" w:lineRule="auto"/>
               <w:rPr>
                 <w:rFonts w:ascii="Barlow Semi Condensed" w:eastAsia="Barlow Semi Condensed" w:hAnsi="Barlow Semi Condensed" w:cs="Barlow Semi Condensed"/>
@@ -2855,29 +3118,21 @@
                 <w:szCs w:val="24"/>
               </w:rPr>
             </w:pPr>
-            <m:oMath>
-              <m:r>
-                <w:rPr>
-                  <w:rFonts w:ascii="Cambria Math" w:hAnsi="Cambria Math"/>
-                </w:rPr>
-                <m:t>≤</m:t>
-              </m:r>
-              <m:r>
-                <w:rPr>
-                  <w:rFonts w:ascii="Barlow Semi Condensed" w:eastAsia="Barlow Semi Condensed" w:hAnsi="Barlow Semi Condensed" w:cs="Barlow Semi Condensed"/>
-                  <w:sz w:val="24"/>
-                  <w:szCs w:val="24"/>
-                </w:rPr>
-                <m:t>3589</m:t>
-              </m:r>
-            </m:oMath>
-            <w:r>
-              <w:rPr>
-                <w:rFonts w:ascii="Barlow Semi Condensed" w:eastAsia="Barlow Semi Condensed" w:hAnsi="Barlow Semi Condensed" w:cs="Barlow Semi Condensed"/>
-                <w:sz w:val="24"/>
-                <w:szCs w:val="24"/>
-              </w:rPr>
-              <w:t xml:space="preserve"> maka skor 1</w:t>
+            <w:r>
+              <w:rPr>
+                <w:rFonts w:ascii="Barlow Semi Condensed" w:eastAsia="Barlow Semi Condensed" w:hAnsi="Barlow Semi Condensed" w:cs="Barlow Semi Condensed"/>
+                <w:sz w:val="24"/>
+                <w:szCs w:val="24"/>
+              </w:rPr>
+              <w:t xml:space="preserve">maka skor </w:t>
+            </w:r>
+            <w:r>
+              <w:rPr>
+                <w:rFonts w:ascii="Barlow Semi Condensed" w:eastAsia="Barlow Semi Condensed" w:hAnsi="Barlow Semi Condensed" w:cs="Barlow Semi Condensed"/>
+                <w:sz w:val="24"/>
+                <w:szCs w:val="24"/>
+              </w:rPr>
+              <w:t>3</w:t>
             </w:r>
           </w:p>
           <w:p>
@@ -2885,7 +3140,7 @@
               <w:widowControl w:val="0"/>
               <w:numPr>
                 <w:ilvl w:val="0"/>
-                <w:numId w:val="19"/>
+                <w:numId w:val="6"/>
               </w:numPr>
               <w:spacing w:line="240" w:lineRule="auto"/>
               <w:rPr>
@@ -2900,7 +3155,15 @@
                 <w:sz w:val="24"/>
                 <w:szCs w:val="24"/>
               </w:rPr>
-              <w:t>3590 – 5486 maka skor 2</w:t>
+              <w:t xml:space="preserve">maka skor </w:t>
+            </w:r>
+            <w:r>
+              <w:rPr>
+                <w:rFonts w:ascii="Barlow Semi Condensed" w:eastAsia="Barlow Semi Condensed" w:hAnsi="Barlow Semi Condensed" w:cs="Barlow Semi Condensed"/>
+                <w:sz w:val="24"/>
+                <w:szCs w:val="24"/>
+              </w:rPr>
+              <w:t>2</w:t>
             </w:r>
           </w:p>
           <w:p>
@@ -2908,7 +3171,7 @@
               <w:widowControl w:val="0"/>
               <w:numPr>
                 <w:ilvl w:val="0"/>
-                <w:numId w:val="19"/>
+                <w:numId w:val="6"/>
               </w:numPr>
               <w:spacing w:line="240" w:lineRule="auto"/>
               <w:rPr>
@@ -2923,7 +3186,15 @@
                 <w:sz w:val="24"/>
                 <w:szCs w:val="24"/>
               </w:rPr>
-              <w:t>5487 – 9303 maka skor 3</w:t>
+              <w:t xml:space="preserve">maka skor </w:t>
+            </w:r>
+            <w:r>
+              <w:rPr>
+                <w:rFonts w:ascii="Barlow Semi Condensed" w:eastAsia="Barlow Semi Condensed" w:hAnsi="Barlow Semi Condensed" w:cs="Barlow Semi Condensed"/>
+                <w:sz w:val="24"/>
+                <w:szCs w:val="24"/>
+              </w:rPr>
+              <w:t>1</w:t>
             </w:r>
           </w:p>
           <w:p>
@@ -2931,7 +3202,7 @@
               <w:widowControl w:val="0"/>
               <w:numPr>
                 <w:ilvl w:val="0"/>
-                <w:numId w:val="19"/>
+                <w:numId w:val="6"/>
               </w:numPr>
               <w:spacing w:line="240" w:lineRule="auto"/>
               <w:rPr>
@@ -2946,49 +3217,16 @@
                 <w:sz w:val="24"/>
                 <w:szCs w:val="24"/>
               </w:rPr>
-              <w:t>&gt; 9303 maka skor 4</w:t>
-            </w:r>
-          </w:p>
-        </w:tc>
-      </w:tr>
-      <w:tr>
-        <w:tc>
-          <w:tcPr>
-            <w:tcW w:w="4680" w:type="dxa"/>
-            <w:tcMar>
-              <w:top w:w="100" w:type="dxa"/>
-              <w:left w:w="100" w:type="dxa"/>
-              <w:bottom w:w="100" w:type="dxa"/>
-              <w:right w:w="100" w:type="dxa"/>
-            </w:tcMar>
-          </w:tcPr>
-          <w:p>
-            <w:pPr>
-              <w:widowControl w:val="0"/>
-              <w:spacing w:line="240" w:lineRule="auto"/>
-              <w:rPr>
-                <w:rFonts w:ascii="Barlow Semi Condensed" w:eastAsia="Barlow Semi Condensed" w:hAnsi="Barlow Semi Condensed" w:cs="Barlow Semi Condensed"/>
-                <w:i/>
-                <w:sz w:val="24"/>
-                <w:szCs w:val="24"/>
-              </w:rPr>
-            </w:pPr>
-            <w:r>
-              <w:rPr>
-                <w:rFonts w:ascii="Barlow Semi Condensed" w:eastAsia="Barlow Semi Condensed" w:hAnsi="Barlow Semi Condensed" w:cs="Barlow Semi Condensed"/>
-                <w:sz w:val="24"/>
-                <w:szCs w:val="24"/>
-              </w:rPr>
-              <w:t xml:space="preserve">Skor </w:t>
-            </w:r>
-            <w:r>
-              <w:rPr>
-                <w:rFonts w:ascii="Barlow Semi Condensed" w:eastAsia="Barlow Semi Condensed" w:hAnsi="Barlow Semi Condensed" w:cs="Barlow Semi Condensed"/>
-                <w:i/>
-                <w:sz w:val="24"/>
-                <w:szCs w:val="24"/>
-              </w:rPr>
-              <w:t>Luas Kebakaran Hutan dan Lahan Menurut Provinsi, 2019–2023</w:t>
+              <w:lastRenderedPageBreak/>
+              <w:t xml:space="preserve">maka skor </w:t>
+            </w:r>
+            <w:r>
+              <w:rPr>
+                <w:rFonts w:ascii="Barlow Semi Condensed" w:eastAsia="Barlow Semi Condensed" w:hAnsi="Barlow Semi Condensed" w:cs="Barlow Semi Condensed"/>
+                <w:sz w:val="24"/>
+                <w:szCs w:val="24"/>
+              </w:rPr>
+              <w:t>0</w:t>
             </w:r>
           </w:p>
           <w:p>
@@ -2997,7 +3235,6 @@
               <w:spacing w:line="240" w:lineRule="auto"/>
               <w:rPr>
                 <w:rFonts w:ascii="Barlow Semi Condensed" w:eastAsia="Barlow Semi Condensed" w:hAnsi="Barlow Semi Condensed" w:cs="Barlow Semi Condensed"/>
-                <w:i/>
                 <w:sz w:val="24"/>
                 <w:szCs w:val="24"/>
               </w:rPr>
@@ -3019,152 +3256,7 @@
                 <w:sz w:val="24"/>
                 <w:szCs w:val="24"/>
               </w:rPr>
-              <w:t xml:space="preserve">Dari </w:t>
-            </w:r>
-            <w:hyperlink r:id="rId15">
-              <w:r>
-                <w:rPr>
-                  <w:rFonts w:ascii="Barlow Semi Condensed" w:eastAsia="Barlow Semi Condensed" w:hAnsi="Barlow Semi Condensed" w:cs="Barlow Semi Condensed"/>
-                  <w:color w:val="1155CC"/>
-                  <w:sz w:val="24"/>
-                  <w:szCs w:val="24"/>
-                  <w:u w:val="single"/>
-                </w:rPr>
-                <w:t>Analisis Lingkungan Hidup Berkelanjutan: Perubahan Iklim di Indonesia 2023</w:t>
-              </w:r>
-            </w:hyperlink>
-          </w:p>
-        </w:tc>
-        <w:tc>
-          <w:tcPr>
-            <w:tcW w:w="4680" w:type="dxa"/>
-            <w:tcMar>
-              <w:top w:w="100" w:type="dxa"/>
-              <w:left w:w="100" w:type="dxa"/>
-              <w:bottom w:w="100" w:type="dxa"/>
-              <w:right w:w="100" w:type="dxa"/>
-            </w:tcMar>
-          </w:tcPr>
-          <w:p>
-            <w:pPr>
-              <w:widowControl w:val="0"/>
-              <w:spacing w:line="240" w:lineRule="auto"/>
-              <w:rPr>
-                <w:rFonts w:ascii="Barlow Semi Condensed" w:eastAsia="Barlow Semi Condensed" w:hAnsi="Barlow Semi Condensed" w:cs="Barlow Semi Condensed"/>
-                <w:sz w:val="24"/>
-                <w:szCs w:val="24"/>
-              </w:rPr>
-            </w:pPr>
-            <w:r>
-              <w:rPr>
-                <w:rFonts w:ascii="Barlow Semi Condensed" w:eastAsia="Barlow Semi Condensed" w:hAnsi="Barlow Semi Condensed" w:cs="Barlow Semi Condensed"/>
-                <w:sz w:val="24"/>
-                <w:szCs w:val="24"/>
-              </w:rPr>
-              <w:t>Jika jumlah luas kebakaran hutan dan lahan (ha):</w:t>
-            </w:r>
-          </w:p>
-          <w:p>
-            <w:pPr>
-              <w:widowControl w:val="0"/>
-              <w:spacing w:line="240" w:lineRule="auto"/>
-              <w:rPr>
-                <w:rFonts w:ascii="Barlow Semi Condensed" w:eastAsia="Barlow Semi Condensed" w:hAnsi="Barlow Semi Condensed" w:cs="Barlow Semi Condensed"/>
-                <w:sz w:val="24"/>
-                <w:szCs w:val="24"/>
-              </w:rPr>
-            </w:pPr>
-          </w:p>
-          <w:p>
-            <w:pPr>
-              <w:widowControl w:val="0"/>
-              <w:numPr>
-                <w:ilvl w:val="0"/>
-                <w:numId w:val="21"/>
-              </w:numPr>
-              <w:spacing w:line="240" w:lineRule="auto"/>
-              <w:rPr>
-                <w:rFonts w:ascii="Barlow Semi Condensed" w:eastAsia="Barlow Semi Condensed" w:hAnsi="Barlow Semi Condensed" w:cs="Barlow Semi Condensed"/>
-                <w:sz w:val="24"/>
-                <w:szCs w:val="24"/>
-              </w:rPr>
-            </w:pPr>
-            <w:r>
-              <w:rPr>
-                <w:rFonts w:ascii="Barlow Semi Condensed" w:eastAsia="Barlow Semi Condensed" w:hAnsi="Barlow Semi Condensed" w:cs="Barlow Semi Condensed"/>
-                <w:sz w:val="24"/>
-                <w:szCs w:val="24"/>
-              </w:rPr>
-              <w:t>&lt; 787.11 maka skor 1</w:t>
-            </w:r>
-          </w:p>
-          <w:p>
-            <w:pPr>
-              <w:widowControl w:val="0"/>
-              <w:numPr>
-                <w:ilvl w:val="0"/>
-                <w:numId w:val="21"/>
-              </w:numPr>
-              <w:spacing w:line="240" w:lineRule="auto"/>
-              <w:rPr>
-                <w:rFonts w:ascii="Barlow Semi Condensed" w:eastAsia="Barlow Semi Condensed" w:hAnsi="Barlow Semi Condensed" w:cs="Barlow Semi Condensed"/>
-                <w:sz w:val="24"/>
-                <w:szCs w:val="24"/>
-              </w:rPr>
-            </w:pPr>
-            <w:r>
-              <w:rPr>
-                <w:rFonts w:ascii="Barlow Semi Condensed" w:eastAsia="Barlow Semi Condensed" w:hAnsi="Barlow Semi Condensed" w:cs="Barlow Semi Condensed"/>
-                <w:sz w:val="24"/>
-                <w:szCs w:val="24"/>
-              </w:rPr>
-              <w:t>[787.11, 4752.98) maka skor 2</w:t>
-            </w:r>
-          </w:p>
-          <w:p>
-            <w:pPr>
-              <w:widowControl w:val="0"/>
-              <w:numPr>
-                <w:ilvl w:val="0"/>
-                <w:numId w:val="21"/>
-              </w:numPr>
-              <w:spacing w:line="240" w:lineRule="auto"/>
-              <w:rPr>
-                <w:rFonts w:ascii="Barlow Semi Condensed" w:eastAsia="Barlow Semi Condensed" w:hAnsi="Barlow Semi Condensed" w:cs="Barlow Semi Condensed"/>
-                <w:sz w:val="24"/>
-                <w:szCs w:val="24"/>
-              </w:rPr>
-            </w:pPr>
-            <w:r>
-              <w:rPr>
-                <w:rFonts w:ascii="Barlow Semi Condensed" w:eastAsia="Barlow Semi Condensed" w:hAnsi="Barlow Semi Condensed" w:cs="Barlow Semi Condensed"/>
-                <w:sz w:val="24"/>
-                <w:szCs w:val="24"/>
-              </w:rPr>
-              <w:t>[4752.98, 39494.41) maka skor 3</w:t>
-            </w:r>
-          </w:p>
-          <w:p>
-            <w:pPr>
-              <w:widowControl w:val="0"/>
-              <w:numPr>
-                <w:ilvl w:val="0"/>
-                <w:numId w:val="21"/>
-              </w:numPr>
-              <w:spacing w:line="240" w:lineRule="auto"/>
-              <w:rPr>
-                <w:rFonts w:ascii="Barlow Semi Condensed" w:eastAsia="Barlow Semi Condensed" w:hAnsi="Barlow Semi Condensed" w:cs="Barlow Semi Condensed"/>
-                <w:sz w:val="24"/>
-                <w:szCs w:val="24"/>
-              </w:rPr>
-            </w:pPr>
-            <w:r>
-              <w:rPr>
-                <w:rFonts w:ascii="Barlow Semi Condensed" w:eastAsia="Barlow Semi Condensed" w:hAnsi="Barlow Semi Condensed" w:cs="Barlow Semi Condensed"/>
-                <w:sz w:val="24"/>
-                <w:szCs w:val="24"/>
-              </w:rPr>
-              <w:t>&gt; 39494.41 maka skor 4</w:t>
+              <w:t>Korban termasuk orang yang meninggal/hilang, orang terluka, dan orang terdampak/mengungsi</w:t>
             </w:r>
           </w:p>
           <w:p>
@@ -3194,49 +3286,7 @@
                 <w:sz w:val="24"/>
                 <w:szCs w:val="24"/>
               </w:rPr>
-              <w:t>Data untuk DKI Jakarta tidak termasuk</w:t>
-            </w:r>
-          </w:p>
-        </w:tc>
-      </w:tr>
-      <w:tr>
-        <w:tc>
-          <w:tcPr>
-            <w:tcW w:w="4680" w:type="dxa"/>
-            <w:tcMar>
-              <w:top w:w="100" w:type="dxa"/>
-              <w:left w:w="100" w:type="dxa"/>
-              <w:bottom w:w="100" w:type="dxa"/>
-              <w:right w:w="100" w:type="dxa"/>
-            </w:tcMar>
-          </w:tcPr>
-          <w:p>
-            <w:pPr>
-              <w:widowControl w:val="0"/>
-              <w:spacing w:line="240" w:lineRule="auto"/>
-              <w:rPr>
-                <w:rFonts w:ascii="Barlow Semi Condensed" w:eastAsia="Barlow Semi Condensed" w:hAnsi="Barlow Semi Condensed" w:cs="Barlow Semi Condensed"/>
-                <w:i/>
-                <w:sz w:val="24"/>
-                <w:szCs w:val="24"/>
-              </w:rPr>
-            </w:pPr>
-            <w:r>
-              <w:rPr>
-                <w:rFonts w:ascii="Barlow Semi Condensed" w:eastAsia="Barlow Semi Condensed" w:hAnsi="Barlow Semi Condensed" w:cs="Barlow Semi Condensed"/>
-                <w:sz w:val="24"/>
-                <w:szCs w:val="24"/>
-              </w:rPr>
-              <w:t xml:space="preserve">Skor </w:t>
-            </w:r>
-            <w:r>
-              <w:rPr>
-                <w:rFonts w:ascii="Barlow Semi Condensed" w:eastAsia="Barlow Semi Condensed" w:hAnsi="Barlow Semi Condensed" w:cs="Barlow Semi Condensed"/>
-                <w:i/>
-                <w:sz w:val="24"/>
-                <w:szCs w:val="24"/>
-              </w:rPr>
-              <w:t>Persentase Rumah Tangga yang Menempati Rumah yang Memenuhi Syarat Ketahanan Bangunan Menurut Provinsi, 2022–2024</w:t>
+              <w:t>Untuk tahun 2018-2022, 4 provinsi baru di daerah Papua menggunakan data dari provinsi asalnya:</w:t>
             </w:r>
           </w:p>
           <w:p>
@@ -3245,69 +3295,17 @@
               <w:spacing w:line="240" w:lineRule="auto"/>
               <w:rPr>
                 <w:rFonts w:ascii="Barlow Semi Condensed" w:eastAsia="Barlow Semi Condensed" w:hAnsi="Barlow Semi Condensed" w:cs="Barlow Semi Condensed"/>
-                <w:i/>
                 <w:sz w:val="24"/>
                 <w:szCs w:val="24"/>
               </w:rPr>
             </w:pPr>
-          </w:p>
-          <w:p>
-            <w:pPr>
-              <w:rPr>
-                <w:rFonts w:ascii="Barlow Semi Condensed" w:eastAsia="Barlow Semi Condensed" w:hAnsi="Barlow Semi Condensed" w:cs="Barlow Semi Condensed"/>
-                <w:sz w:val="24"/>
-                <w:szCs w:val="24"/>
-              </w:rPr>
-            </w:pPr>
-            <w:r>
-              <w:rPr>
-                <w:rFonts w:ascii="Barlow Semi Condensed" w:eastAsia="Barlow Semi Condensed" w:hAnsi="Barlow Semi Condensed" w:cs="Barlow Semi Condensed"/>
-                <w:sz w:val="24"/>
-                <w:szCs w:val="24"/>
-              </w:rPr>
-              <w:t xml:space="preserve">Dari </w:t>
-            </w:r>
-            <w:hyperlink r:id="rId16">
-              <w:r>
-                <w:rPr>
-                  <w:rFonts w:ascii="Barlow Semi Condensed" w:eastAsia="Barlow Semi Condensed" w:hAnsi="Barlow Semi Condensed" w:cs="Barlow Semi Condensed"/>
-                  <w:color w:val="1155CC"/>
-                  <w:sz w:val="24"/>
-                  <w:szCs w:val="24"/>
-                  <w:u w:val="single"/>
-                </w:rPr>
-                <w:t>Indikator Perumahan dan Kesehatan Lingkungan 2024</w:t>
-              </w:r>
-            </w:hyperlink>
-          </w:p>
-        </w:tc>
-        <w:tc>
-          <w:tcPr>
-            <w:tcW w:w="4680" w:type="dxa"/>
-            <w:tcMar>
-              <w:top w:w="100" w:type="dxa"/>
-              <w:left w:w="100" w:type="dxa"/>
-              <w:bottom w:w="100" w:type="dxa"/>
-              <w:right w:w="100" w:type="dxa"/>
-            </w:tcMar>
-          </w:tcPr>
-          <w:p>
-            <w:pPr>
-              <w:widowControl w:val="0"/>
-              <w:spacing w:line="240" w:lineRule="auto"/>
-              <w:rPr>
-                <w:rFonts w:ascii="Barlow Semi Condensed" w:eastAsia="Barlow Semi Condensed" w:hAnsi="Barlow Semi Condensed" w:cs="Barlow Semi Condensed"/>
-                <w:sz w:val="24"/>
-                <w:szCs w:val="24"/>
-              </w:rPr>
-            </w:pPr>
-            <w:r>
-              <w:rPr>
-                <w:rFonts w:ascii="Barlow Semi Condensed" w:eastAsia="Barlow Semi Condensed" w:hAnsi="Barlow Semi Condensed" w:cs="Barlow Semi Condensed"/>
-                <w:sz w:val="24"/>
-                <w:szCs w:val="24"/>
-              </w:rPr>
-              <w:t>Jika persentase rumah tangga yang menempati rumah yang memenuhi syarat ketahanan bangunan pada tahun 2024:</w:t>
+            <w:r>
+              <w:rPr>
+                <w:rFonts w:ascii="Barlow Semi Condensed" w:eastAsia="Barlow Semi Condensed" w:hAnsi="Barlow Semi Condensed" w:cs="Barlow Semi Condensed"/>
+                <w:sz w:val="24"/>
+                <w:szCs w:val="24"/>
+              </w:rPr>
+              <w:t>Papua Selatan – dari Papua</w:t>
             </w:r>
           </w:p>
           <w:p>
@@ -3320,14 +3318,18 @@
                 <w:szCs w:val="24"/>
               </w:rPr>
             </w:pPr>
+            <w:r>
+              <w:rPr>
+                <w:rFonts w:ascii="Barlow Semi Condensed" w:eastAsia="Barlow Semi Condensed" w:hAnsi="Barlow Semi Condensed" w:cs="Barlow Semi Condensed"/>
+                <w:sz w:val="24"/>
+                <w:szCs w:val="24"/>
+              </w:rPr>
+              <w:t>Papua Barat Daya – dari Papua Barat</w:t>
+            </w:r>
           </w:p>
           <w:p>
             <w:pPr>
               <w:widowControl w:val="0"/>
-              <w:numPr>
-                <w:ilvl w:val="0"/>
-                <w:numId w:val="11"/>
-              </w:numPr>
               <w:spacing w:line="240" w:lineRule="auto"/>
               <w:rPr>
                 <w:rFonts w:ascii="Barlow Semi Condensed" w:eastAsia="Barlow Semi Condensed" w:hAnsi="Barlow Semi Condensed" w:cs="Barlow Semi Condensed"/>
@@ -3341,16 +3343,12 @@
                 <w:sz w:val="24"/>
                 <w:szCs w:val="24"/>
               </w:rPr>
-              <w:t>&lt; 86.1125 maka skor 4</w:t>
+              <w:t>Papua Pegunungan – dari Papua</w:t>
             </w:r>
           </w:p>
           <w:p>
             <w:pPr>
               <w:widowControl w:val="0"/>
-              <w:numPr>
-                <w:ilvl w:val="0"/>
-                <w:numId w:val="11"/>
-              </w:numPr>
               <w:spacing w:line="240" w:lineRule="auto"/>
               <w:rPr>
                 <w:rFonts w:ascii="Barlow Semi Condensed" w:eastAsia="Barlow Semi Condensed" w:hAnsi="Barlow Semi Condensed" w:cs="Barlow Semi Condensed"/>
@@ -3364,134 +3362,16 @@
                 <w:sz w:val="24"/>
                 <w:szCs w:val="24"/>
               </w:rPr>
-              <w:t>[86.1125, 93.37) maka skor 3</w:t>
-            </w:r>
-          </w:p>
-          <w:p>
-            <w:pPr>
-              <w:widowControl w:val="0"/>
-              <w:numPr>
-                <w:ilvl w:val="0"/>
-                <w:numId w:val="11"/>
-              </w:numPr>
-              <w:spacing w:line="240" w:lineRule="auto"/>
-              <w:rPr>
-                <w:rFonts w:ascii="Barlow Semi Condensed" w:eastAsia="Barlow Semi Condensed" w:hAnsi="Barlow Semi Condensed" w:cs="Barlow Semi Condensed"/>
-                <w:sz w:val="24"/>
-                <w:szCs w:val="24"/>
-              </w:rPr>
-            </w:pPr>
-            <w:r>
-              <w:rPr>
-                <w:rFonts w:ascii="Barlow Semi Condensed" w:eastAsia="Barlow Semi Condensed" w:hAnsi="Barlow Semi Condensed" w:cs="Barlow Semi Condensed"/>
-                <w:sz w:val="24"/>
-                <w:szCs w:val="24"/>
-              </w:rPr>
-              <w:t>[93.37, 95.6025) maka skor 2</w:t>
-            </w:r>
-          </w:p>
-          <w:p>
-            <w:pPr>
-              <w:widowControl w:val="0"/>
-              <w:numPr>
-                <w:ilvl w:val="0"/>
-                <w:numId w:val="11"/>
-              </w:numPr>
-              <w:spacing w:line="240" w:lineRule="auto"/>
-              <w:rPr>
-                <w:rFonts w:ascii="Barlow Semi Condensed" w:eastAsia="Barlow Semi Condensed" w:hAnsi="Barlow Semi Condensed" w:cs="Barlow Semi Condensed"/>
-                <w:sz w:val="24"/>
-                <w:szCs w:val="24"/>
-              </w:rPr>
-            </w:pPr>
-            <m:oMath>
-              <m:r>
-                <w:rPr>
-                  <w:rFonts w:ascii="Cambria Math" w:hAnsi="Cambria Math"/>
-                </w:rPr>
-                <m:t>≥</m:t>
-              </m:r>
-              <m:r>
-                <w:rPr>
-                  <w:rFonts w:ascii="Barlow Semi Condensed" w:eastAsia="Barlow Semi Condensed" w:hAnsi="Barlow Semi Condensed" w:cs="Barlow Semi Condensed"/>
-                  <w:sz w:val="24"/>
-                  <w:szCs w:val="24"/>
-                </w:rPr>
-                <m:t>95.6025</m:t>
-              </m:r>
-            </m:oMath>
-            <w:r>
-              <w:rPr>
-                <w:rFonts w:ascii="Barlow Semi Condensed" w:eastAsia="Barlow Semi Condensed" w:hAnsi="Barlow Semi Condensed" w:cs="Barlow Semi Condensed"/>
-                <w:sz w:val="24"/>
-                <w:szCs w:val="24"/>
-              </w:rPr>
-              <w:t xml:space="preserve"> maka skor 1</w:t>
-            </w:r>
-          </w:p>
-        </w:tc>
-      </w:tr>
-      <w:tr>
-        <w:tc>
-          <w:tcPr>
-            <w:tcW w:w="4680" w:type="dxa"/>
-            <w:tcMar>
-              <w:top w:w="100" w:type="dxa"/>
-              <w:left w:w="100" w:type="dxa"/>
-              <w:bottom w:w="100" w:type="dxa"/>
-              <w:right w:w="100" w:type="dxa"/>
-            </w:tcMar>
-          </w:tcPr>
-          <w:p>
-            <w:pPr>
-              <w:widowControl w:val="0"/>
-              <w:spacing w:line="240" w:lineRule="auto"/>
-              <w:rPr>
-                <w:rFonts w:ascii="Barlow Semi Condensed" w:eastAsia="Barlow Semi Condensed" w:hAnsi="Barlow Semi Condensed" w:cs="Barlow Semi Condensed"/>
-                <w:i/>
-                <w:sz w:val="24"/>
-                <w:szCs w:val="24"/>
-              </w:rPr>
-            </w:pPr>
-            <w:r>
-              <w:rPr>
-                <w:rFonts w:ascii="Barlow Semi Condensed" w:eastAsia="Barlow Semi Condensed" w:hAnsi="Barlow Semi Condensed" w:cs="Barlow Semi Condensed"/>
-                <w:sz w:val="24"/>
-                <w:szCs w:val="24"/>
-              </w:rPr>
-              <w:t xml:space="preserve">Skor </w:t>
-            </w:r>
-            <w:r>
-              <w:rPr>
-                <w:rFonts w:ascii="Barlow Semi Condensed" w:eastAsia="Barlow Semi Condensed" w:hAnsi="Barlow Semi Condensed" w:cs="Barlow Semi Condensed"/>
-                <w:i/>
-                <w:sz w:val="24"/>
-                <w:szCs w:val="24"/>
-              </w:rPr>
-              <w:t>Jumlah dan Persentase Desa/Kelurahan Menurut Provinsi dan Letak Geografis, 2024</w:t>
-            </w:r>
-          </w:p>
-        </w:tc>
-        <w:tc>
-          <w:tcPr>
-            <w:tcW w:w="4680" w:type="dxa"/>
-            <w:tcMar>
-              <w:top w:w="100" w:type="dxa"/>
-              <w:left w:w="100" w:type="dxa"/>
-              <w:bottom w:w="100" w:type="dxa"/>
-              <w:right w:w="100" w:type="dxa"/>
-            </w:tcMar>
-          </w:tcPr>
-          <w:p>
-            <w:pPr>
-              <w:widowControl w:val="0"/>
-              <w:spacing w:line="240" w:lineRule="auto"/>
-              <w:rPr>
-                <w:rFonts w:ascii="Barlow Semi Condensed" w:eastAsia="Barlow Semi Condensed" w:hAnsi="Barlow Semi Condensed" w:cs="Barlow Semi Condensed"/>
-                <w:sz w:val="24"/>
-                <w:szCs w:val="24"/>
-              </w:rPr>
-            </w:pPr>
+              <w:t xml:space="preserve">Papua Tengah – dari </w:t>
+            </w:r>
+            <w:r>
+              <w:rPr>
+                <w:rFonts w:ascii="Barlow Semi Condensed" w:eastAsia="Barlow Semi Condensed" w:hAnsi="Barlow Semi Condensed" w:cs="Barlow Semi Condensed"/>
+                <w:sz w:val="24"/>
+                <w:szCs w:val="24"/>
+              </w:rPr>
+              <w:t>Papua</w:t>
+            </w:r>
           </w:p>
         </w:tc>
       </w:tr>
@@ -3510,6 +3390,13 @@
           <w:p>
             <w:pPr>
               <w:widowControl w:val="0"/>
+              <w:pBdr>
+                <w:top w:val="nil"/>
+                <w:left w:val="nil"/>
+                <w:bottom w:val="nil"/>
+                <w:right w:val="nil"/>
+                <w:between w:val="nil"/>
+              </w:pBdr>
               <w:spacing w:line="240" w:lineRule="auto"/>
               <w:rPr>
                 <w:rFonts w:ascii="Barlow Semi Condensed" w:eastAsia="Barlow Semi Condensed" w:hAnsi="Barlow Semi Condensed" w:cs="Barlow Semi Condensed"/>
@@ -3523,7 +3410,40 @@
                 <w:sz w:val="24"/>
                 <w:szCs w:val="24"/>
               </w:rPr>
-              <w:t>Indeks Tata Kelola + Ekonomi  (ITKE)</w:t>
+              <w:lastRenderedPageBreak/>
+              <w:t xml:space="preserve">Indeks </w:t>
+            </w:r>
+            <w:r>
+              <w:rPr>
+                <w:rFonts w:ascii="Barlow Semi Condensed" w:eastAsia="Barlow Semi Condensed" w:hAnsi="Barlow Semi Condensed" w:cs="Barlow Semi Condensed"/>
+                <w:sz w:val="24"/>
+                <w:szCs w:val="24"/>
+              </w:rPr>
+              <w:t>Provinsi Membangun</w:t>
+            </w:r>
+            <w:r>
+              <w:rPr>
+                <w:rFonts w:ascii="Barlow Semi Condensed" w:eastAsia="Barlow Semi Condensed" w:hAnsi="Barlow Semi Condensed" w:cs="Barlow Semi Condensed"/>
+                <w:sz w:val="24"/>
+                <w:szCs w:val="24"/>
+              </w:rPr>
+              <w:t xml:space="preserve"> (I</w:t>
+            </w:r>
+            <w:r>
+              <w:rPr>
+                <w:rFonts w:ascii="Barlow Semi Condensed" w:eastAsia="Barlow Semi Condensed" w:hAnsi="Barlow Semi Condensed" w:cs="Barlow Semi Condensed"/>
+                <w:sz w:val="24"/>
+                <w:szCs w:val="24"/>
+              </w:rPr>
+              <w:t>PM</w:t>
+            </w:r>
+            <w:r>
+              <w:rPr>
+                <w:rFonts w:ascii="Barlow Semi Condensed" w:eastAsia="Barlow Semi Condensed" w:hAnsi="Barlow Semi Condensed" w:cs="Barlow Semi Condensed"/>
+                <w:sz w:val="24"/>
+                <w:szCs w:val="24"/>
+              </w:rPr>
+              <w:t>)</w:t>
             </w:r>
           </w:p>
         </w:tc>
@@ -3541,6 +3461,13 @@
           <w:p>
             <w:pPr>
               <w:widowControl w:val="0"/>
+              <w:pBdr>
+                <w:top w:val="nil"/>
+                <w:left w:val="nil"/>
+                <w:bottom w:val="nil"/>
+                <w:right w:val="nil"/>
+                <w:between w:val="nil"/>
+              </w:pBdr>
               <w:spacing w:line="240" w:lineRule="auto"/>
               <w:rPr>
                 <w:rFonts w:ascii="Barlow Semi Condensed" w:eastAsia="Barlow Semi Condensed" w:hAnsi="Barlow Semi Condensed" w:cs="Barlow Semi Condensed"/>
@@ -3548,49 +3475,380 @@
                 <w:szCs w:val="24"/>
               </w:rPr>
             </w:pPr>
-            <m:oMathPara>
-              <m:oMath>
-                <m:r>
-                  <w:rPr>
-                    <w:rFonts w:ascii="Barlow Semi Condensed" w:eastAsia="Barlow Semi Condensed" w:hAnsi="Barlow Semi Condensed" w:cs="Barlow Semi Condensed"/>
-                    <w:sz w:val="24"/>
-                    <w:szCs w:val="24"/>
-                  </w:rPr>
-                  <m:t>ITKE=</m:t>
-                </m:r>
-                <m:f>
-                  <m:fPr>
-                    <m:ctrlPr>
-                      <w:rPr>
-                        <w:rFonts w:ascii="Barlow Semi Condensed" w:eastAsia="Barlow Semi Condensed" w:hAnsi="Barlow Semi Condensed" w:cs="Barlow Semi Condensed"/>
-                        <w:sz w:val="24"/>
-                        <w:szCs w:val="24"/>
-                      </w:rPr>
-                    </m:ctrlPr>
-                  </m:fPr>
-                  <m:num>
-                    <m:r>
-                      <w:rPr>
-                        <w:rFonts w:ascii="Barlow Semi Condensed" w:eastAsia="Barlow Semi Condensed" w:hAnsi="Barlow Semi Condensed" w:cs="Barlow Semi Condensed"/>
-                        <w:sz w:val="24"/>
-                        <w:szCs w:val="24"/>
-                      </w:rPr>
-                      <m:t>ΣSkor indicator</m:t>
-                    </m:r>
-                  </m:num>
-                  <m:den>
-                    <m:r>
-                      <w:rPr>
-                        <w:rFonts w:ascii="Barlow Semi Condensed" w:eastAsia="Barlow Semi Condensed" w:hAnsi="Barlow Semi Condensed" w:cs="Barlow Semi Condensed"/>
-                        <w:sz w:val="24"/>
-                        <w:szCs w:val="24"/>
-                      </w:rPr>
-                      <m:t>3</m:t>
-                    </m:r>
-                  </m:den>
-                </m:f>
-              </m:oMath>
-            </m:oMathPara>
+            <w:r>
+              <w:rPr>
+                <w:rFonts w:ascii="Barlow Semi Condensed" w:eastAsia="Barlow Semi Condensed" w:hAnsi="Barlow Semi Condensed" w:cs="Barlow Semi Condensed"/>
+                <w:sz w:val="24"/>
+                <w:szCs w:val="24"/>
+              </w:rPr>
+              <w:t>Jika skor berikutnya:</w:t>
+            </w:r>
+          </w:p>
+          <w:p>
+            <w:pPr>
+              <w:widowControl w:val="0"/>
+              <w:pBdr>
+                <w:top w:val="nil"/>
+                <w:left w:val="nil"/>
+                <w:bottom w:val="nil"/>
+                <w:right w:val="nil"/>
+                <w:between w:val="nil"/>
+              </w:pBdr>
+              <w:spacing w:line="240" w:lineRule="auto"/>
+              <w:rPr>
+                <w:rFonts w:ascii="Barlow Semi Condensed" w:eastAsia="Barlow Semi Condensed" w:hAnsi="Barlow Semi Condensed" w:cs="Barlow Semi Condensed"/>
+                <w:sz w:val="24"/>
+                <w:szCs w:val="24"/>
+              </w:rPr>
+            </w:pPr>
+          </w:p>
+          <w:p>
+            <w:pPr>
+              <w:widowControl w:val="0"/>
+              <w:numPr>
+                <w:ilvl w:val="0"/>
+                <w:numId w:val="20"/>
+              </w:numPr>
+              <w:pBdr>
+                <w:top w:val="nil"/>
+                <w:left w:val="nil"/>
+                <w:bottom w:val="nil"/>
+                <w:right w:val="nil"/>
+                <w:between w:val="nil"/>
+              </w:pBdr>
+              <w:spacing w:line="240" w:lineRule="auto"/>
+              <w:rPr>
+                <w:rFonts w:ascii="Barlow Semi Condensed" w:eastAsia="Barlow Semi Condensed" w:hAnsi="Barlow Semi Condensed" w:cs="Barlow Semi Condensed"/>
+                <w:sz w:val="24"/>
+                <w:szCs w:val="24"/>
+              </w:rPr>
+            </w:pPr>
+            <m:oMath>
+              <m:r>
+                <w:rPr>
+                  <w:rFonts w:ascii="Cambria Math" w:hAnsi="Cambria Math"/>
+                </w:rPr>
+                <m:t xml:space="preserve">(0, </m:t>
+              </m:r>
+              <m:r>
+                <w:rPr>
+                  <w:rFonts w:ascii="Cambria Math" w:eastAsia="Barlow Semi Condensed" w:hAnsi="Barlow Semi Condensed" w:cs="Barlow Semi Condensed"/>
+                  <w:sz w:val="24"/>
+                  <w:szCs w:val="24"/>
+                </w:rPr>
+                <m:t>0.4907</m:t>
+              </m:r>
+            </m:oMath>
+            <w:r>
+              <w:rPr>
+                <w:rFonts w:ascii="Barlow Semi Condensed" w:eastAsia="Barlow Semi Condensed" w:hAnsi="Barlow Semi Condensed" w:cs="Barlow Semi Condensed"/>
+                <w:sz w:val="24"/>
+                <w:szCs w:val="24"/>
+              </w:rPr>
+              <w:t>]</w:t>
+            </w:r>
+            <w:r>
+              <w:rPr>
+                <w:rFonts w:ascii="Barlow Semi Condensed" w:eastAsia="Barlow Semi Condensed" w:hAnsi="Barlow Semi Condensed" w:cs="Barlow Semi Condensed"/>
+                <w:sz w:val="24"/>
+                <w:szCs w:val="24"/>
+              </w:rPr>
+              <w:t xml:space="preserve"> </w:t>
+            </w:r>
+            <w:r>
+              <w:rPr>
+                <w:rFonts w:ascii="Barlow Semi Condensed" w:eastAsia="Barlow Semi Condensed" w:hAnsi="Barlow Semi Condensed" w:cs="Barlow Semi Condensed"/>
+                <w:sz w:val="24"/>
+                <w:szCs w:val="24"/>
+              </w:rPr>
+              <w:t xml:space="preserve">(sangat tertinggal) </w:t>
+            </w:r>
+            <w:r>
+              <w:rPr>
+                <w:rFonts w:ascii="Barlow Semi Condensed" w:eastAsia="Barlow Semi Condensed" w:hAnsi="Barlow Semi Condensed" w:cs="Barlow Semi Condensed"/>
+                <w:sz w:val="24"/>
+                <w:szCs w:val="24"/>
+              </w:rPr>
+              <w:t xml:space="preserve">maka skor </w:t>
+            </w:r>
+            <w:r>
+              <w:rPr>
+                <w:rFonts w:ascii="Barlow Semi Condensed" w:eastAsia="Barlow Semi Condensed" w:hAnsi="Barlow Semi Condensed" w:cs="Barlow Semi Condensed"/>
+                <w:sz w:val="24"/>
+                <w:szCs w:val="24"/>
+              </w:rPr>
+              <w:t>3</w:t>
+            </w:r>
+          </w:p>
+          <w:p>
+            <w:pPr>
+              <w:widowControl w:val="0"/>
+              <w:numPr>
+                <w:ilvl w:val="0"/>
+                <w:numId w:val="20"/>
+              </w:numPr>
+              <w:pBdr>
+                <w:top w:val="nil"/>
+                <w:left w:val="nil"/>
+                <w:bottom w:val="nil"/>
+                <w:right w:val="nil"/>
+                <w:between w:val="nil"/>
+              </w:pBdr>
+              <w:spacing w:line="240" w:lineRule="auto"/>
+              <w:rPr>
+                <w:rFonts w:ascii="Barlow Semi Condensed" w:eastAsia="Barlow Semi Condensed" w:hAnsi="Barlow Semi Condensed" w:cs="Barlow Semi Condensed"/>
+                <w:sz w:val="24"/>
+                <w:szCs w:val="24"/>
+              </w:rPr>
+            </w:pPr>
+            <m:oMath>
+              <m:r>
+                <w:rPr>
+                  <w:rFonts w:ascii="Cambria Math" w:hAnsi="Cambria Math"/>
+                </w:rPr>
+                <m:t>(</m:t>
+              </m:r>
+              <m:r>
+                <w:rPr>
+                  <w:rFonts w:ascii="Cambria Math" w:eastAsia="Barlow Semi Condensed" w:hAnsi="Barlow Semi Condensed" w:cs="Barlow Semi Condensed"/>
+                  <w:sz w:val="24"/>
+                  <w:szCs w:val="24"/>
+                </w:rPr>
+                <m:t>0.4907</m:t>
+              </m:r>
+              <m:r>
+                <w:rPr>
+                  <w:rFonts w:ascii="Cambria Math" w:eastAsia="Barlow Semi Condensed" w:hAnsi="Barlow Semi Condensed" w:cs="Barlow Semi Condensed"/>
+                  <w:sz w:val="24"/>
+                  <w:szCs w:val="24"/>
+                </w:rPr>
+                <m:t>, 0.5989]</m:t>
+              </m:r>
+            </m:oMath>
+            <w:r>
+              <w:rPr>
+                <w:rFonts w:ascii="Barlow Semi Condensed" w:eastAsia="Barlow Semi Condensed" w:hAnsi="Barlow Semi Condensed" w:cs="Barlow Semi Condensed"/>
+                <w:sz w:val="24"/>
+                <w:szCs w:val="24"/>
+              </w:rPr>
+              <w:t xml:space="preserve"> </w:t>
+            </w:r>
+            <w:r>
+              <w:rPr>
+                <w:rFonts w:ascii="Barlow Semi Condensed" w:eastAsia="Barlow Semi Condensed" w:hAnsi="Barlow Semi Condensed" w:cs="Barlow Semi Condensed"/>
+                <w:sz w:val="24"/>
+                <w:szCs w:val="24"/>
+              </w:rPr>
+              <w:t>(tertinggal)</w:t>
+            </w:r>
+            <w:r>
+              <w:rPr>
+                <w:rFonts w:ascii="Barlow Semi Condensed" w:eastAsia="Barlow Semi Condensed" w:hAnsi="Barlow Semi Condensed" w:cs="Barlow Semi Condensed"/>
+                <w:sz w:val="24"/>
+                <w:szCs w:val="24"/>
+              </w:rPr>
+              <w:t xml:space="preserve"> </w:t>
+            </w:r>
+            <w:r>
+              <w:rPr>
+                <w:rFonts w:ascii="Barlow Semi Condensed" w:eastAsia="Barlow Semi Condensed" w:hAnsi="Barlow Semi Condensed" w:cs="Barlow Semi Condensed"/>
+                <w:sz w:val="24"/>
+                <w:szCs w:val="24"/>
+              </w:rPr>
+              <w:t xml:space="preserve">maka skor </w:t>
+            </w:r>
+            <w:r>
+              <w:rPr>
+                <w:rFonts w:ascii="Barlow Semi Condensed" w:eastAsia="Barlow Semi Condensed" w:hAnsi="Barlow Semi Condensed" w:cs="Barlow Semi Condensed"/>
+                <w:sz w:val="24"/>
+                <w:szCs w:val="24"/>
+              </w:rPr>
+              <w:t>2</w:t>
+            </w:r>
+          </w:p>
+          <w:p>
+            <w:pPr>
+              <w:widowControl w:val="0"/>
+              <w:numPr>
+                <w:ilvl w:val="0"/>
+                <w:numId w:val="20"/>
+              </w:numPr>
+              <w:pBdr>
+                <w:top w:val="nil"/>
+                <w:left w:val="nil"/>
+                <w:bottom w:val="nil"/>
+                <w:right w:val="nil"/>
+                <w:between w:val="nil"/>
+              </w:pBdr>
+              <w:spacing w:line="240" w:lineRule="auto"/>
+              <w:rPr>
+                <w:rFonts w:ascii="Barlow Semi Condensed" w:eastAsia="Barlow Semi Condensed" w:hAnsi="Barlow Semi Condensed" w:cs="Barlow Semi Condensed"/>
+                <w:sz w:val="24"/>
+                <w:szCs w:val="24"/>
+              </w:rPr>
+            </w:pPr>
+            <m:oMath>
+              <m:r>
+                <w:rPr>
+                  <w:rFonts w:ascii="Cambria Math" w:eastAsia="Barlow Semi Condensed" w:hAnsi="Barlow Semi Condensed" w:cs="Barlow Semi Condensed"/>
+                  <w:sz w:val="24"/>
+                  <w:szCs w:val="24"/>
+                </w:rPr>
+                <m:t>(0.5989, 0.7072]</m:t>
+              </m:r>
+            </m:oMath>
+            <w:r>
+              <w:rPr>
+                <w:rFonts w:ascii="Barlow Semi Condensed" w:eastAsia="Barlow Semi Condensed" w:hAnsi="Barlow Semi Condensed" w:cs="Barlow Semi Condensed"/>
+                <w:sz w:val="24"/>
+                <w:szCs w:val="24"/>
+              </w:rPr>
+              <w:t xml:space="preserve"> </w:t>
+            </w:r>
+            <w:r>
+              <w:rPr>
+                <w:rFonts w:ascii="Barlow Semi Condensed" w:eastAsia="Barlow Semi Condensed" w:hAnsi="Barlow Semi Condensed" w:cs="Barlow Semi Condensed"/>
+                <w:sz w:val="24"/>
+                <w:szCs w:val="24"/>
+              </w:rPr>
+              <w:t>(</w:t>
+            </w:r>
+            <w:r>
+              <w:rPr>
+                <w:rFonts w:ascii="Barlow Semi Condensed" w:eastAsia="Barlow Semi Condensed" w:hAnsi="Barlow Semi Condensed" w:cs="Barlow Semi Condensed"/>
+                <w:sz w:val="24"/>
+                <w:szCs w:val="24"/>
+              </w:rPr>
+              <w:t>berkembang</w:t>
+            </w:r>
+            <w:r>
+              <w:rPr>
+                <w:rFonts w:ascii="Barlow Semi Condensed" w:eastAsia="Barlow Semi Condensed" w:hAnsi="Barlow Semi Condensed" w:cs="Barlow Semi Condensed"/>
+                <w:sz w:val="24"/>
+                <w:szCs w:val="24"/>
+              </w:rPr>
+              <w:t>)</w:t>
+            </w:r>
+            <w:r>
+              <w:rPr>
+                <w:rFonts w:ascii="Barlow Semi Condensed" w:eastAsia="Barlow Semi Condensed" w:hAnsi="Barlow Semi Condensed" w:cs="Barlow Semi Condensed"/>
+                <w:sz w:val="24"/>
+                <w:szCs w:val="24"/>
+              </w:rPr>
+              <w:t xml:space="preserve"> </w:t>
+            </w:r>
+            <w:r>
+              <w:rPr>
+                <w:rFonts w:ascii="Barlow Semi Condensed" w:eastAsia="Barlow Semi Condensed" w:hAnsi="Barlow Semi Condensed" w:cs="Barlow Semi Condensed"/>
+                <w:sz w:val="24"/>
+                <w:szCs w:val="24"/>
+              </w:rPr>
+              <w:t xml:space="preserve">maka skor </w:t>
+            </w:r>
+            <w:r>
+              <w:rPr>
+                <w:rFonts w:ascii="Barlow Semi Condensed" w:eastAsia="Barlow Semi Condensed" w:hAnsi="Barlow Semi Condensed" w:cs="Barlow Semi Condensed"/>
+                <w:sz w:val="24"/>
+                <w:szCs w:val="24"/>
+              </w:rPr>
+              <w:t>1</w:t>
+            </w:r>
+          </w:p>
+          <w:p>
+            <w:pPr>
+              <w:widowControl w:val="0"/>
+              <w:numPr>
+                <w:ilvl w:val="0"/>
+                <w:numId w:val="20"/>
+              </w:numPr>
+              <w:pBdr>
+                <w:top w:val="nil"/>
+                <w:left w:val="nil"/>
+                <w:bottom w:val="nil"/>
+                <w:right w:val="nil"/>
+                <w:between w:val="nil"/>
+              </w:pBdr>
+              <w:spacing w:line="240" w:lineRule="auto"/>
+              <w:rPr>
+                <w:rFonts w:ascii="Barlow Semi Condensed" w:eastAsia="Barlow Semi Condensed" w:hAnsi="Barlow Semi Condensed" w:cs="Barlow Semi Condensed"/>
+                <w:sz w:val="24"/>
+                <w:szCs w:val="24"/>
+              </w:rPr>
+            </w:pPr>
+            <m:oMath>
+              <m:r>
+                <w:rPr>
+                  <w:rFonts w:ascii="Cambria Math" w:eastAsia="Barlow Semi Condensed" w:hAnsi="Barlow Semi Condensed" w:cs="Barlow Semi Condensed"/>
+                  <w:sz w:val="24"/>
+                  <w:szCs w:val="24"/>
+                </w:rPr>
+                <m:t>(</m:t>
+              </m:r>
+              <m:r>
+                <w:rPr>
+                  <w:rFonts w:ascii="Cambria Math" w:eastAsia="Barlow Semi Condensed" w:hAnsi="Barlow Semi Condensed" w:cs="Barlow Semi Condensed"/>
+                  <w:sz w:val="24"/>
+                  <w:szCs w:val="24"/>
+                </w:rPr>
+                <m:t>0.7072</m:t>
+              </m:r>
+              <m:r>
+                <w:rPr>
+                  <w:rFonts w:ascii="Cambria Math" w:eastAsia="Barlow Semi Condensed" w:hAnsi="Barlow Semi Condensed" w:cs="Barlow Semi Condensed"/>
+                  <w:sz w:val="24"/>
+                  <w:szCs w:val="24"/>
+                </w:rPr>
+                <m:t xml:space="preserve">, </m:t>
+              </m:r>
+              <m:r>
+                <w:rPr>
+                  <w:rFonts w:ascii="Cambria Math" w:eastAsia="Barlow Semi Condensed" w:hAnsi="Barlow Semi Condensed" w:cs="Barlow Semi Condensed"/>
+                  <w:sz w:val="24"/>
+                  <w:szCs w:val="24"/>
+                </w:rPr>
+                <m:t>1</m:t>
+              </m:r>
+              <m:r>
+                <w:rPr>
+                  <w:rFonts w:ascii="Cambria Math" w:eastAsia="Barlow Semi Condensed" w:hAnsi="Barlow Semi Condensed" w:cs="Barlow Semi Condensed"/>
+                  <w:sz w:val="24"/>
+                  <w:szCs w:val="24"/>
+                </w:rPr>
+                <m:t>]</m:t>
+              </m:r>
+            </m:oMath>
+            <w:r>
+              <w:rPr>
+                <w:rFonts w:ascii="Barlow Semi Condensed" w:eastAsia="Barlow Semi Condensed" w:hAnsi="Barlow Semi Condensed" w:cs="Barlow Semi Condensed"/>
+                <w:sz w:val="24"/>
+                <w:szCs w:val="24"/>
+              </w:rPr>
+              <w:t xml:space="preserve"> </w:t>
+            </w:r>
+            <w:r>
+              <w:rPr>
+                <w:rFonts w:ascii="Barlow Semi Condensed" w:eastAsia="Barlow Semi Condensed" w:hAnsi="Barlow Semi Condensed" w:cs="Barlow Semi Condensed"/>
+                <w:sz w:val="24"/>
+                <w:szCs w:val="24"/>
+              </w:rPr>
+              <w:t xml:space="preserve">(maju atau mandiri) </w:t>
+            </w:r>
+            <w:r>
+              <w:rPr>
+                <w:rFonts w:ascii="Barlow Semi Condensed" w:eastAsia="Barlow Semi Condensed" w:hAnsi="Barlow Semi Condensed" w:cs="Barlow Semi Condensed"/>
+                <w:sz w:val="24"/>
+                <w:szCs w:val="24"/>
+              </w:rPr>
+              <w:t xml:space="preserve">maka skor </w:t>
+            </w:r>
+            <w:r>
+              <w:rPr>
+                <w:rFonts w:ascii="Barlow Semi Condensed" w:eastAsia="Barlow Semi Condensed" w:hAnsi="Barlow Semi Condensed" w:cs="Barlow Semi Condensed"/>
+                <w:sz w:val="24"/>
+                <w:szCs w:val="24"/>
+              </w:rPr>
+              <w:t>0</w:t>
+            </w:r>
           </w:p>
         </w:tc>
       </w:tr>
@@ -3619,85 +3877,48 @@
               <w:spacing w:line="240" w:lineRule="auto"/>
               <w:rPr>
                 <w:rFonts w:ascii="Barlow Semi Condensed" w:eastAsia="Barlow Semi Condensed" w:hAnsi="Barlow Semi Condensed" w:cs="Barlow Semi Condensed"/>
+                <w:sz w:val="24"/>
+                <w:szCs w:val="24"/>
+              </w:rPr>
+            </w:pPr>
+            <w:r>
+              <w:rPr>
+                <w:rFonts w:ascii="Barlow Semi Condensed" w:eastAsia="Barlow Semi Condensed" w:hAnsi="Barlow Semi Condensed" w:cs="Barlow Semi Condensed"/>
+                <w:sz w:val="24"/>
+                <w:szCs w:val="24"/>
+              </w:rPr>
+              <w:t xml:space="preserve">Skor </w:t>
+            </w:r>
+            <w:r>
+              <w:rPr>
+                <w:rFonts w:ascii="Barlow Semi Condensed" w:eastAsia="Barlow Semi Condensed" w:hAnsi="Barlow Semi Condensed" w:cs="Barlow Semi Condensed"/>
                 <w:i/>
-                <w:sz w:val="24"/>
-                <w:szCs w:val="24"/>
-              </w:rPr>
-            </w:pPr>
-            <w:r>
-              <w:rPr>
-                <w:rFonts w:ascii="Barlow Semi Condensed" w:eastAsia="Barlow Semi Condensed" w:hAnsi="Barlow Semi Condensed" w:cs="Barlow Semi Condensed"/>
-                <w:sz w:val="24"/>
-                <w:szCs w:val="24"/>
-              </w:rPr>
-              <w:t xml:space="preserve">Skor </w:t>
+                <w:iCs/>
+                <w:sz w:val="24"/>
+                <w:szCs w:val="24"/>
+              </w:rPr>
+              <w:t>R</w:t>
             </w:r>
             <w:r>
               <w:rPr>
                 <w:rFonts w:ascii="Barlow Semi Condensed" w:eastAsia="Barlow Semi Condensed" w:hAnsi="Barlow Semi Condensed" w:cs="Barlow Semi Condensed"/>
                 <w:i/>
-                <w:sz w:val="24"/>
-                <w:szCs w:val="24"/>
-              </w:rPr>
-              <w:t>Banyaknya desa menurut keberadaan sistem informasi desa dan sistem keuangan desa</w:t>
-            </w:r>
-          </w:p>
-          <w:p>
-            <w:pPr>
-              <w:widowControl w:val="0"/>
-              <w:pBdr>
-                <w:top w:val="nil"/>
-                <w:left w:val="nil"/>
-                <w:bottom w:val="nil"/>
-                <w:right w:val="nil"/>
-                <w:between w:val="nil"/>
-              </w:pBdr>
-              <w:spacing w:line="240" w:lineRule="auto"/>
+                <w:iCs/>
+                <w:sz w:val="24"/>
+                <w:szCs w:val="24"/>
+              </w:rPr>
+              <w:t>ata-rata</w:t>
+            </w:r>
+            <w:r>
               <w:rPr>
                 <w:rFonts w:ascii="Barlow Semi Condensed" w:eastAsia="Barlow Semi Condensed" w:hAnsi="Barlow Semi Condensed" w:cs="Barlow Semi Condensed"/>
                 <w:i/>
-                <w:sz w:val="24"/>
-                <w:szCs w:val="24"/>
-              </w:rPr>
-            </w:pPr>
-          </w:p>
-          <w:p>
-            <w:pPr>
-              <w:widowControl w:val="0"/>
-              <w:pBdr>
-                <w:top w:val="nil"/>
-                <w:left w:val="nil"/>
-                <w:bottom w:val="nil"/>
-                <w:right w:val="nil"/>
-                <w:between w:val="nil"/>
-              </w:pBdr>
-              <w:spacing w:line="240" w:lineRule="auto"/>
-              <w:rPr>
-                <w:rFonts w:ascii="Barlow Semi Condensed" w:eastAsia="Barlow Semi Condensed" w:hAnsi="Barlow Semi Condensed" w:cs="Barlow Semi Condensed"/>
-                <w:sz w:val="24"/>
-                <w:szCs w:val="24"/>
-              </w:rPr>
-            </w:pPr>
-            <w:r>
-              <w:rPr>
-                <w:rFonts w:ascii="Barlow Semi Condensed" w:eastAsia="Barlow Semi Condensed" w:hAnsi="Barlow Semi Condensed" w:cs="Barlow Semi Condensed"/>
-                <w:sz w:val="24"/>
-                <w:szCs w:val="24"/>
-              </w:rPr>
-              <w:t xml:space="preserve">Dari </w:t>
-            </w:r>
-            <w:hyperlink r:id="rId17">
-              <w:r>
-                <w:rPr>
-                  <w:rFonts w:ascii="Barlow Semi Condensed" w:eastAsia="Barlow Semi Condensed" w:hAnsi="Barlow Semi Condensed" w:cs="Barlow Semi Condensed"/>
-                  <w:color w:val="1155CC"/>
-                  <w:sz w:val="24"/>
-                  <w:szCs w:val="24"/>
-                  <w:u w:val="single"/>
-                </w:rPr>
-                <w:t>Statistik Potensi Desa Indonesia 2024</w:t>
-              </w:r>
-            </w:hyperlink>
+                <w:iCs/>
+                <w:sz w:val="24"/>
+                <w:szCs w:val="24"/>
+              </w:rPr>
+              <w:t xml:space="preserve"> Indeks Desa Membangun 2024</w:t>
+            </w:r>
           </w:p>
         </w:tc>
         <w:tc>
@@ -3728,844 +3949,6 @@
                 <w:szCs w:val="24"/>
               </w:rPr>
             </w:pPr>
-            <w:r>
-              <w:rPr>
-                <w:rFonts w:ascii="Barlow Semi Condensed" w:eastAsia="Barlow Semi Condensed" w:hAnsi="Barlow Semi Condensed" w:cs="Barlow Semi Condensed"/>
-                <w:sz w:val="24"/>
-                <w:szCs w:val="24"/>
-              </w:rPr>
-              <w:t>Jika jumlah sistem informasi/keuangan yang belum ada + jumlah sistem informasi/keuangan yang belum diperbaharui:</w:t>
-            </w:r>
-          </w:p>
-          <w:p>
-            <w:pPr>
-              <w:widowControl w:val="0"/>
-              <w:pBdr>
-                <w:top w:val="nil"/>
-                <w:left w:val="nil"/>
-                <w:bottom w:val="nil"/>
-                <w:right w:val="nil"/>
-                <w:between w:val="nil"/>
-              </w:pBdr>
-              <w:spacing w:line="240" w:lineRule="auto"/>
-              <w:rPr>
-                <w:rFonts w:ascii="Barlow Semi Condensed" w:eastAsia="Barlow Semi Condensed" w:hAnsi="Barlow Semi Condensed" w:cs="Barlow Semi Condensed"/>
-                <w:sz w:val="24"/>
-                <w:szCs w:val="24"/>
-              </w:rPr>
-            </w:pPr>
-          </w:p>
-          <w:p>
-            <w:pPr>
-              <w:widowControl w:val="0"/>
-              <w:numPr>
-                <w:ilvl w:val="0"/>
-                <w:numId w:val="15"/>
-              </w:numPr>
-              <w:pBdr>
-                <w:top w:val="nil"/>
-                <w:left w:val="nil"/>
-                <w:bottom w:val="nil"/>
-                <w:right w:val="nil"/>
-                <w:between w:val="nil"/>
-              </w:pBdr>
-              <w:spacing w:line="240" w:lineRule="auto"/>
-              <w:rPr>
-                <w:rFonts w:ascii="Barlow Semi Condensed" w:eastAsia="Barlow Semi Condensed" w:hAnsi="Barlow Semi Condensed" w:cs="Barlow Semi Condensed"/>
-                <w:sz w:val="24"/>
-                <w:szCs w:val="24"/>
-              </w:rPr>
-            </w:pPr>
-            <m:oMath>
-              <m:r>
-                <w:rPr>
-                  <w:rFonts w:ascii="Cambria Math" w:hAnsi="Cambria Math"/>
-                </w:rPr>
-                <m:t>≤</m:t>
-              </m:r>
-              <m:r>
-                <w:rPr>
-                  <w:rFonts w:ascii="Barlow Semi Condensed" w:eastAsia="Barlow Semi Condensed" w:hAnsi="Barlow Semi Condensed" w:cs="Barlow Semi Condensed"/>
-                  <w:sz w:val="24"/>
-                  <w:szCs w:val="24"/>
-                </w:rPr>
-                <m:t>41</m:t>
-              </m:r>
-            </m:oMath>
-            <w:r>
-              <w:rPr>
-                <w:rFonts w:ascii="Barlow Semi Condensed" w:eastAsia="Barlow Semi Condensed" w:hAnsi="Barlow Semi Condensed" w:cs="Barlow Semi Condensed"/>
-                <w:sz w:val="24"/>
-                <w:szCs w:val="24"/>
-              </w:rPr>
-              <w:t xml:space="preserve"> maka skor 1</w:t>
-            </w:r>
-          </w:p>
-          <w:p>
-            <w:pPr>
-              <w:widowControl w:val="0"/>
-              <w:numPr>
-                <w:ilvl w:val="0"/>
-                <w:numId w:val="15"/>
-              </w:numPr>
-              <w:pBdr>
-                <w:top w:val="nil"/>
-                <w:left w:val="nil"/>
-                <w:bottom w:val="nil"/>
-                <w:right w:val="nil"/>
-                <w:between w:val="nil"/>
-              </w:pBdr>
-              <w:spacing w:line="240" w:lineRule="auto"/>
-              <w:rPr>
-                <w:rFonts w:ascii="Barlow Semi Condensed" w:eastAsia="Barlow Semi Condensed" w:hAnsi="Barlow Semi Condensed" w:cs="Barlow Semi Condensed"/>
-                <w:sz w:val="24"/>
-                <w:szCs w:val="24"/>
-              </w:rPr>
-            </w:pPr>
-            <w:r>
-              <w:rPr>
-                <w:rFonts w:ascii="Barlow Semi Condensed" w:eastAsia="Barlow Semi Condensed" w:hAnsi="Barlow Semi Condensed" w:cs="Barlow Semi Condensed"/>
-                <w:sz w:val="24"/>
-                <w:szCs w:val="24"/>
-              </w:rPr>
-              <w:t>42 – 108 maka skor 2</w:t>
-            </w:r>
-          </w:p>
-          <w:p>
-            <w:pPr>
-              <w:widowControl w:val="0"/>
-              <w:numPr>
-                <w:ilvl w:val="0"/>
-                <w:numId w:val="15"/>
-              </w:numPr>
-              <w:pBdr>
-                <w:top w:val="nil"/>
-                <w:left w:val="nil"/>
-                <w:bottom w:val="nil"/>
-                <w:right w:val="nil"/>
-                <w:between w:val="nil"/>
-              </w:pBdr>
-              <w:spacing w:line="240" w:lineRule="auto"/>
-              <w:rPr>
-                <w:rFonts w:ascii="Barlow Semi Condensed" w:eastAsia="Barlow Semi Condensed" w:hAnsi="Barlow Semi Condensed" w:cs="Barlow Semi Condensed"/>
-                <w:sz w:val="24"/>
-                <w:szCs w:val="24"/>
-              </w:rPr>
-            </w:pPr>
-            <w:r>
-              <w:rPr>
-                <w:rFonts w:ascii="Barlow Semi Condensed" w:eastAsia="Barlow Semi Condensed" w:hAnsi="Barlow Semi Condensed" w:cs="Barlow Semi Condensed"/>
-                <w:sz w:val="24"/>
-                <w:szCs w:val="24"/>
-              </w:rPr>
-              <w:t>109 – 259 maka skor 3</w:t>
-            </w:r>
-          </w:p>
-          <w:p>
-            <w:pPr>
-              <w:widowControl w:val="0"/>
-              <w:numPr>
-                <w:ilvl w:val="0"/>
-                <w:numId w:val="15"/>
-              </w:numPr>
-              <w:pBdr>
-                <w:top w:val="nil"/>
-                <w:left w:val="nil"/>
-                <w:bottom w:val="nil"/>
-                <w:right w:val="nil"/>
-                <w:between w:val="nil"/>
-              </w:pBdr>
-              <w:spacing w:line="240" w:lineRule="auto"/>
-              <w:rPr>
-                <w:rFonts w:ascii="Barlow Semi Condensed" w:eastAsia="Barlow Semi Condensed" w:hAnsi="Barlow Semi Condensed" w:cs="Barlow Semi Condensed"/>
-                <w:sz w:val="24"/>
-                <w:szCs w:val="24"/>
-              </w:rPr>
-            </w:pPr>
-            <w:r>
-              <w:rPr>
-                <w:rFonts w:ascii="Barlow Semi Condensed" w:eastAsia="Barlow Semi Condensed" w:hAnsi="Barlow Semi Condensed" w:cs="Barlow Semi Condensed"/>
-                <w:sz w:val="24"/>
-                <w:szCs w:val="24"/>
-              </w:rPr>
-              <w:t>&gt; 259 maka skor 4</w:t>
-            </w:r>
-          </w:p>
-        </w:tc>
-      </w:tr>
-      <w:tr>
-        <w:tc>
-          <w:tcPr>
-            <w:tcW w:w="4680" w:type="dxa"/>
-            <w:shd w:val="clear" w:color="auto" w:fill="auto"/>
-            <w:tcMar>
-              <w:top w:w="100" w:type="dxa"/>
-              <w:left w:w="100" w:type="dxa"/>
-              <w:bottom w:w="100" w:type="dxa"/>
-              <w:right w:w="100" w:type="dxa"/>
-            </w:tcMar>
-          </w:tcPr>
-          <w:p>
-            <w:pPr>
-              <w:widowControl w:val="0"/>
-              <w:pBdr>
-                <w:top w:val="nil"/>
-                <w:left w:val="nil"/>
-                <w:bottom w:val="nil"/>
-                <w:right w:val="nil"/>
-                <w:between w:val="nil"/>
-              </w:pBdr>
-              <w:spacing w:line="240" w:lineRule="auto"/>
-              <w:rPr>
-                <w:rFonts w:ascii="Barlow Semi Condensed" w:eastAsia="Barlow Semi Condensed" w:hAnsi="Barlow Semi Condensed" w:cs="Barlow Semi Condensed"/>
-                <w:i/>
-                <w:sz w:val="24"/>
-                <w:szCs w:val="24"/>
-              </w:rPr>
-            </w:pPr>
-            <w:r>
-              <w:rPr>
-                <w:rFonts w:ascii="Barlow Semi Condensed" w:eastAsia="Barlow Semi Condensed" w:hAnsi="Barlow Semi Condensed" w:cs="Barlow Semi Condensed"/>
-                <w:sz w:val="24"/>
-                <w:szCs w:val="24"/>
-              </w:rPr>
-              <w:lastRenderedPageBreak/>
-              <w:t xml:space="preserve">Skor </w:t>
-            </w:r>
-            <w:r>
-              <w:rPr>
-                <w:rFonts w:ascii="Barlow Semi Condensed" w:eastAsia="Barlow Semi Condensed" w:hAnsi="Barlow Semi Condensed" w:cs="Barlow Semi Condensed"/>
-                <w:i/>
-                <w:sz w:val="24"/>
-                <w:szCs w:val="24"/>
-              </w:rPr>
-              <w:t>Banyaknya desa/kelurahan menurut jenis kelamin kepala desa/lurah dan sekretaris desa/kelurahan</w:t>
-            </w:r>
-          </w:p>
-          <w:p>
-            <w:pPr>
-              <w:widowControl w:val="0"/>
-              <w:pBdr>
-                <w:top w:val="nil"/>
-                <w:left w:val="nil"/>
-                <w:bottom w:val="nil"/>
-                <w:right w:val="nil"/>
-                <w:between w:val="nil"/>
-              </w:pBdr>
-              <w:spacing w:line="240" w:lineRule="auto"/>
-              <w:rPr>
-                <w:rFonts w:ascii="Barlow Semi Condensed" w:eastAsia="Barlow Semi Condensed" w:hAnsi="Barlow Semi Condensed" w:cs="Barlow Semi Condensed"/>
-                <w:i/>
-                <w:sz w:val="24"/>
-                <w:szCs w:val="24"/>
-              </w:rPr>
-            </w:pPr>
-          </w:p>
-          <w:p>
-            <w:pPr>
-              <w:widowControl w:val="0"/>
-              <w:pBdr>
-                <w:top w:val="nil"/>
-                <w:left w:val="nil"/>
-                <w:bottom w:val="nil"/>
-                <w:right w:val="nil"/>
-                <w:between w:val="nil"/>
-              </w:pBdr>
-              <w:spacing w:line="240" w:lineRule="auto"/>
-              <w:rPr>
-                <w:rFonts w:ascii="Barlow Semi Condensed" w:eastAsia="Barlow Semi Condensed" w:hAnsi="Barlow Semi Condensed" w:cs="Barlow Semi Condensed"/>
-                <w:sz w:val="24"/>
-                <w:szCs w:val="24"/>
-              </w:rPr>
-            </w:pPr>
-            <w:r>
-              <w:rPr>
-                <w:rFonts w:ascii="Barlow Semi Condensed" w:eastAsia="Barlow Semi Condensed" w:hAnsi="Barlow Semi Condensed" w:cs="Barlow Semi Condensed"/>
-                <w:sz w:val="24"/>
-                <w:szCs w:val="24"/>
-              </w:rPr>
-              <w:t xml:space="preserve">Dari </w:t>
-            </w:r>
-            <w:hyperlink r:id="rId18">
-              <w:r>
-                <w:rPr>
-                  <w:rFonts w:ascii="Barlow Semi Condensed" w:eastAsia="Barlow Semi Condensed" w:hAnsi="Barlow Semi Condensed" w:cs="Barlow Semi Condensed"/>
-                  <w:color w:val="1155CC"/>
-                  <w:sz w:val="24"/>
-                  <w:szCs w:val="24"/>
-                  <w:u w:val="single"/>
-                </w:rPr>
-                <w:t>Statistik Potensi Desa Indonesia 2024</w:t>
-              </w:r>
-            </w:hyperlink>
-          </w:p>
-        </w:tc>
-        <w:tc>
-          <w:tcPr>
-            <w:tcW w:w="4680" w:type="dxa"/>
-            <w:shd w:val="clear" w:color="auto" w:fill="auto"/>
-            <w:tcMar>
-              <w:top w:w="100" w:type="dxa"/>
-              <w:left w:w="100" w:type="dxa"/>
-              <w:bottom w:w="100" w:type="dxa"/>
-              <w:right w:w="100" w:type="dxa"/>
-            </w:tcMar>
-          </w:tcPr>
-          <w:p>
-            <w:pPr>
-              <w:widowControl w:val="0"/>
-              <w:pBdr>
-                <w:top w:val="nil"/>
-                <w:left w:val="nil"/>
-                <w:bottom w:val="nil"/>
-                <w:right w:val="nil"/>
-                <w:between w:val="nil"/>
-              </w:pBdr>
-              <w:spacing w:line="240" w:lineRule="auto"/>
-              <w:rPr>
-                <w:rFonts w:ascii="Barlow Semi Condensed" w:eastAsia="Barlow Semi Condensed" w:hAnsi="Barlow Semi Condensed" w:cs="Barlow Semi Condensed"/>
-                <w:sz w:val="24"/>
-                <w:szCs w:val="24"/>
-              </w:rPr>
-            </w:pPr>
-            <w:r>
-              <w:rPr>
-                <w:rFonts w:ascii="Barlow Semi Condensed" w:eastAsia="Barlow Semi Condensed" w:hAnsi="Barlow Semi Condensed" w:cs="Barlow Semi Condensed"/>
-                <w:sz w:val="24"/>
-                <w:szCs w:val="24"/>
-              </w:rPr>
-              <w:t>Jika rasio kepala perempuan kepada kepala laki-laki:</w:t>
-            </w:r>
-          </w:p>
-          <w:p>
-            <w:pPr>
-              <w:widowControl w:val="0"/>
-              <w:pBdr>
-                <w:top w:val="nil"/>
-                <w:left w:val="nil"/>
-                <w:bottom w:val="nil"/>
-                <w:right w:val="nil"/>
-                <w:between w:val="nil"/>
-              </w:pBdr>
-              <w:spacing w:line="240" w:lineRule="auto"/>
-              <w:rPr>
-                <w:rFonts w:ascii="Barlow Semi Condensed" w:eastAsia="Barlow Semi Condensed" w:hAnsi="Barlow Semi Condensed" w:cs="Barlow Semi Condensed"/>
-                <w:sz w:val="24"/>
-                <w:szCs w:val="24"/>
-              </w:rPr>
-            </w:pPr>
-          </w:p>
-          <w:p>
-            <w:pPr>
-              <w:widowControl w:val="0"/>
-              <w:numPr>
-                <w:ilvl w:val="0"/>
-                <w:numId w:val="10"/>
-              </w:numPr>
-              <w:spacing w:line="240" w:lineRule="auto"/>
-              <w:rPr>
-                <w:rFonts w:ascii="Barlow Semi Condensed" w:eastAsia="Barlow Semi Condensed" w:hAnsi="Barlow Semi Condensed" w:cs="Barlow Semi Condensed"/>
-                <w:sz w:val="24"/>
-                <w:szCs w:val="24"/>
-              </w:rPr>
-            </w:pPr>
-            <m:oMath>
-              <m:r>
-                <w:rPr>
-                  <w:rFonts w:ascii="Barlow Semi Condensed" w:eastAsia="Barlow Semi Condensed" w:hAnsi="Barlow Semi Condensed" w:cs="Barlow Semi Condensed"/>
-                  <w:sz w:val="24"/>
-                  <w:szCs w:val="24"/>
-                </w:rPr>
-                <m:t>&lt;4.43</m:t>
-              </m:r>
-            </m:oMath>
-            <w:r>
-              <w:rPr>
-                <w:rFonts w:ascii="Barlow Semi Condensed" w:eastAsia="Barlow Semi Condensed" w:hAnsi="Barlow Semi Condensed" w:cs="Barlow Semi Condensed"/>
-                <w:sz w:val="24"/>
-                <w:szCs w:val="24"/>
-              </w:rPr>
-              <w:t xml:space="preserve"> maka skor 4</w:t>
-            </w:r>
-          </w:p>
-          <w:p>
-            <w:pPr>
-              <w:widowControl w:val="0"/>
-              <w:numPr>
-                <w:ilvl w:val="0"/>
-                <w:numId w:val="10"/>
-              </w:numPr>
-              <w:spacing w:line="240" w:lineRule="auto"/>
-              <w:rPr>
-                <w:rFonts w:ascii="Barlow Semi Condensed" w:eastAsia="Barlow Semi Condensed" w:hAnsi="Barlow Semi Condensed" w:cs="Barlow Semi Condensed"/>
-                <w:sz w:val="24"/>
-                <w:szCs w:val="24"/>
-              </w:rPr>
-            </w:pPr>
-            <w:r>
-              <w:rPr>
-                <w:rFonts w:ascii="Barlow Semi Condensed" w:eastAsia="Barlow Semi Condensed" w:hAnsi="Barlow Semi Condensed" w:cs="Barlow Semi Condensed"/>
-                <w:sz w:val="24"/>
-                <w:szCs w:val="24"/>
-              </w:rPr>
-              <w:t>[4.43 – 6.8) maka skor 3</w:t>
-            </w:r>
-          </w:p>
-          <w:p>
-            <w:pPr>
-              <w:widowControl w:val="0"/>
-              <w:numPr>
-                <w:ilvl w:val="0"/>
-                <w:numId w:val="10"/>
-              </w:numPr>
-              <w:spacing w:line="240" w:lineRule="auto"/>
-              <w:rPr>
-                <w:rFonts w:ascii="Barlow Semi Condensed" w:eastAsia="Barlow Semi Condensed" w:hAnsi="Barlow Semi Condensed" w:cs="Barlow Semi Condensed"/>
-                <w:sz w:val="24"/>
-                <w:szCs w:val="24"/>
-              </w:rPr>
-            </w:pPr>
-            <w:r>
-              <w:rPr>
-                <w:rFonts w:ascii="Barlow Semi Condensed" w:eastAsia="Barlow Semi Condensed" w:hAnsi="Barlow Semi Condensed" w:cs="Barlow Semi Condensed"/>
-                <w:sz w:val="24"/>
-                <w:szCs w:val="24"/>
-              </w:rPr>
-              <w:t>[6.8 – 8.3) maka skor 2</w:t>
-            </w:r>
-          </w:p>
-          <w:p>
-            <w:pPr>
-              <w:widowControl w:val="0"/>
-              <w:numPr>
-                <w:ilvl w:val="0"/>
-                <w:numId w:val="10"/>
-              </w:numPr>
-              <w:spacing w:line="240" w:lineRule="auto"/>
-              <w:rPr>
-                <w:rFonts w:ascii="Barlow Semi Condensed" w:eastAsia="Barlow Semi Condensed" w:hAnsi="Barlow Semi Condensed" w:cs="Barlow Semi Condensed"/>
-                <w:sz w:val="24"/>
-                <w:szCs w:val="24"/>
-              </w:rPr>
-            </w:pPr>
-            <m:oMath>
-              <m:r>
-                <w:rPr>
-                  <w:rFonts w:ascii="Cambria Math" w:hAnsi="Cambria Math"/>
-                </w:rPr>
-                <m:t>≥</m:t>
-              </m:r>
-              <m:r>
-                <w:rPr>
-                  <w:rFonts w:ascii="Barlow Semi Condensed" w:eastAsia="Barlow Semi Condensed" w:hAnsi="Barlow Semi Condensed" w:cs="Barlow Semi Condensed"/>
-                  <w:sz w:val="24"/>
-                  <w:szCs w:val="24"/>
-                </w:rPr>
-                <m:t>8.3</m:t>
-              </m:r>
-            </m:oMath>
-            <w:r>
-              <w:rPr>
-                <w:rFonts w:ascii="Barlow Semi Condensed" w:eastAsia="Barlow Semi Condensed" w:hAnsi="Barlow Semi Condensed" w:cs="Barlow Semi Condensed"/>
-                <w:sz w:val="24"/>
-                <w:szCs w:val="24"/>
-              </w:rPr>
-              <w:t xml:space="preserve"> maka skor 1</w:t>
-            </w:r>
-          </w:p>
-        </w:tc>
-      </w:tr>
-      <w:tr>
-        <w:tc>
-          <w:tcPr>
-            <w:tcW w:w="4680" w:type="dxa"/>
-            <w:shd w:val="clear" w:color="auto" w:fill="auto"/>
-            <w:tcMar>
-              <w:top w:w="100" w:type="dxa"/>
-              <w:left w:w="100" w:type="dxa"/>
-              <w:bottom w:w="100" w:type="dxa"/>
-              <w:right w:w="100" w:type="dxa"/>
-            </w:tcMar>
-          </w:tcPr>
-          <w:p>
-            <w:pPr>
-              <w:widowControl w:val="0"/>
-              <w:pBdr>
-                <w:top w:val="nil"/>
-                <w:left w:val="nil"/>
-                <w:bottom w:val="nil"/>
-                <w:right w:val="nil"/>
-                <w:between w:val="nil"/>
-              </w:pBdr>
-              <w:spacing w:line="240" w:lineRule="auto"/>
-              <w:rPr>
-                <w:rFonts w:ascii="Barlow Semi Condensed" w:eastAsia="Barlow Semi Condensed" w:hAnsi="Barlow Semi Condensed" w:cs="Barlow Semi Condensed"/>
-                <w:i/>
-                <w:sz w:val="24"/>
-                <w:szCs w:val="24"/>
-              </w:rPr>
-            </w:pPr>
-            <w:r>
-              <w:rPr>
-                <w:rFonts w:ascii="Barlow Semi Condensed" w:eastAsia="Barlow Semi Condensed" w:hAnsi="Barlow Semi Condensed" w:cs="Barlow Semi Condensed"/>
-                <w:sz w:val="24"/>
-                <w:szCs w:val="24"/>
-              </w:rPr>
-              <w:t xml:space="preserve">Skor </w:t>
-            </w:r>
-            <w:r>
-              <w:rPr>
-                <w:rFonts w:ascii="Barlow Semi Condensed" w:eastAsia="Barlow Semi Condensed" w:hAnsi="Barlow Semi Condensed" w:cs="Barlow Semi Condensed"/>
-                <w:i/>
-                <w:sz w:val="24"/>
-                <w:szCs w:val="24"/>
-              </w:rPr>
-              <w:t>Banyaknya desa/kelurahan menurut keberadaan bank</w:t>
-            </w:r>
-          </w:p>
-          <w:p>
-            <w:pPr>
-              <w:widowControl w:val="0"/>
-              <w:pBdr>
-                <w:top w:val="nil"/>
-                <w:left w:val="nil"/>
-                <w:bottom w:val="nil"/>
-                <w:right w:val="nil"/>
-                <w:between w:val="nil"/>
-              </w:pBdr>
-              <w:spacing w:line="240" w:lineRule="auto"/>
-              <w:rPr>
-                <w:rFonts w:ascii="Barlow Semi Condensed" w:eastAsia="Barlow Semi Condensed" w:hAnsi="Barlow Semi Condensed" w:cs="Barlow Semi Condensed"/>
-                <w:i/>
-                <w:sz w:val="24"/>
-                <w:szCs w:val="24"/>
-              </w:rPr>
-            </w:pPr>
-          </w:p>
-          <w:p>
-            <w:pPr>
-              <w:widowControl w:val="0"/>
-              <w:pBdr>
-                <w:top w:val="nil"/>
-                <w:left w:val="nil"/>
-                <w:bottom w:val="nil"/>
-                <w:right w:val="nil"/>
-                <w:between w:val="nil"/>
-              </w:pBdr>
-              <w:spacing w:line="240" w:lineRule="auto"/>
-              <w:rPr>
-                <w:rFonts w:ascii="Barlow Semi Condensed" w:eastAsia="Barlow Semi Condensed" w:hAnsi="Barlow Semi Condensed" w:cs="Barlow Semi Condensed"/>
-                <w:sz w:val="24"/>
-                <w:szCs w:val="24"/>
-              </w:rPr>
-            </w:pPr>
-            <w:r>
-              <w:rPr>
-                <w:rFonts w:ascii="Barlow Semi Condensed" w:eastAsia="Barlow Semi Condensed" w:hAnsi="Barlow Semi Condensed" w:cs="Barlow Semi Condensed"/>
-                <w:sz w:val="24"/>
-                <w:szCs w:val="24"/>
-              </w:rPr>
-              <w:t xml:space="preserve">Dari </w:t>
-            </w:r>
-            <w:hyperlink r:id="rId19">
-              <w:r>
-                <w:rPr>
-                  <w:rFonts w:ascii="Barlow Semi Condensed" w:eastAsia="Barlow Semi Condensed" w:hAnsi="Barlow Semi Condensed" w:cs="Barlow Semi Condensed"/>
-                  <w:color w:val="1155CC"/>
-                  <w:sz w:val="24"/>
-                  <w:szCs w:val="24"/>
-                  <w:u w:val="single"/>
-                </w:rPr>
-                <w:t>Statistik Potensi Desa Indonesia 2024</w:t>
-              </w:r>
-            </w:hyperlink>
-          </w:p>
-        </w:tc>
-        <w:tc>
-          <w:tcPr>
-            <w:tcW w:w="4680" w:type="dxa"/>
-            <w:shd w:val="clear" w:color="auto" w:fill="auto"/>
-            <w:tcMar>
-              <w:top w:w="100" w:type="dxa"/>
-              <w:left w:w="100" w:type="dxa"/>
-              <w:bottom w:w="100" w:type="dxa"/>
-              <w:right w:w="100" w:type="dxa"/>
-            </w:tcMar>
-          </w:tcPr>
-          <w:p>
-            <w:pPr>
-              <w:widowControl w:val="0"/>
-              <w:pBdr>
-                <w:top w:val="nil"/>
-                <w:left w:val="nil"/>
-                <w:bottom w:val="nil"/>
-                <w:right w:val="nil"/>
-                <w:between w:val="nil"/>
-              </w:pBdr>
-              <w:spacing w:line="240" w:lineRule="auto"/>
-              <w:rPr>
-                <w:rFonts w:ascii="Barlow Semi Condensed" w:eastAsia="Barlow Semi Condensed" w:hAnsi="Barlow Semi Condensed" w:cs="Barlow Semi Condensed"/>
-                <w:sz w:val="24"/>
-                <w:szCs w:val="24"/>
-              </w:rPr>
-            </w:pPr>
-            <w:r>
-              <w:rPr>
-                <w:rFonts w:ascii="Barlow Semi Condensed" w:eastAsia="Barlow Semi Condensed" w:hAnsi="Barlow Semi Condensed" w:cs="Barlow Semi Condensed"/>
-                <w:sz w:val="24"/>
-                <w:szCs w:val="24"/>
-              </w:rPr>
-              <w:t xml:space="preserve">Jika jumlah desa/kelurahan yang tidak berada bank: </w:t>
-            </w:r>
-          </w:p>
-          <w:p>
-            <w:pPr>
-              <w:widowControl w:val="0"/>
-              <w:pBdr>
-                <w:top w:val="nil"/>
-                <w:left w:val="nil"/>
-                <w:bottom w:val="nil"/>
-                <w:right w:val="nil"/>
-                <w:between w:val="nil"/>
-              </w:pBdr>
-              <w:spacing w:line="240" w:lineRule="auto"/>
-              <w:rPr>
-                <w:rFonts w:ascii="Barlow Semi Condensed" w:eastAsia="Barlow Semi Condensed" w:hAnsi="Barlow Semi Condensed" w:cs="Barlow Semi Condensed"/>
-                <w:sz w:val="24"/>
-                <w:szCs w:val="24"/>
-              </w:rPr>
-            </w:pPr>
-          </w:p>
-          <w:p>
-            <w:pPr>
-              <w:widowControl w:val="0"/>
-              <w:numPr>
-                <w:ilvl w:val="0"/>
-                <w:numId w:val="20"/>
-              </w:numPr>
-              <w:pBdr>
-                <w:top w:val="nil"/>
-                <w:left w:val="nil"/>
-                <w:bottom w:val="nil"/>
-                <w:right w:val="nil"/>
-                <w:between w:val="nil"/>
-              </w:pBdr>
-              <w:spacing w:line="240" w:lineRule="auto"/>
-              <w:rPr>
-                <w:rFonts w:ascii="Barlow Semi Condensed" w:eastAsia="Barlow Semi Condensed" w:hAnsi="Barlow Semi Condensed" w:cs="Barlow Semi Condensed"/>
-                <w:sz w:val="24"/>
-                <w:szCs w:val="24"/>
-              </w:rPr>
-            </w:pPr>
-            <w:r>
-              <w:rPr>
-                <w:rFonts w:ascii="Barlow Semi Condensed" w:eastAsia="Barlow Semi Condensed" w:hAnsi="Barlow Semi Condensed" w:cs="Barlow Semi Condensed"/>
-                <w:sz w:val="24"/>
-                <w:szCs w:val="24"/>
-              </w:rPr>
-              <w:t>&lt; 854 maka skor 1</w:t>
-            </w:r>
-          </w:p>
-          <w:p>
-            <w:pPr>
-              <w:widowControl w:val="0"/>
-              <w:numPr>
-                <w:ilvl w:val="0"/>
-                <w:numId w:val="20"/>
-              </w:numPr>
-              <w:pBdr>
-                <w:top w:val="nil"/>
-                <w:left w:val="nil"/>
-                <w:bottom w:val="nil"/>
-                <w:right w:val="nil"/>
-                <w:between w:val="nil"/>
-              </w:pBdr>
-              <w:spacing w:line="240" w:lineRule="auto"/>
-              <w:rPr>
-                <w:rFonts w:ascii="Barlow Semi Condensed" w:eastAsia="Barlow Semi Condensed" w:hAnsi="Barlow Semi Condensed" w:cs="Barlow Semi Condensed"/>
-                <w:sz w:val="24"/>
-                <w:szCs w:val="24"/>
-              </w:rPr>
-            </w:pPr>
-            <w:r>
-              <w:rPr>
-                <w:rFonts w:ascii="Barlow Semi Condensed" w:eastAsia="Barlow Semi Condensed" w:hAnsi="Barlow Semi Condensed" w:cs="Barlow Semi Condensed"/>
-                <w:sz w:val="24"/>
-                <w:szCs w:val="24"/>
-              </w:rPr>
-              <w:t>[854, 1343) maka skor 2</w:t>
-            </w:r>
-          </w:p>
-          <w:p>
-            <w:pPr>
-              <w:widowControl w:val="0"/>
-              <w:numPr>
-                <w:ilvl w:val="0"/>
-                <w:numId w:val="20"/>
-              </w:numPr>
-              <w:pBdr>
-                <w:top w:val="nil"/>
-                <w:left w:val="nil"/>
-                <w:bottom w:val="nil"/>
-                <w:right w:val="nil"/>
-                <w:between w:val="nil"/>
-              </w:pBdr>
-              <w:spacing w:line="240" w:lineRule="auto"/>
-              <w:rPr>
-                <w:rFonts w:ascii="Barlow Semi Condensed" w:eastAsia="Barlow Semi Condensed" w:hAnsi="Barlow Semi Condensed" w:cs="Barlow Semi Condensed"/>
-                <w:sz w:val="24"/>
-                <w:szCs w:val="24"/>
-              </w:rPr>
-            </w:pPr>
-            <w:r>
-              <w:rPr>
-                <w:rFonts w:ascii="Barlow Semi Condensed" w:eastAsia="Barlow Semi Condensed" w:hAnsi="Barlow Semi Condensed" w:cs="Barlow Semi Condensed"/>
-                <w:sz w:val="24"/>
-                <w:szCs w:val="24"/>
-              </w:rPr>
-              <w:t>[1343, 2353) maka skor 3</w:t>
-            </w:r>
-          </w:p>
-          <w:p>
-            <w:pPr>
-              <w:widowControl w:val="0"/>
-              <w:numPr>
-                <w:ilvl w:val="0"/>
-                <w:numId w:val="20"/>
-              </w:numPr>
-              <w:spacing w:line="240" w:lineRule="auto"/>
-              <w:rPr>
-                <w:rFonts w:ascii="Barlow Semi Condensed" w:eastAsia="Barlow Semi Condensed" w:hAnsi="Barlow Semi Condensed" w:cs="Barlow Semi Condensed"/>
-                <w:sz w:val="24"/>
-                <w:szCs w:val="24"/>
-              </w:rPr>
-            </w:pPr>
-            <m:oMath>
-              <m:r>
-                <w:rPr>
-                  <w:rFonts w:ascii="Cambria Math" w:hAnsi="Cambria Math"/>
-                </w:rPr>
-                <m:t>≥</m:t>
-              </m:r>
-              <m:r>
-                <w:rPr>
-                  <w:rFonts w:ascii="Barlow Semi Condensed" w:eastAsia="Barlow Semi Condensed" w:hAnsi="Barlow Semi Condensed" w:cs="Barlow Semi Condensed"/>
-                  <w:sz w:val="24"/>
-                  <w:szCs w:val="24"/>
-                </w:rPr>
-                <m:t>2353</m:t>
-              </m:r>
-            </m:oMath>
-            <w:r>
-              <w:rPr>
-                <w:rFonts w:ascii="Barlow Semi Condensed" w:eastAsia="Barlow Semi Condensed" w:hAnsi="Barlow Semi Condensed" w:cs="Barlow Semi Condensed"/>
-                <w:sz w:val="24"/>
-                <w:szCs w:val="24"/>
-              </w:rPr>
-              <w:t xml:space="preserve"> maka skor 4</w:t>
-            </w:r>
-          </w:p>
-        </w:tc>
-      </w:tr>
-      <w:tr>
-        <w:tc>
-          <w:tcPr>
-            <w:tcW w:w="4680" w:type="dxa"/>
-            <w:shd w:val="clear" w:color="auto" w:fill="FFFF00"/>
-            <w:tcMar>
-              <w:top w:w="100" w:type="dxa"/>
-              <w:left w:w="100" w:type="dxa"/>
-              <w:bottom w:w="100" w:type="dxa"/>
-              <w:right w:w="100" w:type="dxa"/>
-            </w:tcMar>
-          </w:tcPr>
-          <w:p>
-            <w:pPr>
-              <w:widowControl w:val="0"/>
-              <w:pBdr>
-                <w:top w:val="nil"/>
-                <w:left w:val="nil"/>
-                <w:bottom w:val="nil"/>
-                <w:right w:val="nil"/>
-                <w:between w:val="nil"/>
-              </w:pBdr>
-              <w:spacing w:line="240" w:lineRule="auto"/>
-              <w:rPr>
-                <w:rFonts w:ascii="Barlow Semi Condensed" w:eastAsia="Barlow Semi Condensed" w:hAnsi="Barlow Semi Condensed" w:cs="Barlow Semi Condensed"/>
-                <w:sz w:val="24"/>
-                <w:szCs w:val="24"/>
-              </w:rPr>
-            </w:pPr>
-            <w:r>
-              <w:rPr>
-                <w:rFonts w:ascii="Barlow Semi Condensed" w:eastAsia="Barlow Semi Condensed" w:hAnsi="Barlow Semi Condensed" w:cs="Barlow Semi Condensed"/>
-                <w:sz w:val="24"/>
-                <w:szCs w:val="24"/>
-              </w:rPr>
-              <w:t xml:space="preserve">Indeks </w:t>
-            </w:r>
-            <w:r>
-              <w:rPr>
-                <w:rFonts w:ascii="Barlow Semi Condensed" w:eastAsia="Barlow Semi Condensed" w:hAnsi="Barlow Semi Condensed" w:cs="Barlow Semi Condensed"/>
-                <w:sz w:val="24"/>
-                <w:szCs w:val="24"/>
-              </w:rPr>
-              <w:t>Provinsi Membangun</w:t>
-            </w:r>
-            <w:r>
-              <w:rPr>
-                <w:rFonts w:ascii="Barlow Semi Condensed" w:eastAsia="Barlow Semi Condensed" w:hAnsi="Barlow Semi Condensed" w:cs="Barlow Semi Condensed"/>
-                <w:sz w:val="24"/>
-                <w:szCs w:val="24"/>
-              </w:rPr>
-              <w:t xml:space="preserve"> (I</w:t>
-            </w:r>
-            <w:r>
-              <w:rPr>
-                <w:rFonts w:ascii="Barlow Semi Condensed" w:eastAsia="Barlow Semi Condensed" w:hAnsi="Barlow Semi Condensed" w:cs="Barlow Semi Condensed"/>
-                <w:sz w:val="24"/>
-                <w:szCs w:val="24"/>
-              </w:rPr>
-              <w:t>PM</w:t>
-            </w:r>
-            <w:r>
-              <w:rPr>
-                <w:rFonts w:ascii="Barlow Semi Condensed" w:eastAsia="Barlow Semi Condensed" w:hAnsi="Barlow Semi Condensed" w:cs="Barlow Semi Condensed"/>
-                <w:sz w:val="24"/>
-                <w:szCs w:val="24"/>
-              </w:rPr>
-              <w:t>)</w:t>
-            </w:r>
-          </w:p>
-        </w:tc>
-        <w:tc>
-          <w:tcPr>
-            <w:tcW w:w="4680" w:type="dxa"/>
-            <w:shd w:val="clear" w:color="auto" w:fill="FFFF00"/>
-            <w:tcMar>
-              <w:top w:w="100" w:type="dxa"/>
-              <w:left w:w="100" w:type="dxa"/>
-              <w:bottom w:w="100" w:type="dxa"/>
-              <w:right w:w="100" w:type="dxa"/>
-            </w:tcMar>
-          </w:tcPr>
-          <w:p>
-            <w:pPr>
-              <w:widowControl w:val="0"/>
-              <w:pBdr>
-                <w:top w:val="nil"/>
-                <w:left w:val="nil"/>
-                <w:bottom w:val="nil"/>
-                <w:right w:val="nil"/>
-                <w:between w:val="nil"/>
-              </w:pBdr>
-              <w:spacing w:line="240" w:lineRule="auto"/>
-              <w:rPr>
-                <w:rFonts w:ascii="Barlow Semi Condensed" w:eastAsia="Barlow Semi Condensed" w:hAnsi="Barlow Semi Condensed" w:cs="Barlow Semi Condensed"/>
-                <w:sz w:val="24"/>
-                <w:szCs w:val="24"/>
-              </w:rPr>
-            </w:pPr>
             <m:oMathPara>
               <m:oMath>
                 <m:r>
@@ -4574,7 +3957,15 @@
                     <w:sz w:val="24"/>
                     <w:szCs w:val="24"/>
                   </w:rPr>
-                  <m:t>IPM=</m:t>
+                  <m:t>Skor</m:t>
+                </m:r>
+                <m:r>
+                  <w:rPr>
+                    <w:rFonts w:ascii="Cambria Math" w:eastAsia="Barlow Semi Condensed" w:hAnsi="Cambria Math" w:cs="Barlow Semi Condensed"/>
+                    <w:sz w:val="24"/>
+                    <w:szCs w:val="24"/>
+                  </w:rPr>
+                  <m:t>=</m:t>
                 </m:r>
                 <m:f>
                   <m:fPr>
@@ -4610,172 +4001,6 @@
               </m:oMath>
             </m:oMathPara>
           </w:p>
-        </w:tc>
-      </w:tr>
-      <w:tr>
-        <w:tc>
-          <w:tcPr>
-            <w:tcW w:w="4680" w:type="dxa"/>
-            <w:shd w:val="clear" w:color="auto" w:fill="auto"/>
-            <w:tcMar>
-              <w:top w:w="100" w:type="dxa"/>
-              <w:left w:w="100" w:type="dxa"/>
-              <w:bottom w:w="100" w:type="dxa"/>
-              <w:right w:w="100" w:type="dxa"/>
-            </w:tcMar>
-          </w:tcPr>
-          <w:p>
-            <w:pPr>
-              <w:widowControl w:val="0"/>
-              <w:pBdr>
-                <w:top w:val="nil"/>
-                <w:left w:val="nil"/>
-                <w:bottom w:val="nil"/>
-                <w:right w:val="nil"/>
-                <w:between w:val="nil"/>
-              </w:pBdr>
-              <w:spacing w:line="240" w:lineRule="auto"/>
-              <w:rPr>
-                <w:rFonts w:ascii="Barlow Semi Condensed" w:eastAsia="Barlow Semi Condensed" w:hAnsi="Barlow Semi Condensed" w:cs="Barlow Semi Condensed"/>
-                <w:sz w:val="24"/>
-                <w:szCs w:val="24"/>
-              </w:rPr>
-            </w:pPr>
-            <w:r>
-              <w:rPr>
-                <w:rFonts w:ascii="Barlow Semi Condensed" w:eastAsia="Barlow Semi Condensed" w:hAnsi="Barlow Semi Condensed" w:cs="Barlow Semi Condensed"/>
-                <w:sz w:val="24"/>
-                <w:szCs w:val="24"/>
-              </w:rPr>
-              <w:t>Rata-rata</w:t>
-            </w:r>
-            <w:r>
-              <w:rPr>
-                <w:rFonts w:ascii="Barlow Semi Condensed" w:eastAsia="Barlow Semi Condensed" w:hAnsi="Barlow Semi Condensed" w:cs="Barlow Semi Condensed"/>
-                <w:sz w:val="24"/>
-                <w:szCs w:val="24"/>
-              </w:rPr>
-              <w:t xml:space="preserve"> Indeks Desa Membangun 2024</w:t>
-            </w:r>
-          </w:p>
-        </w:tc>
-        <w:tc>
-          <w:tcPr>
-            <w:tcW w:w="4680" w:type="dxa"/>
-            <w:shd w:val="clear" w:color="auto" w:fill="auto"/>
-            <w:tcMar>
-              <w:top w:w="100" w:type="dxa"/>
-              <w:left w:w="100" w:type="dxa"/>
-              <w:bottom w:w="100" w:type="dxa"/>
-              <w:right w:w="100" w:type="dxa"/>
-            </w:tcMar>
-          </w:tcPr>
-          <w:p>
-            <w:pPr>
-              <w:widowControl w:val="0"/>
-              <w:pBdr>
-                <w:top w:val="nil"/>
-                <w:left w:val="nil"/>
-                <w:bottom w:val="nil"/>
-                <w:right w:val="nil"/>
-                <w:between w:val="nil"/>
-              </w:pBdr>
-              <w:spacing w:line="240" w:lineRule="auto"/>
-              <w:rPr>
-                <w:rFonts w:ascii="Barlow Semi Condensed" w:eastAsia="Barlow Semi Condensed" w:hAnsi="Barlow Semi Condensed" w:cs="Barlow Semi Condensed"/>
-                <w:sz w:val="24"/>
-                <w:szCs w:val="24"/>
-              </w:rPr>
-            </w:pPr>
-            <w:r>
-              <w:rPr>
-                <w:rFonts w:ascii="Barlow Semi Condensed" w:eastAsia="Barlow Semi Condensed" w:hAnsi="Barlow Semi Condensed" w:cs="Barlow Semi Condensed"/>
-                <w:sz w:val="24"/>
-                <w:szCs w:val="24"/>
-              </w:rPr>
-              <w:t xml:space="preserve">Indeks Desa Membangun </w:t>
-            </w:r>
-            <w:r>
-              <w:rPr>
-                <w:rFonts w:ascii="Barlow Semi Condensed" w:eastAsia="Barlow Semi Condensed" w:hAnsi="Barlow Semi Condensed" w:cs="Barlow Semi Condensed"/>
-                <w:sz w:val="24"/>
-                <w:szCs w:val="24"/>
-              </w:rPr>
-              <w:t xml:space="preserve">diperhitungkan oleh KemenDesa dan </w:t>
-            </w:r>
-            <w:r>
-              <w:rPr>
-                <w:rFonts w:ascii="Barlow Semi Condensed" w:eastAsia="Barlow Semi Condensed" w:hAnsi="Barlow Semi Condensed" w:cs="Barlow Semi Condensed"/>
-                <w:sz w:val="24"/>
-                <w:szCs w:val="24"/>
-              </w:rPr>
-              <w:t xml:space="preserve">dibentuk berdasarkan tiga indeks, yaitu </w:t>
-            </w:r>
-            <w:r>
-              <w:rPr>
-                <w:rFonts w:ascii="Barlow Semi Condensed" w:eastAsia="Barlow Semi Condensed" w:hAnsi="Barlow Semi Condensed" w:cs="Barlow Semi Condensed"/>
-                <w:sz w:val="24"/>
-                <w:szCs w:val="24"/>
-              </w:rPr>
-              <w:t>Indeks Ketahanan Sosial,</w:t>
-            </w:r>
-            <w:r>
-              <w:rPr>
-                <w:rFonts w:ascii="Barlow Semi Condensed" w:eastAsia="Barlow Semi Condensed" w:hAnsi="Barlow Semi Condensed" w:cs="Barlow Semi Condensed"/>
-                <w:sz w:val="24"/>
-                <w:szCs w:val="24"/>
-              </w:rPr>
-              <w:t xml:space="preserve"> </w:t>
-            </w:r>
-            <w:r>
-              <w:rPr>
-                <w:rFonts w:ascii="Barlow Semi Condensed" w:eastAsia="Barlow Semi Condensed" w:hAnsi="Barlow Semi Condensed" w:cs="Barlow Semi Condensed"/>
-                <w:sz w:val="24"/>
-                <w:szCs w:val="24"/>
-              </w:rPr>
-              <w:t>Indeks Ketahanan Ekonomi dan Indeks</w:t>
-            </w:r>
-            <w:r>
-              <w:rPr>
-                <w:rFonts w:ascii="Barlow Semi Condensed" w:eastAsia="Barlow Semi Condensed" w:hAnsi="Barlow Semi Condensed" w:cs="Barlow Semi Condensed"/>
-                <w:sz w:val="24"/>
-                <w:szCs w:val="24"/>
-              </w:rPr>
-              <w:t xml:space="preserve"> </w:t>
-            </w:r>
-            <w:r>
-              <w:rPr>
-                <w:rFonts w:ascii="Barlow Semi Condensed" w:eastAsia="Barlow Semi Condensed" w:hAnsi="Barlow Semi Condensed" w:cs="Barlow Semi Condensed"/>
-                <w:sz w:val="24"/>
-                <w:szCs w:val="24"/>
-              </w:rPr>
-              <w:t>Ketahanan</w:t>
-            </w:r>
-            <w:r>
-              <w:rPr>
-                <w:rFonts w:ascii="Barlow Semi Condensed" w:eastAsia="Barlow Semi Condensed" w:hAnsi="Barlow Semi Condensed" w:cs="Barlow Semi Condensed"/>
-                <w:sz w:val="24"/>
-                <w:szCs w:val="24"/>
-              </w:rPr>
-              <w:t xml:space="preserve"> </w:t>
-            </w:r>
-            <w:r>
-              <w:rPr>
-                <w:rFonts w:ascii="Barlow Semi Condensed" w:eastAsia="Barlow Semi Condensed" w:hAnsi="Barlow Semi Condensed" w:cs="Barlow Semi Condensed"/>
-                <w:sz w:val="24"/>
-                <w:szCs w:val="24"/>
-              </w:rPr>
-              <w:t>Ekologi/Lingkungan</w:t>
-            </w:r>
-            <w:r>
-              <w:rPr>
-                <w:rFonts w:ascii="Barlow Semi Condensed" w:eastAsia="Barlow Semi Condensed" w:hAnsi="Barlow Semi Condensed" w:cs="Barlow Semi Condensed"/>
-                <w:sz w:val="24"/>
-                <w:szCs w:val="24"/>
-              </w:rPr>
-              <w:t xml:space="preserve">. </w:t>
-            </w:r>
-          </w:p>
           <w:p>
             <w:pPr>
               <w:widowControl w:val="0"/>
@@ -4817,9 +4042,149 @@
                 <w:sz w:val="24"/>
                 <w:szCs w:val="24"/>
               </w:rPr>
-              <w:t xml:space="preserve">Metedologi hitungan bisa ditemukan di sini: </w:t>
-            </w:r>
-            <w:hyperlink r:id="rId20" w:history="1">
+              <w:t xml:space="preserve">Indeks Desa Membangun </w:t>
+            </w:r>
+            <w:r>
+              <w:rPr>
+                <w:rFonts w:ascii="Barlow Semi Condensed" w:eastAsia="Barlow Semi Condensed" w:hAnsi="Barlow Semi Condensed" w:cs="Barlow Semi Condensed"/>
+                <w:sz w:val="24"/>
+                <w:szCs w:val="24"/>
+              </w:rPr>
+              <w:t xml:space="preserve">diperhitungkan oleh KemenDesa dan </w:t>
+            </w:r>
+            <w:r>
+              <w:rPr>
+                <w:rFonts w:ascii="Barlow Semi Condensed" w:eastAsia="Barlow Semi Condensed" w:hAnsi="Barlow Semi Condensed" w:cs="Barlow Semi Condensed"/>
+                <w:sz w:val="24"/>
+                <w:szCs w:val="24"/>
+              </w:rPr>
+              <w:t xml:space="preserve">dibentuk berdasarkan tiga indeks, yaitu </w:t>
+            </w:r>
+            <w:r>
+              <w:rPr>
+                <w:rFonts w:ascii="Barlow Semi Condensed" w:eastAsia="Barlow Semi Condensed" w:hAnsi="Barlow Semi Condensed" w:cs="Barlow Semi Condensed"/>
+                <w:sz w:val="24"/>
+                <w:szCs w:val="24"/>
+              </w:rPr>
+              <w:t>Indeks Ketahanan Sosial,</w:t>
+            </w:r>
+            <w:r>
+              <w:rPr>
+                <w:rFonts w:ascii="Barlow Semi Condensed" w:eastAsia="Barlow Semi Condensed" w:hAnsi="Barlow Semi Condensed" w:cs="Barlow Semi Condensed"/>
+                <w:sz w:val="24"/>
+                <w:szCs w:val="24"/>
+              </w:rPr>
+              <w:t xml:space="preserve"> </w:t>
+            </w:r>
+            <w:r>
+              <w:rPr>
+                <w:rFonts w:ascii="Barlow Semi Condensed" w:eastAsia="Barlow Semi Condensed" w:hAnsi="Barlow Semi Condensed" w:cs="Barlow Semi Condensed"/>
+                <w:sz w:val="24"/>
+                <w:szCs w:val="24"/>
+              </w:rPr>
+              <w:t>Indeks Ketahanan Ekonomi dan Indeks</w:t>
+            </w:r>
+            <w:r>
+              <w:rPr>
+                <w:rFonts w:ascii="Barlow Semi Condensed" w:eastAsia="Barlow Semi Condensed" w:hAnsi="Barlow Semi Condensed" w:cs="Barlow Semi Condensed"/>
+                <w:sz w:val="24"/>
+                <w:szCs w:val="24"/>
+              </w:rPr>
+              <w:t xml:space="preserve"> </w:t>
+            </w:r>
+            <w:r>
+              <w:rPr>
+                <w:rFonts w:ascii="Barlow Semi Condensed" w:eastAsia="Barlow Semi Condensed" w:hAnsi="Barlow Semi Condensed" w:cs="Barlow Semi Condensed"/>
+                <w:sz w:val="24"/>
+                <w:szCs w:val="24"/>
+              </w:rPr>
+              <w:t>Ketahanan</w:t>
+            </w:r>
+            <w:r>
+              <w:rPr>
+                <w:rFonts w:ascii="Barlow Semi Condensed" w:eastAsia="Barlow Semi Condensed" w:hAnsi="Barlow Semi Condensed" w:cs="Barlow Semi Condensed"/>
+                <w:sz w:val="24"/>
+                <w:szCs w:val="24"/>
+              </w:rPr>
+              <w:t xml:space="preserve"> </w:t>
+            </w:r>
+            <w:r>
+              <w:rPr>
+                <w:rFonts w:ascii="Barlow Semi Condensed" w:eastAsia="Barlow Semi Condensed" w:hAnsi="Barlow Semi Condensed" w:cs="Barlow Semi Condensed"/>
+                <w:sz w:val="24"/>
+                <w:szCs w:val="24"/>
+              </w:rPr>
+              <w:t>Ekologi/Lingkungan</w:t>
+            </w:r>
+            <w:r>
+              <w:rPr>
+                <w:rFonts w:ascii="Barlow Semi Condensed" w:eastAsia="Barlow Semi Condensed" w:hAnsi="Barlow Semi Condensed" w:cs="Barlow Semi Condensed"/>
+                <w:sz w:val="24"/>
+                <w:szCs w:val="24"/>
+              </w:rPr>
+              <w:t>.</w:t>
+            </w:r>
+          </w:p>
+          <w:p>
+            <w:pPr>
+              <w:widowControl w:val="0"/>
+              <w:pBdr>
+                <w:top w:val="nil"/>
+                <w:left w:val="nil"/>
+                <w:bottom w:val="nil"/>
+                <w:right w:val="nil"/>
+                <w:between w:val="nil"/>
+              </w:pBdr>
+              <w:spacing w:line="240" w:lineRule="auto"/>
+              <w:rPr>
+                <w:rFonts w:ascii="Barlow Semi Condensed" w:eastAsia="Barlow Semi Condensed" w:hAnsi="Barlow Semi Condensed" w:cs="Barlow Semi Condensed"/>
+                <w:sz w:val="24"/>
+                <w:szCs w:val="24"/>
+              </w:rPr>
+            </w:pPr>
+          </w:p>
+          <w:p>
+            <w:pPr>
+              <w:widowControl w:val="0"/>
+              <w:pBdr>
+                <w:top w:val="nil"/>
+                <w:left w:val="nil"/>
+                <w:bottom w:val="nil"/>
+                <w:right w:val="nil"/>
+                <w:between w:val="nil"/>
+              </w:pBdr>
+              <w:spacing w:line="240" w:lineRule="auto"/>
+              <w:rPr>
+                <w:rFonts w:ascii="Barlow Semi Condensed" w:eastAsia="Barlow Semi Condensed" w:hAnsi="Barlow Semi Condensed" w:cs="Barlow Semi Condensed"/>
+                <w:sz w:val="24"/>
+                <w:szCs w:val="24"/>
+              </w:rPr>
+            </w:pPr>
+            <w:r>
+              <w:rPr>
+                <w:rFonts w:ascii="Barlow Semi Condensed" w:eastAsia="Barlow Semi Condensed" w:hAnsi="Barlow Semi Condensed" w:cs="Barlow Semi Condensed"/>
+                <w:sz w:val="24"/>
+                <w:szCs w:val="24"/>
+              </w:rPr>
+              <w:t>Metedologi hitungan</w:t>
+            </w:r>
+            <w:r>
+              <w:rPr>
+                <w:rFonts w:ascii="Barlow Semi Condensed" w:eastAsia="Barlow Semi Condensed" w:hAnsi="Barlow Semi Condensed" w:cs="Barlow Semi Condensed"/>
+                <w:sz w:val="24"/>
+                <w:szCs w:val="24"/>
+              </w:rPr>
+              <w:t>nya</w:t>
+            </w:r>
+            <w:r>
+              <w:rPr>
+                <w:rFonts w:ascii="Barlow Semi Condensed" w:eastAsia="Barlow Semi Condensed" w:hAnsi="Barlow Semi Condensed" w:cs="Barlow Semi Condensed"/>
+                <w:sz w:val="24"/>
+                <w:szCs w:val="24"/>
+              </w:rPr>
+              <w:t xml:space="preserve"> bisa ditemukan di sini: </w:t>
+            </w:r>
+            <w:hyperlink r:id="rId13" w:history="1">
               <w:r>
                 <w:rPr>
                   <w:rStyle w:val="Hyperlink"/>
@@ -4827,7 +4192,7 @@
                   <w:sz w:val="24"/>
                   <w:szCs w:val="24"/>
                 </w:rPr>
-                <w:t>SOP IDM 20</w:t>
+                <w:t>SOP IDM</w:t>
               </w:r>
               <w:r>
                 <w:rPr>
@@ -4836,7 +4201,7 @@
                   <w:sz w:val="24"/>
                   <w:szCs w:val="24"/>
                 </w:rPr>
-                <w:t>2</w:t>
+                <w:t xml:space="preserve"> </w:t>
               </w:r>
               <w:r>
                 <w:rPr>
@@ -4845,7 +4210,7 @@
                   <w:sz w:val="24"/>
                   <w:szCs w:val="24"/>
                 </w:rPr>
-                <w:t>4</w:t>
+                <w:t>2024</w:t>
               </w:r>
             </w:hyperlink>
           </w:p>
@@ -7902,6 +7267,7 @@
   <w:style w:type="paragraph" w:default="1" w:styleId="Normal">
     <w:name w:val="Normal"/>
     <w:qFormat/>
+    <w:rsid w:val="00050209"/>
     <w:rPr>
       <w:noProof/>
       <w:lang w:val="id-ID"/>
@@ -8125,6 +7491,27 @@
     <w:rPr>
       <w:color w:val="800080" w:themeColor="followedHyperlink"/>
       <w:u w:val="single"/>
+    </w:rPr>
+  </w:style>
+  <w:style w:type="paragraph" w:styleId="ListParagraph">
+    <w:name w:val="List Paragraph"/>
+    <w:basedOn w:val="Normal"/>
+    <w:uiPriority w:val="34"/>
+    <w:qFormat/>
+    <w:rsid w:val="00E834B4"/>
+    <w:pPr>
+      <w:ind w:left="720"/>
+      <w:contextualSpacing/>
+    </w:pPr>
+  </w:style>
+  <w:style w:type="character" w:styleId="PlaceholderText">
+    <w:name w:val="Placeholder Text"/>
+    <w:basedOn w:val="DefaultParagraphFont"/>
+    <w:uiPriority w:val="99"/>
+    <w:semiHidden/>
+    <w:rsid w:val="00BC2780"/>
+    <w:rPr>
+      <w:color w:val="666666"/>
     </w:rPr>
   </w:style>
 </w:styles>

</xml_diff>